<commit_message>
Mainly changes in tik
</commit_message>
<xml_diff>
--- a/תיק פרוייקט.docx
+++ b/תיק פרוייקט.docx
@@ -374,67 +374,65 @@
           <w:rtl/>
         </w:rPr>
       </w:pPr>
-      <w:proofErr w:type="spellStart"/>
       <w:r>
         <w:rPr>
           <w:sz w:val="24"/>
           <w:szCs w:val="24"/>
           <w:rtl/>
         </w:rPr>
-        <w:t>פרוייקט</w:t>
-      </w:r>
-      <w:proofErr w:type="spellEnd"/>
-      <w:r>
+        <w:t xml:space="preserve">פרוייקט 5 יח"ל </w:t>
+      </w:r>
+    </w:p>
+    <w:p>
+      <w:pPr>
         <w:rPr>
           <w:sz w:val="24"/>
           <w:szCs w:val="24"/>
           <w:rtl/>
         </w:rPr>
-        <w:t xml:space="preserve"> 5 יח"ל </w:t>
-      </w:r>
-    </w:p>
-    <w:p>
-      <w:pPr>
-        <w:rPr>
+      </w:pPr>
+      <w:r>
+        <w:rPr>
+          <w:rFonts w:hint="cs"/>
           <w:sz w:val="24"/>
           <w:szCs w:val="24"/>
           <w:rtl/>
         </w:rPr>
-      </w:pPr>
-      <w:r>
-        <w:rPr>
-          <w:rFonts w:hint="cs"/>
+        <w:t>ב</w:t>
+      </w:r>
+      <w:r>
+        <w:rPr>
           <w:sz w:val="24"/>
           <w:szCs w:val="24"/>
           <w:rtl/>
         </w:rPr>
-        <w:t>ב</w:t>
-      </w:r>
-      <w:r>
-        <w:rPr>
+        <w:t xml:space="preserve">תכנון ותכנות מערכות – </w:t>
+      </w:r>
+      <w:r>
+        <w:rPr>
+          <w:rFonts w:hint="cs"/>
           <w:sz w:val="24"/>
           <w:szCs w:val="24"/>
           <w:rtl/>
         </w:rPr>
-        <w:t xml:space="preserve">תכנון ותכנות מערכות – </w:t>
-      </w:r>
-      <w:r>
-        <w:rPr>
-          <w:rFonts w:hint="cs"/>
+        <w:t xml:space="preserve">הגנת </w:t>
+      </w:r>
+      <w:r>
+        <w:rPr>
           <w:sz w:val="24"/>
           <w:szCs w:val="24"/>
           <w:rtl/>
         </w:rPr>
-        <w:t xml:space="preserve">הגנת </w:t>
-      </w:r>
-      <w:r>
+        <w:t xml:space="preserve">סייבר </w:t>
+      </w:r>
+    </w:p>
+    <w:p>
+      <w:pPr>
         <w:rPr>
           <w:sz w:val="24"/>
           <w:szCs w:val="24"/>
-          <w:rtl/>
-        </w:rPr>
-        <w:t xml:space="preserve">סייבר </w:t>
-      </w:r>
+        </w:rPr>
+      </w:pPr>
     </w:p>
     <w:p>
       <w:pPr>
@@ -443,116 +441,97 @@
           <w:szCs w:val="24"/>
         </w:rPr>
       </w:pPr>
-    </w:p>
-    <w:p>
-      <w:pPr>
+      <w:r>
         <w:rPr>
           <w:sz w:val="24"/>
           <w:szCs w:val="24"/>
-        </w:rPr>
-      </w:pPr>
-      <w:r>
-        <w:rPr>
+          <w:rtl/>
+        </w:rPr>
+        <w:t>שם התלמיד</w:t>
+      </w:r>
+      <w:r>
+        <w:rPr>
+          <w:rFonts w:hint="cs"/>
           <w:sz w:val="24"/>
           <w:szCs w:val="24"/>
           <w:rtl/>
         </w:rPr>
-        <w:t>שם התלמיד</w:t>
-      </w:r>
-      <w:r>
-        <w:rPr>
-          <w:rFonts w:hint="cs"/>
+        <w:t>: מתן</w:t>
+      </w:r>
+    </w:p>
+    <w:p>
+      <w:pPr>
+        <w:rPr>
           <w:sz w:val="24"/>
           <w:szCs w:val="24"/>
-          <w:rtl/>
-        </w:rPr>
-        <w:t>: מתן</w:t>
-      </w:r>
-    </w:p>
-    <w:p>
-      <w:pPr>
+        </w:rPr>
+      </w:pPr>
+      <w:r>
         <w:rPr>
           <w:sz w:val="24"/>
           <w:szCs w:val="24"/>
-        </w:rPr>
-      </w:pPr>
-      <w:r>
-        <w:rPr>
+          <w:rtl/>
+        </w:rPr>
+        <w:t>שם משפחה:</w:t>
+      </w:r>
+      <w:r>
+        <w:rPr>
+          <w:rFonts w:hint="cs"/>
           <w:sz w:val="24"/>
           <w:szCs w:val="24"/>
           <w:rtl/>
         </w:rPr>
-        <w:t>שם משפחה:</w:t>
-      </w:r>
-      <w:r>
-        <w:rPr>
-          <w:rFonts w:hint="cs"/>
+        <w:t xml:space="preserve"> עודד</w:t>
+      </w:r>
+    </w:p>
+    <w:p>
+      <w:pPr>
+        <w:rPr>
           <w:sz w:val="24"/>
           <w:szCs w:val="24"/>
-          <w:rtl/>
-        </w:rPr>
-        <w:t xml:space="preserve"> עודד</w:t>
-      </w:r>
-    </w:p>
-    <w:p>
-      <w:pPr>
+        </w:rPr>
+      </w:pPr>
+      <w:r>
         <w:rPr>
           <w:sz w:val="24"/>
           <w:szCs w:val="24"/>
-        </w:rPr>
-      </w:pPr>
-      <w:r>
-        <w:rPr>
+          <w:rtl/>
+        </w:rPr>
+        <w:t>כיתה:</w:t>
+      </w:r>
+      <w:r>
+        <w:rPr>
+          <w:rFonts w:hint="cs"/>
           <w:sz w:val="24"/>
           <w:szCs w:val="24"/>
           <w:rtl/>
         </w:rPr>
-        <w:t>כיתה:</w:t>
-      </w:r>
-      <w:r>
-        <w:rPr>
-          <w:rFonts w:hint="cs"/>
+        <w:t xml:space="preserve"> י"ב 3</w:t>
+      </w:r>
+    </w:p>
+    <w:p>
+      <w:pPr>
+        <w:rPr>
           <w:sz w:val="24"/>
           <w:szCs w:val="24"/>
-          <w:rtl/>
-        </w:rPr>
-        <w:t xml:space="preserve"> י"ב 3</w:t>
-      </w:r>
-    </w:p>
-    <w:p>
-      <w:pPr>
+        </w:rPr>
+      </w:pPr>
+      <w:r>
         <w:rPr>
           <w:sz w:val="24"/>
           <w:szCs w:val="24"/>
-        </w:rPr>
-      </w:pPr>
-      <w:r>
-        <w:rPr>
+          <w:rtl/>
+        </w:rPr>
+        <w:t xml:space="preserve">ביה"ס </w:t>
+      </w:r>
+      <w:r>
+        <w:rPr>
+          <w:rFonts w:hint="cs"/>
           <w:sz w:val="24"/>
           <w:szCs w:val="24"/>
           <w:rtl/>
         </w:rPr>
-        <w:t xml:space="preserve">ביה"ס </w:t>
-      </w:r>
-      <w:proofErr w:type="spellStart"/>
-      <w:r>
-        <w:rPr>
-          <w:rFonts w:hint="cs"/>
-          <w:sz w:val="24"/>
-          <w:szCs w:val="24"/>
-          <w:rtl/>
-        </w:rPr>
-        <w:t>אוסטרובסקי</w:t>
-      </w:r>
-      <w:proofErr w:type="spellEnd"/>
-      <w:r>
-        <w:rPr>
-          <w:rFonts w:hint="cs"/>
-          <w:sz w:val="24"/>
-          <w:szCs w:val="24"/>
-          <w:rtl/>
-        </w:rPr>
-        <w:t xml:space="preserve"> רעננה</w:t>
+        <w:t>אוסטרובסקי רעננה</w:t>
       </w:r>
     </w:p>
     <w:p>
@@ -674,7 +653,7 @@
           <w:r>
             <w:fldChar w:fldCharType="separate"/>
           </w:r>
-          <w:hyperlink w:anchor="_Toc509138936" w:history="1">
+          <w:hyperlink w:anchor="_Toc509358763" w:history="1">
             <w:r>
               <w:rPr>
                 <w:rStyle w:val="Hyperlink"/>
@@ -693,8 +672,8 @@
             </w:r>
             <w:r>
               <w:rPr>
-                <w:noProof/>
-                <w:webHidden/>
+                <w:rStyle w:val="Hyperlink"/>
+                <w:noProof/>
                 <w:rtl/>
               </w:rPr>
               <w:fldChar w:fldCharType="begin"/>
@@ -727,7 +706,7 @@
                 <w:noProof/>
                 <w:webHidden/>
               </w:rPr>
-              <w:instrText>Toc509138936 \h</w:instrText>
+              <w:instrText>Toc509358763 \h</w:instrText>
             </w:r>
             <w:r>
               <w:rPr>
@@ -739,15 +718,15 @@
             </w:r>
             <w:r>
               <w:rPr>
-                <w:noProof/>
-                <w:webHidden/>
-                <w:rtl/>
-              </w:rPr>
-            </w:r>
-            <w:r>
-              <w:rPr>
-                <w:noProof/>
-                <w:webHidden/>
+                <w:rStyle w:val="Hyperlink"/>
+                <w:noProof/>
+                <w:rtl/>
+              </w:rPr>
+            </w:r>
+            <w:r>
+              <w:rPr>
+                <w:rStyle w:val="Hyperlink"/>
+                <w:noProof/>
                 <w:rtl/>
               </w:rPr>
               <w:fldChar w:fldCharType="separate"/>
@@ -758,12 +737,12 @@
                 <w:webHidden/>
                 <w:rtl/>
               </w:rPr>
-              <w:t>2</w:t>
-            </w:r>
-            <w:r>
-              <w:rPr>
-                <w:noProof/>
-                <w:webHidden/>
+              <w:t>3</w:t>
+            </w:r>
+            <w:r>
+              <w:rPr>
+                <w:rStyle w:val="Hyperlink"/>
+                <w:noProof/>
                 <w:rtl/>
               </w:rPr>
               <w:fldChar w:fldCharType="end"/>
@@ -783,7 +762,7 @@
               <w:rtl/>
             </w:rPr>
           </w:pPr>
-          <w:hyperlink w:anchor="_Toc509138937" w:history="1">
+          <w:hyperlink w:anchor="_Toc509358764" w:history="1">
             <w:r>
               <w:rPr>
                 <w:rStyle w:val="Hyperlink"/>
@@ -802,8 +781,8 @@
             </w:r>
             <w:r>
               <w:rPr>
-                <w:noProof/>
-                <w:webHidden/>
+                <w:rStyle w:val="Hyperlink"/>
+                <w:noProof/>
                 <w:rtl/>
               </w:rPr>
               <w:fldChar w:fldCharType="begin"/>
@@ -836,7 +815,7 @@
                 <w:noProof/>
                 <w:webHidden/>
               </w:rPr>
-              <w:instrText>Toc509138937 \h</w:instrText>
+              <w:instrText>Toc509358764 \h</w:instrText>
             </w:r>
             <w:r>
               <w:rPr>
@@ -848,15 +827,15 @@
             </w:r>
             <w:r>
               <w:rPr>
-                <w:noProof/>
-                <w:webHidden/>
-                <w:rtl/>
-              </w:rPr>
-            </w:r>
-            <w:r>
-              <w:rPr>
-                <w:noProof/>
-                <w:webHidden/>
+                <w:rStyle w:val="Hyperlink"/>
+                <w:noProof/>
+                <w:rtl/>
+              </w:rPr>
+            </w:r>
+            <w:r>
+              <w:rPr>
+                <w:rStyle w:val="Hyperlink"/>
+                <w:noProof/>
                 <w:rtl/>
               </w:rPr>
               <w:fldChar w:fldCharType="separate"/>
@@ -867,12 +846,12 @@
                 <w:webHidden/>
                 <w:rtl/>
               </w:rPr>
-              <w:t>3</w:t>
-            </w:r>
-            <w:r>
-              <w:rPr>
-                <w:noProof/>
-                <w:webHidden/>
+              <w:t>4</w:t>
+            </w:r>
+            <w:r>
+              <w:rPr>
+                <w:rStyle w:val="Hyperlink"/>
+                <w:noProof/>
                 <w:rtl/>
               </w:rPr>
               <w:fldChar w:fldCharType="end"/>
@@ -892,7 +871,7 @@
               <w:rtl/>
             </w:rPr>
           </w:pPr>
-          <w:hyperlink w:anchor="_Toc509138938" w:history="1">
+          <w:hyperlink w:anchor="_Toc509358765" w:history="1">
             <w:r>
               <w:rPr>
                 <w:rStyle w:val="Hyperlink"/>
@@ -911,8 +890,8 @@
             </w:r>
             <w:r>
               <w:rPr>
-                <w:noProof/>
-                <w:webHidden/>
+                <w:rStyle w:val="Hyperlink"/>
+                <w:noProof/>
                 <w:rtl/>
               </w:rPr>
               <w:fldChar w:fldCharType="begin"/>
@@ -945,7 +924,7 @@
                 <w:noProof/>
                 <w:webHidden/>
               </w:rPr>
-              <w:instrText>Toc509138938 \h</w:instrText>
+              <w:instrText>Toc509358765 \h</w:instrText>
             </w:r>
             <w:r>
               <w:rPr>
@@ -957,15 +936,15 @@
             </w:r>
             <w:r>
               <w:rPr>
-                <w:noProof/>
-                <w:webHidden/>
-                <w:rtl/>
-              </w:rPr>
-            </w:r>
-            <w:r>
-              <w:rPr>
-                <w:noProof/>
-                <w:webHidden/>
+                <w:rStyle w:val="Hyperlink"/>
+                <w:noProof/>
+                <w:rtl/>
+              </w:rPr>
+            </w:r>
+            <w:r>
+              <w:rPr>
+                <w:rStyle w:val="Hyperlink"/>
+                <w:noProof/>
                 <w:rtl/>
               </w:rPr>
               <w:fldChar w:fldCharType="separate"/>
@@ -980,8 +959,8 @@
             </w:r>
             <w:r>
               <w:rPr>
-                <w:noProof/>
-                <w:webHidden/>
+                <w:rStyle w:val="Hyperlink"/>
+                <w:noProof/>
                 <w:rtl/>
               </w:rPr>
               <w:fldChar w:fldCharType="end"/>
@@ -1001,7 +980,7 @@
               <w:rtl/>
             </w:rPr>
           </w:pPr>
-          <w:hyperlink w:anchor="_Toc509138939" w:history="1">
+          <w:hyperlink w:anchor="_Toc509358766" w:history="1">
             <w:r>
               <w:rPr>
                 <w:rStyle w:val="Hyperlink"/>
@@ -1020,8 +999,8 @@
             </w:r>
             <w:r>
               <w:rPr>
-                <w:noProof/>
-                <w:webHidden/>
+                <w:rStyle w:val="Hyperlink"/>
+                <w:noProof/>
                 <w:rtl/>
               </w:rPr>
               <w:fldChar w:fldCharType="begin"/>
@@ -1054,7 +1033,7 @@
                 <w:noProof/>
                 <w:webHidden/>
               </w:rPr>
-              <w:instrText>Toc509138939 \h</w:instrText>
+              <w:instrText>Toc509358766 \h</w:instrText>
             </w:r>
             <w:r>
               <w:rPr>
@@ -1066,15 +1045,15 @@
             </w:r>
             <w:r>
               <w:rPr>
-                <w:noProof/>
-                <w:webHidden/>
-                <w:rtl/>
-              </w:rPr>
-            </w:r>
-            <w:r>
-              <w:rPr>
-                <w:noProof/>
-                <w:webHidden/>
+                <w:rStyle w:val="Hyperlink"/>
+                <w:noProof/>
+                <w:rtl/>
+              </w:rPr>
+            </w:r>
+            <w:r>
+              <w:rPr>
+                <w:rStyle w:val="Hyperlink"/>
+                <w:noProof/>
                 <w:rtl/>
               </w:rPr>
               <w:fldChar w:fldCharType="separate"/>
@@ -1089,8 +1068,8 @@
             </w:r>
             <w:r>
               <w:rPr>
-                <w:noProof/>
-                <w:webHidden/>
+                <w:rStyle w:val="Hyperlink"/>
+                <w:noProof/>
                 <w:rtl/>
               </w:rPr>
               <w:fldChar w:fldCharType="end"/>
@@ -1110,7 +1089,7 @@
               <w:rtl/>
             </w:rPr>
           </w:pPr>
-          <w:hyperlink w:anchor="_Toc509138940" w:history="1">
+          <w:hyperlink w:anchor="_Toc509358767" w:history="1">
             <w:r>
               <w:rPr>
                 <w:rStyle w:val="Hyperlink"/>
@@ -1129,8 +1108,8 @@
             </w:r>
             <w:r>
               <w:rPr>
-                <w:noProof/>
-                <w:webHidden/>
+                <w:rStyle w:val="Hyperlink"/>
+                <w:noProof/>
                 <w:rtl/>
               </w:rPr>
               <w:fldChar w:fldCharType="begin"/>
@@ -1163,7 +1142,7 @@
                 <w:noProof/>
                 <w:webHidden/>
               </w:rPr>
-              <w:instrText>Toc509138940 \h</w:instrText>
+              <w:instrText>Toc509358767 \h</w:instrText>
             </w:r>
             <w:r>
               <w:rPr>
@@ -1175,15 +1154,15 @@
             </w:r>
             <w:r>
               <w:rPr>
-                <w:noProof/>
-                <w:webHidden/>
-                <w:rtl/>
-              </w:rPr>
-            </w:r>
-            <w:r>
-              <w:rPr>
-                <w:noProof/>
-                <w:webHidden/>
+                <w:rStyle w:val="Hyperlink"/>
+                <w:noProof/>
+                <w:rtl/>
+              </w:rPr>
+            </w:r>
+            <w:r>
+              <w:rPr>
+                <w:rStyle w:val="Hyperlink"/>
+                <w:noProof/>
                 <w:rtl/>
               </w:rPr>
               <w:fldChar w:fldCharType="separate"/>
@@ -1194,12 +1173,12 @@
                 <w:webHidden/>
                 <w:rtl/>
               </w:rPr>
-              <w:t>4</w:t>
-            </w:r>
-            <w:r>
-              <w:rPr>
-                <w:noProof/>
-                <w:webHidden/>
+              <w:t>5</w:t>
+            </w:r>
+            <w:r>
+              <w:rPr>
+                <w:rStyle w:val="Hyperlink"/>
+                <w:noProof/>
                 <w:rtl/>
               </w:rPr>
               <w:fldChar w:fldCharType="end"/>
@@ -1219,7 +1198,7 @@
               <w:rtl/>
             </w:rPr>
           </w:pPr>
-          <w:hyperlink w:anchor="_Toc509138941" w:history="1">
+          <w:hyperlink w:anchor="_Toc509358768" w:history="1">
             <w:r>
               <w:rPr>
                 <w:rStyle w:val="Hyperlink"/>
@@ -1238,8 +1217,8 @@
             </w:r>
             <w:r>
               <w:rPr>
-                <w:noProof/>
-                <w:webHidden/>
+                <w:rStyle w:val="Hyperlink"/>
+                <w:noProof/>
                 <w:rtl/>
               </w:rPr>
               <w:fldChar w:fldCharType="begin"/>
@@ -1272,7 +1251,7 @@
                 <w:noProof/>
                 <w:webHidden/>
               </w:rPr>
-              <w:instrText>Toc509138941 \h</w:instrText>
+              <w:instrText>Toc509358768 \h</w:instrText>
             </w:r>
             <w:r>
               <w:rPr>
@@ -1284,15 +1263,15 @@
             </w:r>
             <w:r>
               <w:rPr>
-                <w:noProof/>
-                <w:webHidden/>
-                <w:rtl/>
-              </w:rPr>
-            </w:r>
-            <w:r>
-              <w:rPr>
-                <w:noProof/>
-                <w:webHidden/>
+                <w:rStyle w:val="Hyperlink"/>
+                <w:noProof/>
+                <w:rtl/>
+              </w:rPr>
+            </w:r>
+            <w:r>
+              <w:rPr>
+                <w:rStyle w:val="Hyperlink"/>
+                <w:noProof/>
                 <w:rtl/>
               </w:rPr>
               <w:fldChar w:fldCharType="separate"/>
@@ -1303,12 +1282,12 @@
                 <w:webHidden/>
                 <w:rtl/>
               </w:rPr>
-              <w:t>5</w:t>
-            </w:r>
-            <w:r>
-              <w:rPr>
-                <w:noProof/>
-                <w:webHidden/>
+              <w:t>6</w:t>
+            </w:r>
+            <w:r>
+              <w:rPr>
+                <w:rStyle w:val="Hyperlink"/>
+                <w:noProof/>
                 <w:rtl/>
               </w:rPr>
               <w:fldChar w:fldCharType="end"/>
@@ -1328,7 +1307,7 @@
               <w:rtl/>
             </w:rPr>
           </w:pPr>
-          <w:hyperlink w:anchor="_Toc509138942" w:history="1">
+          <w:hyperlink w:anchor="_Toc509358769" w:history="1">
             <w:r>
               <w:rPr>
                 <w:rStyle w:val="Hyperlink"/>
@@ -1347,8 +1326,8 @@
             </w:r>
             <w:r>
               <w:rPr>
-                <w:noProof/>
-                <w:webHidden/>
+                <w:rStyle w:val="Hyperlink"/>
+                <w:noProof/>
                 <w:rtl/>
               </w:rPr>
               <w:fldChar w:fldCharType="begin"/>
@@ -1381,7 +1360,7 @@
                 <w:noProof/>
                 <w:webHidden/>
               </w:rPr>
-              <w:instrText>Toc509138942 \h</w:instrText>
+              <w:instrText>Toc509358769 \h</w:instrText>
             </w:r>
             <w:r>
               <w:rPr>
@@ -1393,15 +1372,15 @@
             </w:r>
             <w:r>
               <w:rPr>
-                <w:noProof/>
-                <w:webHidden/>
-                <w:rtl/>
-              </w:rPr>
-            </w:r>
-            <w:r>
-              <w:rPr>
-                <w:noProof/>
-                <w:webHidden/>
+                <w:rStyle w:val="Hyperlink"/>
+                <w:noProof/>
+                <w:rtl/>
+              </w:rPr>
+            </w:r>
+            <w:r>
+              <w:rPr>
+                <w:rStyle w:val="Hyperlink"/>
+                <w:noProof/>
                 <w:rtl/>
               </w:rPr>
               <w:fldChar w:fldCharType="separate"/>
@@ -1412,12 +1391,12 @@
                 <w:webHidden/>
                 <w:rtl/>
               </w:rPr>
-              <w:t>5</w:t>
-            </w:r>
-            <w:r>
-              <w:rPr>
-                <w:noProof/>
-                <w:webHidden/>
+              <w:t>7</w:t>
+            </w:r>
+            <w:r>
+              <w:rPr>
+                <w:rStyle w:val="Hyperlink"/>
+                <w:noProof/>
                 <w:rtl/>
               </w:rPr>
               <w:fldChar w:fldCharType="end"/>
@@ -1437,7 +1416,7 @@
               <w:rtl/>
             </w:rPr>
           </w:pPr>
-          <w:hyperlink w:anchor="_Toc509138943" w:history="1">
+          <w:hyperlink w:anchor="_Toc509358770" w:history="1">
             <w:r>
               <w:rPr>
                 <w:rStyle w:val="Hyperlink"/>
@@ -1456,8 +1435,8 @@
             </w:r>
             <w:r>
               <w:rPr>
-                <w:noProof/>
-                <w:webHidden/>
+                <w:rStyle w:val="Hyperlink"/>
+                <w:noProof/>
                 <w:rtl/>
               </w:rPr>
               <w:fldChar w:fldCharType="begin"/>
@@ -1490,7 +1469,7 @@
                 <w:noProof/>
                 <w:webHidden/>
               </w:rPr>
-              <w:instrText>Toc509138943 \h</w:instrText>
+              <w:instrText>Toc509358770 \h</w:instrText>
             </w:r>
             <w:r>
               <w:rPr>
@@ -1502,15 +1481,15 @@
             </w:r>
             <w:r>
               <w:rPr>
-                <w:noProof/>
-                <w:webHidden/>
-                <w:rtl/>
-              </w:rPr>
-            </w:r>
-            <w:r>
-              <w:rPr>
-                <w:noProof/>
-                <w:webHidden/>
+                <w:rStyle w:val="Hyperlink"/>
+                <w:noProof/>
+                <w:rtl/>
+              </w:rPr>
+            </w:r>
+            <w:r>
+              <w:rPr>
+                <w:rStyle w:val="Hyperlink"/>
+                <w:noProof/>
                 <w:rtl/>
               </w:rPr>
               <w:fldChar w:fldCharType="separate"/>
@@ -1521,12 +1500,448 @@
                 <w:webHidden/>
                 <w:rtl/>
               </w:rPr>
-              <w:t>5</w:t>
-            </w:r>
-            <w:r>
-              <w:rPr>
-                <w:noProof/>
-                <w:webHidden/>
+              <w:t>7</w:t>
+            </w:r>
+            <w:r>
+              <w:rPr>
+                <w:rStyle w:val="Hyperlink"/>
+                <w:noProof/>
+                <w:rtl/>
+              </w:rPr>
+              <w:fldChar w:fldCharType="end"/>
+            </w:r>
+          </w:hyperlink>
+        </w:p>
+        <w:p>
+          <w:pPr>
+            <w:pStyle w:val="TOC2"/>
+            <w:tabs>
+              <w:tab w:val="right" w:leader="dot" w:pos="8296"/>
+            </w:tabs>
+            <w:rPr>
+              <w:rFonts w:eastAsiaTheme="minorEastAsia"/>
+              <w:noProof/>
+              <w:szCs w:val="22"/>
+              <w:rtl/>
+            </w:rPr>
+          </w:pPr>
+          <w:hyperlink w:anchor="_Toc509358771" w:history="1">
+            <w:r>
+              <w:rPr>
+                <w:rStyle w:val="Hyperlink"/>
+                <w:noProof/>
+                <w:rtl/>
+              </w:rPr>
+              <w:t>מבנה המסך</w:t>
+            </w:r>
+            <w:r>
+              <w:rPr>
+                <w:noProof/>
+                <w:webHidden/>
+                <w:rtl/>
+              </w:rPr>
+              <w:tab/>
+            </w:r>
+            <w:r>
+              <w:rPr>
+                <w:rStyle w:val="Hyperlink"/>
+                <w:noProof/>
+                <w:rtl/>
+              </w:rPr>
+              <w:fldChar w:fldCharType="begin"/>
+            </w:r>
+            <w:r>
+              <w:rPr>
+                <w:noProof/>
+                <w:webHidden/>
+                <w:rtl/>
+              </w:rPr>
+              <w:instrText xml:space="preserve"> </w:instrText>
+            </w:r>
+            <w:r>
+              <w:rPr>
+                <w:noProof/>
+                <w:webHidden/>
+              </w:rPr>
+              <w:instrText>PAGEREF</w:instrText>
+            </w:r>
+            <w:r>
+              <w:rPr>
+                <w:noProof/>
+                <w:webHidden/>
+                <w:rtl/>
+              </w:rPr>
+              <w:instrText xml:space="preserve"> _</w:instrText>
+            </w:r>
+            <w:r>
+              <w:rPr>
+                <w:noProof/>
+                <w:webHidden/>
+              </w:rPr>
+              <w:instrText>Toc509358771 \h</w:instrText>
+            </w:r>
+            <w:r>
+              <w:rPr>
+                <w:noProof/>
+                <w:webHidden/>
+                <w:rtl/>
+              </w:rPr>
+              <w:instrText xml:space="preserve"> </w:instrText>
+            </w:r>
+            <w:r>
+              <w:rPr>
+                <w:rStyle w:val="Hyperlink"/>
+                <w:noProof/>
+                <w:rtl/>
+              </w:rPr>
+            </w:r>
+            <w:r>
+              <w:rPr>
+                <w:rStyle w:val="Hyperlink"/>
+                <w:noProof/>
+                <w:rtl/>
+              </w:rPr>
+              <w:fldChar w:fldCharType="separate"/>
+            </w:r>
+            <w:r>
+              <w:rPr>
+                <w:noProof/>
+                <w:webHidden/>
+                <w:rtl/>
+              </w:rPr>
+              <w:t>9</w:t>
+            </w:r>
+            <w:r>
+              <w:rPr>
+                <w:rStyle w:val="Hyperlink"/>
+                <w:noProof/>
+                <w:rtl/>
+              </w:rPr>
+              <w:fldChar w:fldCharType="end"/>
+            </w:r>
+          </w:hyperlink>
+        </w:p>
+        <w:p>
+          <w:pPr>
+            <w:pStyle w:val="TOC2"/>
+            <w:tabs>
+              <w:tab w:val="right" w:leader="dot" w:pos="8296"/>
+            </w:tabs>
+            <w:rPr>
+              <w:rFonts w:eastAsiaTheme="minorEastAsia"/>
+              <w:noProof/>
+              <w:szCs w:val="22"/>
+              <w:rtl/>
+            </w:rPr>
+          </w:pPr>
+          <w:hyperlink w:anchor="_Toc509358772" w:history="1">
+            <w:r>
+              <w:rPr>
+                <w:rStyle w:val="Hyperlink"/>
+                <w:noProof/>
+                <w:rtl/>
+              </w:rPr>
+              <w:t>תא במבוך</w:t>
+            </w:r>
+            <w:r>
+              <w:rPr>
+                <w:noProof/>
+                <w:webHidden/>
+                <w:rtl/>
+              </w:rPr>
+              <w:tab/>
+            </w:r>
+            <w:r>
+              <w:rPr>
+                <w:rStyle w:val="Hyperlink"/>
+                <w:noProof/>
+                <w:rtl/>
+              </w:rPr>
+              <w:fldChar w:fldCharType="begin"/>
+            </w:r>
+            <w:r>
+              <w:rPr>
+                <w:noProof/>
+                <w:webHidden/>
+                <w:rtl/>
+              </w:rPr>
+              <w:instrText xml:space="preserve"> </w:instrText>
+            </w:r>
+            <w:r>
+              <w:rPr>
+                <w:noProof/>
+                <w:webHidden/>
+              </w:rPr>
+              <w:instrText>PAGEREF</w:instrText>
+            </w:r>
+            <w:r>
+              <w:rPr>
+                <w:noProof/>
+                <w:webHidden/>
+                <w:rtl/>
+              </w:rPr>
+              <w:instrText xml:space="preserve"> _</w:instrText>
+            </w:r>
+            <w:r>
+              <w:rPr>
+                <w:noProof/>
+                <w:webHidden/>
+              </w:rPr>
+              <w:instrText>Toc509358772 \h</w:instrText>
+            </w:r>
+            <w:r>
+              <w:rPr>
+                <w:noProof/>
+                <w:webHidden/>
+                <w:rtl/>
+              </w:rPr>
+              <w:instrText xml:space="preserve"> </w:instrText>
+            </w:r>
+            <w:r>
+              <w:rPr>
+                <w:rStyle w:val="Hyperlink"/>
+                <w:noProof/>
+                <w:rtl/>
+              </w:rPr>
+            </w:r>
+            <w:r>
+              <w:rPr>
+                <w:rStyle w:val="Hyperlink"/>
+                <w:noProof/>
+                <w:rtl/>
+              </w:rPr>
+              <w:fldChar w:fldCharType="separate"/>
+            </w:r>
+            <w:r>
+              <w:rPr>
+                <w:noProof/>
+                <w:webHidden/>
+                <w:rtl/>
+              </w:rPr>
+              <w:t>10</w:t>
+            </w:r>
+            <w:r>
+              <w:rPr>
+                <w:rStyle w:val="Hyperlink"/>
+                <w:noProof/>
+                <w:rtl/>
+              </w:rPr>
+              <w:fldChar w:fldCharType="end"/>
+            </w:r>
+          </w:hyperlink>
+        </w:p>
+        <w:p>
+          <w:pPr>
+            <w:pStyle w:val="TOC2"/>
+            <w:tabs>
+              <w:tab w:val="right" w:leader="dot" w:pos="8296"/>
+            </w:tabs>
+            <w:rPr>
+              <w:rFonts w:eastAsiaTheme="minorEastAsia"/>
+              <w:noProof/>
+              <w:szCs w:val="22"/>
+              <w:rtl/>
+            </w:rPr>
+          </w:pPr>
+          <w:hyperlink w:anchor="_Toc509358773" w:history="1">
+            <w:r>
+              <w:rPr>
+                <w:rStyle w:val="Hyperlink"/>
+                <w:noProof/>
+                <w:rtl/>
+              </w:rPr>
+              <w:t>יצירת התאים במבוך והגדרת השכנים שלהם</w:t>
+            </w:r>
+            <w:r>
+              <w:rPr>
+                <w:noProof/>
+                <w:webHidden/>
+                <w:rtl/>
+              </w:rPr>
+              <w:tab/>
+            </w:r>
+            <w:r>
+              <w:rPr>
+                <w:rStyle w:val="Hyperlink"/>
+                <w:noProof/>
+                <w:rtl/>
+              </w:rPr>
+              <w:fldChar w:fldCharType="begin"/>
+            </w:r>
+            <w:r>
+              <w:rPr>
+                <w:noProof/>
+                <w:webHidden/>
+                <w:rtl/>
+              </w:rPr>
+              <w:instrText xml:space="preserve"> </w:instrText>
+            </w:r>
+            <w:r>
+              <w:rPr>
+                <w:noProof/>
+                <w:webHidden/>
+              </w:rPr>
+              <w:instrText>PAGEREF</w:instrText>
+            </w:r>
+            <w:r>
+              <w:rPr>
+                <w:noProof/>
+                <w:webHidden/>
+                <w:rtl/>
+              </w:rPr>
+              <w:instrText xml:space="preserve"> _</w:instrText>
+            </w:r>
+            <w:r>
+              <w:rPr>
+                <w:noProof/>
+                <w:webHidden/>
+              </w:rPr>
+              <w:instrText>Toc509358773 \h</w:instrText>
+            </w:r>
+            <w:r>
+              <w:rPr>
+                <w:noProof/>
+                <w:webHidden/>
+                <w:rtl/>
+              </w:rPr>
+              <w:instrText xml:space="preserve"> </w:instrText>
+            </w:r>
+            <w:r>
+              <w:rPr>
+                <w:rStyle w:val="Hyperlink"/>
+                <w:noProof/>
+                <w:rtl/>
+              </w:rPr>
+            </w:r>
+            <w:r>
+              <w:rPr>
+                <w:rStyle w:val="Hyperlink"/>
+                <w:noProof/>
+                <w:rtl/>
+              </w:rPr>
+              <w:fldChar w:fldCharType="separate"/>
+            </w:r>
+            <w:r>
+              <w:rPr>
+                <w:noProof/>
+                <w:webHidden/>
+                <w:rtl/>
+              </w:rPr>
+              <w:t>12</w:t>
+            </w:r>
+            <w:r>
+              <w:rPr>
+                <w:rStyle w:val="Hyperlink"/>
+                <w:noProof/>
+                <w:rtl/>
+              </w:rPr>
+              <w:fldChar w:fldCharType="end"/>
+            </w:r>
+          </w:hyperlink>
+        </w:p>
+        <w:p>
+          <w:pPr>
+            <w:pStyle w:val="TOC2"/>
+            <w:tabs>
+              <w:tab w:val="right" w:leader="dot" w:pos="8296"/>
+            </w:tabs>
+            <w:rPr>
+              <w:rFonts w:eastAsiaTheme="minorEastAsia"/>
+              <w:noProof/>
+              <w:szCs w:val="22"/>
+              <w:rtl/>
+            </w:rPr>
+          </w:pPr>
+          <w:hyperlink w:anchor="_Toc509358774" w:history="1">
+            <w:r>
+              <w:rPr>
+                <w:rStyle w:val="Hyperlink"/>
+                <w:noProof/>
+                <w:rtl/>
+              </w:rPr>
+              <w:t>השרת</w:t>
+            </w:r>
+            <w:r>
+              <w:rPr>
+                <w:noProof/>
+                <w:webHidden/>
+                <w:rtl/>
+              </w:rPr>
+              <w:tab/>
+            </w:r>
+            <w:r>
+              <w:rPr>
+                <w:rStyle w:val="Hyperlink"/>
+                <w:noProof/>
+                <w:rtl/>
+              </w:rPr>
+              <w:fldChar w:fldCharType="begin"/>
+            </w:r>
+            <w:r>
+              <w:rPr>
+                <w:noProof/>
+                <w:webHidden/>
+                <w:rtl/>
+              </w:rPr>
+              <w:instrText xml:space="preserve"> </w:instrText>
+            </w:r>
+            <w:r>
+              <w:rPr>
+                <w:noProof/>
+                <w:webHidden/>
+              </w:rPr>
+              <w:instrText>PAGEREF</w:instrText>
+            </w:r>
+            <w:r>
+              <w:rPr>
+                <w:noProof/>
+                <w:webHidden/>
+                <w:rtl/>
+              </w:rPr>
+              <w:instrText xml:space="preserve"> _</w:instrText>
+            </w:r>
+            <w:r>
+              <w:rPr>
+                <w:noProof/>
+                <w:webHidden/>
+              </w:rPr>
+              <w:instrText>Toc509358774 \h</w:instrText>
+            </w:r>
+            <w:r>
+              <w:rPr>
+                <w:noProof/>
+                <w:webHidden/>
+                <w:rtl/>
+              </w:rPr>
+              <w:instrText xml:space="preserve"> </w:instrText>
+            </w:r>
+            <w:r>
+              <w:rPr>
+                <w:rStyle w:val="Hyperlink"/>
+                <w:noProof/>
+                <w:rtl/>
+              </w:rPr>
+            </w:r>
+            <w:r>
+              <w:rPr>
+                <w:rStyle w:val="Hyperlink"/>
+                <w:noProof/>
+                <w:rtl/>
+              </w:rPr>
+              <w:fldChar w:fldCharType="separate"/>
+            </w:r>
+            <w:r>
+              <w:rPr>
+                <w:noProof/>
+                <w:webHidden/>
+                <w:rtl/>
+              </w:rPr>
+              <w:t>13</w:t>
+            </w:r>
+            <w:r>
+              <w:rPr>
+                <w:rStyle w:val="Hyperlink"/>
+                <w:noProof/>
                 <w:rtl/>
               </w:rPr>
               <w:fldChar w:fldCharType="end"/>
@@ -1546,14 +1961,14 @@
               <w:rtl/>
             </w:rPr>
           </w:pPr>
-          <w:hyperlink w:anchor="_Toc509138944" w:history="1">
-            <w:r>
-              <w:rPr>
-                <w:rStyle w:val="Hyperlink"/>
-                <w:noProof/>
-                <w:rtl/>
-              </w:rPr>
-              <w:t>קשיי פיתוח</w:t>
+          <w:hyperlink w:anchor="_Toc509358775" w:history="1">
+            <w:r>
+              <w:rPr>
+                <w:rStyle w:val="Hyperlink"/>
+                <w:noProof/>
+                <w:rtl/>
+              </w:rPr>
+              <w:t>מסקנות</w:t>
             </w:r>
             <w:r>
               <w:rPr>
@@ -1565,8 +1980,8 @@
             </w:r>
             <w:r>
               <w:rPr>
-                <w:noProof/>
-                <w:webHidden/>
+                <w:rStyle w:val="Hyperlink"/>
+                <w:noProof/>
                 <w:rtl/>
               </w:rPr>
               <w:fldChar w:fldCharType="begin"/>
@@ -1599,7 +2014,7 @@
                 <w:noProof/>
                 <w:webHidden/>
               </w:rPr>
-              <w:instrText>Toc509138944 \h</w:instrText>
+              <w:instrText>Toc509358775 \h</w:instrText>
             </w:r>
             <w:r>
               <w:rPr>
@@ -1611,15 +2026,15 @@
             </w:r>
             <w:r>
               <w:rPr>
-                <w:noProof/>
-                <w:webHidden/>
-                <w:rtl/>
-              </w:rPr>
-            </w:r>
-            <w:r>
-              <w:rPr>
-                <w:noProof/>
-                <w:webHidden/>
+                <w:rStyle w:val="Hyperlink"/>
+                <w:noProof/>
+                <w:rtl/>
+              </w:rPr>
+            </w:r>
+            <w:r>
+              <w:rPr>
+                <w:rStyle w:val="Hyperlink"/>
+                <w:noProof/>
                 <w:rtl/>
               </w:rPr>
               <w:fldChar w:fldCharType="separate"/>
@@ -1630,12 +2045,12 @@
                 <w:webHidden/>
                 <w:rtl/>
               </w:rPr>
-              <w:t>5</w:t>
-            </w:r>
-            <w:r>
-              <w:rPr>
-                <w:noProof/>
-                <w:webHidden/>
+              <w:t>14</w:t>
+            </w:r>
+            <w:r>
+              <w:rPr>
+                <w:rStyle w:val="Hyperlink"/>
+                <w:noProof/>
                 <w:rtl/>
               </w:rPr>
               <w:fldChar w:fldCharType="end"/>
@@ -1655,14 +2070,14 @@
               <w:rtl/>
             </w:rPr>
           </w:pPr>
-          <w:hyperlink w:anchor="_Toc509138945" w:history="1">
-            <w:r>
-              <w:rPr>
-                <w:rStyle w:val="Hyperlink"/>
-                <w:noProof/>
-                <w:rtl/>
-              </w:rPr>
-              <w:t>מסקנות (אולי לא חייב)</w:t>
+          <w:hyperlink w:anchor="_Toc509358776" w:history="1">
+            <w:r>
+              <w:rPr>
+                <w:rStyle w:val="Hyperlink"/>
+                <w:noProof/>
+                <w:rtl/>
+              </w:rPr>
+              <w:t>ביבליוגרפיה</w:t>
             </w:r>
             <w:r>
               <w:rPr>
@@ -1674,8 +2089,8 @@
             </w:r>
             <w:r>
               <w:rPr>
-                <w:noProof/>
-                <w:webHidden/>
+                <w:rStyle w:val="Hyperlink"/>
+                <w:noProof/>
                 <w:rtl/>
               </w:rPr>
               <w:fldChar w:fldCharType="begin"/>
@@ -1708,7 +2123,7 @@
                 <w:noProof/>
                 <w:webHidden/>
               </w:rPr>
-              <w:instrText>Toc509138945 \h</w:instrText>
+              <w:instrText>Toc509358776 \h</w:instrText>
             </w:r>
             <w:r>
               <w:rPr>
@@ -1720,15 +2135,15 @@
             </w:r>
             <w:r>
               <w:rPr>
-                <w:noProof/>
-                <w:webHidden/>
-                <w:rtl/>
-              </w:rPr>
-            </w:r>
-            <w:r>
-              <w:rPr>
-                <w:noProof/>
-                <w:webHidden/>
+                <w:rStyle w:val="Hyperlink"/>
+                <w:noProof/>
+                <w:rtl/>
+              </w:rPr>
+            </w:r>
+            <w:r>
+              <w:rPr>
+                <w:rStyle w:val="Hyperlink"/>
+                <w:noProof/>
                 <w:rtl/>
               </w:rPr>
               <w:fldChar w:fldCharType="separate"/>
@@ -1739,681 +2154,12 @@
                 <w:webHidden/>
                 <w:rtl/>
               </w:rPr>
-              <w:t>5</w:t>
-            </w:r>
-            <w:r>
-              <w:rPr>
-                <w:noProof/>
-                <w:webHidden/>
-                <w:rtl/>
-              </w:rPr>
-              <w:fldChar w:fldCharType="end"/>
-            </w:r>
-          </w:hyperlink>
-        </w:p>
-        <w:p>
-          <w:pPr>
-            <w:pStyle w:val="TOC1"/>
-            <w:tabs>
-              <w:tab w:val="right" w:leader="dot" w:pos="8296"/>
-            </w:tabs>
-            <w:rPr>
-              <w:rFonts w:eastAsiaTheme="minorEastAsia"/>
-              <w:noProof/>
-              <w:szCs w:val="22"/>
-              <w:rtl/>
-            </w:rPr>
-          </w:pPr>
-          <w:hyperlink w:anchor="_Toc509138946" w:history="1">
-            <w:r>
-              <w:rPr>
-                <w:rStyle w:val="Hyperlink"/>
-                <w:noProof/>
-                <w:rtl/>
-              </w:rPr>
-              <w:t>ביבליוגרפיה</w:t>
-            </w:r>
-            <w:r>
-              <w:rPr>
-                <w:noProof/>
-                <w:webHidden/>
-                <w:rtl/>
-              </w:rPr>
-              <w:tab/>
-            </w:r>
-            <w:r>
-              <w:rPr>
-                <w:noProof/>
-                <w:webHidden/>
-                <w:rtl/>
-              </w:rPr>
-              <w:fldChar w:fldCharType="begin"/>
-            </w:r>
-            <w:r>
-              <w:rPr>
-                <w:noProof/>
-                <w:webHidden/>
-                <w:rtl/>
-              </w:rPr>
-              <w:instrText xml:space="preserve"> </w:instrText>
-            </w:r>
-            <w:r>
-              <w:rPr>
-                <w:noProof/>
-                <w:webHidden/>
-              </w:rPr>
-              <w:instrText>PAGEREF</w:instrText>
-            </w:r>
-            <w:r>
-              <w:rPr>
-                <w:noProof/>
-                <w:webHidden/>
-                <w:rtl/>
-              </w:rPr>
-              <w:instrText xml:space="preserve"> _</w:instrText>
-            </w:r>
-            <w:r>
-              <w:rPr>
-                <w:noProof/>
-                <w:webHidden/>
-              </w:rPr>
-              <w:instrText>Toc509138946 \h</w:instrText>
-            </w:r>
-            <w:r>
-              <w:rPr>
-                <w:noProof/>
-                <w:webHidden/>
-                <w:rtl/>
-              </w:rPr>
-              <w:instrText xml:space="preserve"> </w:instrText>
-            </w:r>
-            <w:r>
-              <w:rPr>
-                <w:noProof/>
-                <w:webHidden/>
-                <w:rtl/>
-              </w:rPr>
-            </w:r>
-            <w:r>
-              <w:rPr>
-                <w:noProof/>
-                <w:webHidden/>
-                <w:rtl/>
-              </w:rPr>
-              <w:fldChar w:fldCharType="separate"/>
-            </w:r>
-            <w:r>
-              <w:rPr>
-                <w:noProof/>
-                <w:webHidden/>
-                <w:rtl/>
-              </w:rPr>
-              <w:t>5</w:t>
-            </w:r>
-            <w:r>
-              <w:rPr>
-                <w:noProof/>
-                <w:webHidden/>
-                <w:rtl/>
-              </w:rPr>
-              <w:fldChar w:fldCharType="end"/>
-            </w:r>
-          </w:hyperlink>
-        </w:p>
-        <w:p>
-          <w:pPr>
-            <w:pStyle w:val="TOC1"/>
-            <w:tabs>
-              <w:tab w:val="right" w:leader="dot" w:pos="8296"/>
-            </w:tabs>
-            <w:rPr>
-              <w:rFonts w:eastAsiaTheme="minorEastAsia"/>
-              <w:noProof/>
-              <w:szCs w:val="22"/>
-              <w:rtl/>
-            </w:rPr>
-          </w:pPr>
-          <w:hyperlink w:anchor="_Toc509138947" w:history="1">
-            <w:r>
-              <w:rPr>
-                <w:rStyle w:val="Hyperlink"/>
-                <w:noProof/>
-                <w:rtl/>
-              </w:rPr>
-              <w:t>דרישות המערכת (כנראה לוותר)</w:t>
-            </w:r>
-            <w:r>
-              <w:rPr>
-                <w:noProof/>
-                <w:webHidden/>
-                <w:rtl/>
-              </w:rPr>
-              <w:tab/>
-            </w:r>
-            <w:r>
-              <w:rPr>
-                <w:noProof/>
-                <w:webHidden/>
-                <w:rtl/>
-              </w:rPr>
-              <w:fldChar w:fldCharType="begin"/>
-            </w:r>
-            <w:r>
-              <w:rPr>
-                <w:noProof/>
-                <w:webHidden/>
-                <w:rtl/>
-              </w:rPr>
-              <w:instrText xml:space="preserve"> </w:instrText>
-            </w:r>
-            <w:r>
-              <w:rPr>
-                <w:noProof/>
-                <w:webHidden/>
-              </w:rPr>
-              <w:instrText>PAGEREF</w:instrText>
-            </w:r>
-            <w:r>
-              <w:rPr>
-                <w:noProof/>
-                <w:webHidden/>
-                <w:rtl/>
-              </w:rPr>
-              <w:instrText xml:space="preserve"> _</w:instrText>
-            </w:r>
-            <w:r>
-              <w:rPr>
-                <w:noProof/>
-                <w:webHidden/>
-              </w:rPr>
-              <w:instrText>Toc509138947 \h</w:instrText>
-            </w:r>
-            <w:r>
-              <w:rPr>
-                <w:noProof/>
-                <w:webHidden/>
-                <w:rtl/>
-              </w:rPr>
-              <w:instrText xml:space="preserve"> </w:instrText>
-            </w:r>
-            <w:r>
-              <w:rPr>
-                <w:noProof/>
-                <w:webHidden/>
-                <w:rtl/>
-              </w:rPr>
-            </w:r>
-            <w:r>
-              <w:rPr>
-                <w:noProof/>
-                <w:webHidden/>
-                <w:rtl/>
-              </w:rPr>
-              <w:fldChar w:fldCharType="separate"/>
-            </w:r>
-            <w:r>
-              <w:rPr>
-                <w:noProof/>
-                <w:webHidden/>
-                <w:rtl/>
-              </w:rPr>
-              <w:t>5</w:t>
-            </w:r>
-            <w:r>
-              <w:rPr>
-                <w:noProof/>
-                <w:webHidden/>
-                <w:rtl/>
-              </w:rPr>
-              <w:fldChar w:fldCharType="end"/>
-            </w:r>
-          </w:hyperlink>
-        </w:p>
-        <w:p>
-          <w:pPr>
-            <w:pStyle w:val="TOC1"/>
-            <w:tabs>
-              <w:tab w:val="right" w:leader="dot" w:pos="8296"/>
-            </w:tabs>
-            <w:rPr>
-              <w:rFonts w:eastAsiaTheme="minorEastAsia"/>
-              <w:noProof/>
-              <w:szCs w:val="22"/>
-              <w:rtl/>
-            </w:rPr>
-          </w:pPr>
-          <w:hyperlink w:anchor="_Toc509138948" w:history="1">
-            <w:r>
-              <w:rPr>
-                <w:rStyle w:val="Hyperlink"/>
-                <w:noProof/>
-                <w:rtl/>
-              </w:rPr>
-              <w:t>נספחים</w:t>
-            </w:r>
-            <w:r>
-              <w:rPr>
-                <w:noProof/>
-                <w:webHidden/>
-                <w:rtl/>
-              </w:rPr>
-              <w:tab/>
-            </w:r>
-            <w:r>
-              <w:rPr>
-                <w:noProof/>
-                <w:webHidden/>
-                <w:rtl/>
-              </w:rPr>
-              <w:fldChar w:fldCharType="begin"/>
-            </w:r>
-            <w:r>
-              <w:rPr>
-                <w:noProof/>
-                <w:webHidden/>
-                <w:rtl/>
-              </w:rPr>
-              <w:instrText xml:space="preserve"> </w:instrText>
-            </w:r>
-            <w:r>
-              <w:rPr>
-                <w:noProof/>
-                <w:webHidden/>
-              </w:rPr>
-              <w:instrText>PAGEREF</w:instrText>
-            </w:r>
-            <w:r>
-              <w:rPr>
-                <w:noProof/>
-                <w:webHidden/>
-                <w:rtl/>
-              </w:rPr>
-              <w:instrText xml:space="preserve"> _</w:instrText>
-            </w:r>
-            <w:r>
-              <w:rPr>
-                <w:noProof/>
-                <w:webHidden/>
-              </w:rPr>
-              <w:instrText>Toc509138948 \h</w:instrText>
-            </w:r>
-            <w:r>
-              <w:rPr>
-                <w:noProof/>
-                <w:webHidden/>
-                <w:rtl/>
-              </w:rPr>
-              <w:instrText xml:space="preserve"> </w:instrText>
-            </w:r>
-            <w:r>
-              <w:rPr>
-                <w:noProof/>
-                <w:webHidden/>
-                <w:rtl/>
-              </w:rPr>
-            </w:r>
-            <w:r>
-              <w:rPr>
-                <w:noProof/>
-                <w:webHidden/>
-                <w:rtl/>
-              </w:rPr>
-              <w:fldChar w:fldCharType="separate"/>
-            </w:r>
-            <w:r>
-              <w:rPr>
-                <w:noProof/>
-                <w:webHidden/>
-                <w:rtl/>
-              </w:rPr>
-              <w:t>5</w:t>
-            </w:r>
-            <w:r>
-              <w:rPr>
-                <w:noProof/>
-                <w:webHidden/>
-                <w:rtl/>
-              </w:rPr>
-              <w:fldChar w:fldCharType="end"/>
-            </w:r>
-          </w:hyperlink>
-        </w:p>
-        <w:p>
-          <w:pPr>
-            <w:pStyle w:val="TOC1"/>
-            <w:tabs>
-              <w:tab w:val="right" w:leader="dot" w:pos="8296"/>
-            </w:tabs>
-            <w:rPr>
-              <w:rFonts w:eastAsiaTheme="minorEastAsia"/>
-              <w:noProof/>
-              <w:szCs w:val="22"/>
-              <w:rtl/>
-            </w:rPr>
-          </w:pPr>
-          <w:hyperlink w:anchor="_Toc509138949" w:history="1">
-            <w:r>
-              <w:rPr>
-                <w:rStyle w:val="Hyperlink"/>
-                <w:noProof/>
-                <w:rtl/>
-              </w:rPr>
-              <w:t>מפרטים טכניים:</w:t>
-            </w:r>
-            <w:r>
-              <w:rPr>
-                <w:rStyle w:val="Hyperlink"/>
-                <w:noProof/>
-              </w:rPr>
-              <w:t xml:space="preserve"> </w:t>
-            </w:r>
-            <w:r>
-              <w:rPr>
-                <w:rStyle w:val="Hyperlink"/>
-                <w:noProof/>
-                <w:rtl/>
-              </w:rPr>
-              <w:t>(כנראה לוותר)</w:t>
-            </w:r>
-            <w:r>
-              <w:rPr>
-                <w:noProof/>
-                <w:webHidden/>
-                <w:rtl/>
-              </w:rPr>
-              <w:tab/>
-            </w:r>
-            <w:r>
-              <w:rPr>
-                <w:noProof/>
-                <w:webHidden/>
-                <w:rtl/>
-              </w:rPr>
-              <w:fldChar w:fldCharType="begin"/>
-            </w:r>
-            <w:r>
-              <w:rPr>
-                <w:noProof/>
-                <w:webHidden/>
-                <w:rtl/>
-              </w:rPr>
-              <w:instrText xml:space="preserve"> </w:instrText>
-            </w:r>
-            <w:r>
-              <w:rPr>
-                <w:noProof/>
-                <w:webHidden/>
-              </w:rPr>
-              <w:instrText>PAGEREF</w:instrText>
-            </w:r>
-            <w:r>
-              <w:rPr>
-                <w:noProof/>
-                <w:webHidden/>
-                <w:rtl/>
-              </w:rPr>
-              <w:instrText xml:space="preserve"> _</w:instrText>
-            </w:r>
-            <w:r>
-              <w:rPr>
-                <w:noProof/>
-                <w:webHidden/>
-              </w:rPr>
-              <w:instrText>Toc509138949 \h</w:instrText>
-            </w:r>
-            <w:r>
-              <w:rPr>
-                <w:noProof/>
-                <w:webHidden/>
-                <w:rtl/>
-              </w:rPr>
-              <w:instrText xml:space="preserve"> </w:instrText>
-            </w:r>
-            <w:r>
-              <w:rPr>
-                <w:noProof/>
-                <w:webHidden/>
-                <w:rtl/>
-              </w:rPr>
-            </w:r>
-            <w:r>
-              <w:rPr>
-                <w:noProof/>
-                <w:webHidden/>
-                <w:rtl/>
-              </w:rPr>
-              <w:fldChar w:fldCharType="separate"/>
-            </w:r>
-            <w:r>
-              <w:rPr>
-                <w:noProof/>
-                <w:webHidden/>
-                <w:rtl/>
-              </w:rPr>
-              <w:t>6</w:t>
-            </w:r>
-            <w:r>
-              <w:rPr>
-                <w:noProof/>
-                <w:webHidden/>
-                <w:rtl/>
-              </w:rPr>
-              <w:fldChar w:fldCharType="end"/>
-            </w:r>
-          </w:hyperlink>
-        </w:p>
-        <w:p>
-          <w:pPr>
-            <w:pStyle w:val="TOC2"/>
-            <w:tabs>
-              <w:tab w:val="right" w:leader="dot" w:pos="8296"/>
-            </w:tabs>
-            <w:rPr>
-              <w:rFonts w:eastAsiaTheme="minorEastAsia"/>
-              <w:noProof/>
-              <w:szCs w:val="22"/>
-              <w:rtl/>
-            </w:rPr>
-          </w:pPr>
-          <w:hyperlink w:anchor="_Toc509138950" w:history="1">
-            <w:r>
-              <w:rPr>
-                <w:rStyle w:val="Hyperlink"/>
-                <w:noProof/>
-                <w:rtl/>
-              </w:rPr>
-              <w:t>עמדת פיתוח:</w:t>
-            </w:r>
-            <w:r>
-              <w:rPr>
-                <w:noProof/>
-                <w:webHidden/>
-                <w:rtl/>
-              </w:rPr>
-              <w:tab/>
-            </w:r>
-            <w:r>
-              <w:rPr>
-                <w:noProof/>
-                <w:webHidden/>
-                <w:rtl/>
-              </w:rPr>
-              <w:fldChar w:fldCharType="begin"/>
-            </w:r>
-            <w:r>
-              <w:rPr>
-                <w:noProof/>
-                <w:webHidden/>
-                <w:rtl/>
-              </w:rPr>
-              <w:instrText xml:space="preserve"> </w:instrText>
-            </w:r>
-            <w:r>
-              <w:rPr>
-                <w:noProof/>
-                <w:webHidden/>
-              </w:rPr>
-              <w:instrText>PAGEREF</w:instrText>
-            </w:r>
-            <w:r>
-              <w:rPr>
-                <w:noProof/>
-                <w:webHidden/>
-                <w:rtl/>
-              </w:rPr>
-              <w:instrText xml:space="preserve"> _</w:instrText>
-            </w:r>
-            <w:r>
-              <w:rPr>
-                <w:noProof/>
-                <w:webHidden/>
-              </w:rPr>
-              <w:instrText>Toc509138950 \h</w:instrText>
-            </w:r>
-            <w:r>
-              <w:rPr>
-                <w:noProof/>
-                <w:webHidden/>
-                <w:rtl/>
-              </w:rPr>
-              <w:instrText xml:space="preserve"> </w:instrText>
-            </w:r>
-            <w:r>
-              <w:rPr>
-                <w:noProof/>
-                <w:webHidden/>
-                <w:rtl/>
-              </w:rPr>
-            </w:r>
-            <w:r>
-              <w:rPr>
-                <w:noProof/>
-                <w:webHidden/>
-                <w:rtl/>
-              </w:rPr>
-              <w:fldChar w:fldCharType="separate"/>
-            </w:r>
-            <w:r>
-              <w:rPr>
-                <w:noProof/>
-                <w:webHidden/>
-                <w:rtl/>
-              </w:rPr>
-              <w:t>6</w:t>
-            </w:r>
-            <w:r>
-              <w:rPr>
-                <w:noProof/>
-                <w:webHidden/>
-                <w:rtl/>
-              </w:rPr>
-              <w:fldChar w:fldCharType="end"/>
-            </w:r>
-          </w:hyperlink>
-        </w:p>
-        <w:p>
-          <w:pPr>
-            <w:pStyle w:val="TOC2"/>
-            <w:tabs>
-              <w:tab w:val="right" w:leader="dot" w:pos="8296"/>
-            </w:tabs>
-            <w:rPr>
-              <w:rFonts w:eastAsiaTheme="minorEastAsia"/>
-              <w:noProof/>
-              <w:szCs w:val="22"/>
-              <w:rtl/>
-            </w:rPr>
-          </w:pPr>
-          <w:hyperlink w:anchor="_Toc509138951" w:history="1">
-            <w:r>
-              <w:rPr>
-                <w:rStyle w:val="Hyperlink"/>
-                <w:noProof/>
-                <w:rtl/>
-              </w:rPr>
-              <w:t>עמדת משתמש:</w:t>
-            </w:r>
-            <w:r>
-              <w:rPr>
-                <w:noProof/>
-                <w:webHidden/>
-                <w:rtl/>
-              </w:rPr>
-              <w:tab/>
-            </w:r>
-            <w:r>
-              <w:rPr>
-                <w:noProof/>
-                <w:webHidden/>
-                <w:rtl/>
-              </w:rPr>
-              <w:fldChar w:fldCharType="begin"/>
-            </w:r>
-            <w:r>
-              <w:rPr>
-                <w:noProof/>
-                <w:webHidden/>
-                <w:rtl/>
-              </w:rPr>
-              <w:instrText xml:space="preserve"> </w:instrText>
-            </w:r>
-            <w:r>
-              <w:rPr>
-                <w:noProof/>
-                <w:webHidden/>
-              </w:rPr>
-              <w:instrText>PAGEREF</w:instrText>
-            </w:r>
-            <w:r>
-              <w:rPr>
-                <w:noProof/>
-                <w:webHidden/>
-                <w:rtl/>
-              </w:rPr>
-              <w:instrText xml:space="preserve"> _</w:instrText>
-            </w:r>
-            <w:r>
-              <w:rPr>
-                <w:noProof/>
-                <w:webHidden/>
-              </w:rPr>
-              <w:instrText>Toc509138951 \h</w:instrText>
-            </w:r>
-            <w:r>
-              <w:rPr>
-                <w:noProof/>
-                <w:webHidden/>
-                <w:rtl/>
-              </w:rPr>
-              <w:instrText xml:space="preserve"> </w:instrText>
-            </w:r>
-            <w:r>
-              <w:rPr>
-                <w:noProof/>
-                <w:webHidden/>
-                <w:rtl/>
-              </w:rPr>
-            </w:r>
-            <w:r>
-              <w:rPr>
-                <w:noProof/>
-                <w:webHidden/>
-                <w:rtl/>
-              </w:rPr>
-              <w:fldChar w:fldCharType="separate"/>
-            </w:r>
-            <w:r>
-              <w:rPr>
-                <w:noProof/>
-                <w:webHidden/>
-                <w:rtl/>
-              </w:rPr>
-              <w:t>6</w:t>
-            </w:r>
-            <w:r>
-              <w:rPr>
-                <w:noProof/>
-                <w:webHidden/>
+              <w:t>15</w:t>
+            </w:r>
+            <w:r>
+              <w:rPr>
+                <w:rStyle w:val="Hyperlink"/>
+                <w:noProof/>
                 <w:rtl/>
               </w:rPr>
               <w:fldChar w:fldCharType="end"/>
@@ -2483,6 +2229,21 @@
     <w:p>
       <w:pPr>
         <w:rPr>
+          <w:rFonts w:hint="cs"/>
+          <w:rtl/>
+        </w:rPr>
+      </w:pPr>
+    </w:p>
+    <w:p>
+      <w:pPr>
+        <w:rPr>
+          <w:rtl/>
+        </w:rPr>
+      </w:pPr>
+    </w:p>
+    <w:p>
+      <w:pPr>
+        <w:rPr>
           <w:rtl/>
         </w:rPr>
       </w:pPr>
@@ -2515,7 +2276,7 @@
           <w:rtl/>
         </w:rPr>
       </w:pPr>
-      <w:bookmarkStart w:id="0" w:name="_Toc509138936"/>
+      <w:bookmarkStart w:id="0" w:name="_Toc509358763"/>
       <w:r>
         <w:rPr>
           <w:rFonts w:hint="cs"/>
@@ -2525,13 +2286,6 @@
         <w:t>מבוא</w:t>
       </w:r>
       <w:bookmarkEnd w:id="0"/>
-    </w:p>
-    <w:p>
-      <w:pPr>
-        <w:rPr>
-          <w:rtl/>
-        </w:rPr>
-      </w:pPr>
     </w:p>
     <w:p>
       <w:pPr>
@@ -3007,7 +2761,7 @@
           <w:rtl/>
         </w:rPr>
       </w:pPr>
-      <w:bookmarkStart w:id="1" w:name="_Toc509138937"/>
+      <w:bookmarkStart w:id="1" w:name="_Toc509358764"/>
       <w:r>
         <w:rPr>
           <w:rFonts w:hint="cs"/>
@@ -3052,7 +2806,7 @@
     <w:p>
       <w:pPr>
         <w:rPr>
-          <w:rFonts w:cs="Arial" w:hint="cs"/>
+          <w:rFonts w:cs="Arial"/>
           <w:rtl/>
         </w:rPr>
       </w:pPr>
@@ -3108,7 +2862,7 @@
           <w:rtl/>
         </w:rPr>
       </w:pPr>
-      <w:bookmarkStart w:id="2" w:name="_Toc509138938"/>
+      <w:bookmarkStart w:id="2" w:name="_Toc509358765"/>
       <w:r>
         <w:rPr>
           <w:rFonts w:hint="cs"/>
@@ -3121,7 +2875,6 @@
     <w:p>
       <w:pPr>
         <w:rPr>
-          <w:rFonts w:hint="cs"/>
           <w:rtl/>
         </w:rPr>
       </w:pPr>
@@ -3174,7 +2927,7 @@
           <w:rtl/>
         </w:rPr>
       </w:pPr>
-      <w:bookmarkStart w:id="3" w:name="_Toc509138939"/>
+      <w:bookmarkStart w:id="3" w:name="_Toc509358766"/>
       <w:r>
         <w:rPr>
           <w:rtl/>
@@ -3271,26 +3024,19 @@
       <w:pPr>
         <w:pStyle w:val="1"/>
         <w:rPr>
-          <w:rtl/>
-        </w:rPr>
-      </w:pPr>
-      <w:bookmarkStart w:id="4" w:name="_Toc509138940"/>
-      <w:r>
-        <w:rPr>
-          <w:rFonts w:hint="cs"/>
-          <w:rtl/>
-        </w:rPr>
-        <w:lastRenderedPageBreak/>
+          <w:rFonts w:hint="cs"/>
+          <w:rtl/>
+        </w:rPr>
+      </w:pPr>
+      <w:bookmarkStart w:id="4" w:name="_Toc509358767"/>
+      <w:r>
+        <w:rPr>
+          <w:rFonts w:hint="cs"/>
+          <w:rtl/>
+        </w:rPr>
         <w:t>טיפוסי נתונים במשחק</w:t>
       </w:r>
       <w:bookmarkEnd w:id="4"/>
-    </w:p>
-    <w:p>
-      <w:pPr>
-        <w:rPr>
-          <w:rtl/>
-        </w:rPr>
-      </w:pPr>
     </w:p>
     <w:p>
       <w:pPr>
@@ -3300,35 +3046,321 @@
           <w:numId w:val="1"/>
         </w:numPr>
         <w:rPr>
-          <w:rtl/>
-        </w:rPr>
-      </w:pPr>
-      <w:r>
-        <w:rPr>
-          <w:rFonts w:hint="cs"/>
+          <w:rFonts w:asciiTheme="minorBidi" w:hAnsiTheme="minorBidi"/>
+          <w:sz w:val="28"/>
+        </w:rPr>
+      </w:pPr>
+      <w:r>
+        <w:rPr>
+          <w:rFonts w:asciiTheme="minorBidi" w:hAnsiTheme="minorBidi"/>
+          <w:sz w:val="28"/>
           <w:rtl/>
         </w:rPr>
         <w:t xml:space="preserve">מערך של </w:t>
       </w:r>
       <w:r>
         <w:rPr>
-          <w:rFonts w:hint="cs"/>
-        </w:rPr>
-        <w:t>N</w:t>
-      </w:r>
-      <w:r>
-        <w:t>odes</w:t>
-      </w:r>
-      <w:r>
-        <w:rPr>
-          <w:rFonts w:hint="cs"/>
+          <w:rFonts w:asciiTheme="minorBidi" w:hAnsiTheme="minorBidi"/>
+          <w:sz w:val="28"/>
+        </w:rPr>
+        <w:t>Maze</w:t>
+      </w:r>
+      <w:r>
+        <w:rPr>
+          <w:rFonts w:asciiTheme="minorBidi" w:hAnsiTheme="minorBidi"/>
+          <w:sz w:val="28"/>
+        </w:rPr>
+        <w:t>Node</w:t>
+      </w:r>
+      <w:r>
+        <w:rPr>
+          <w:rFonts w:asciiTheme="minorBidi" w:hAnsiTheme="minorBidi"/>
+          <w:sz w:val="28"/>
           <w:rtl/>
         </w:rPr>
         <w:t xml:space="preserve"> אשר משמשים כתאים במבוך. לפי מערך זה ניתן לדעת את מיקום התאים במבוך.</w:t>
       </w:r>
-      <w:bookmarkStart w:id="5" w:name="_GoBack"/>
+    </w:p>
+    <w:p>
+      <w:pPr>
+        <w:pStyle w:val="a4"/>
+        <w:rPr>
+          <w:rFonts w:asciiTheme="minorBidi" w:hAnsiTheme="minorBidi"/>
+          <w:sz w:val="28"/>
+        </w:rPr>
+      </w:pPr>
+    </w:p>
+    <w:p>
+      <w:pPr>
+        <w:pStyle w:val="a4"/>
+        <w:numPr>
+          <w:ilvl w:val="0"/>
+          <w:numId w:val="1"/>
+        </w:numPr>
+        <w:rPr>
+          <w:rFonts w:asciiTheme="minorBidi" w:hAnsiTheme="minorBidi"/>
+          <w:sz w:val="28"/>
+          <w:rtl/>
+        </w:rPr>
+      </w:pPr>
+      <w:r>
+        <w:rPr>
+          <w:rFonts w:asciiTheme="minorBidi" w:hAnsiTheme="minorBidi"/>
+          <w:sz w:val="28"/>
+          <w:rtl/>
+        </w:rPr>
+        <w:t xml:space="preserve">רשימה של </w:t>
+      </w:r>
+      <w:r>
+        <w:rPr>
+          <w:rFonts w:asciiTheme="minorBidi" w:hAnsiTheme="minorBidi"/>
+          <w:sz w:val="28"/>
+          <w:rtl/>
+        </w:rPr>
+        <w:t xml:space="preserve">חיבורים בין 2 </w:t>
+      </w:r>
+      <w:r>
+        <w:rPr>
+          <w:rFonts w:asciiTheme="minorBidi" w:hAnsiTheme="minorBidi"/>
+          <w:sz w:val="28"/>
+        </w:rPr>
+        <w:t>MazeNode</w:t>
+      </w:r>
+      <w:r>
+        <w:rPr>
+          <w:rFonts w:asciiTheme="minorBidi" w:hAnsiTheme="minorBidi"/>
+          <w:sz w:val="28"/>
+          <w:rtl/>
+        </w:rPr>
+        <w:t xml:space="preserve"> </w:t>
+      </w:r>
+    </w:p>
+    <w:p>
+      <w:pPr>
+        <w:rPr>
+          <w:rtl/>
+        </w:rPr>
+      </w:pPr>
+    </w:p>
+    <w:p>
+      <w:pPr>
+        <w:rPr>
+          <w:rtl/>
+        </w:rPr>
+      </w:pPr>
+    </w:p>
+    <w:p>
+      <w:pPr>
+        <w:rPr>
+          <w:rtl/>
+        </w:rPr>
+      </w:pPr>
+    </w:p>
+    <w:p>
+      <w:pPr>
+        <w:rPr>
+          <w:rtl/>
+        </w:rPr>
+      </w:pPr>
+    </w:p>
+    <w:p>
+      <w:pPr>
+        <w:rPr>
+          <w:rtl/>
+        </w:rPr>
+      </w:pPr>
+    </w:p>
+    <w:p>
+      <w:pPr>
+        <w:rPr>
+          <w:rtl/>
+        </w:rPr>
+      </w:pPr>
+    </w:p>
+    <w:p>
+      <w:pPr>
+        <w:rPr>
+          <w:rtl/>
+        </w:rPr>
+      </w:pPr>
+    </w:p>
+    <w:p>
+      <w:pPr>
+        <w:rPr>
+          <w:rtl/>
+        </w:rPr>
+      </w:pPr>
+    </w:p>
+    <w:p>
+      <w:pPr>
+        <w:rPr>
+          <w:rtl/>
+        </w:rPr>
+      </w:pPr>
+    </w:p>
+    <w:p>
+      <w:pPr>
+        <w:rPr>
+          <w:rtl/>
+        </w:rPr>
+      </w:pPr>
+    </w:p>
+    <w:p>
+      <w:pPr>
+        <w:rPr>
+          <w:rtl/>
+        </w:rPr>
+      </w:pPr>
+    </w:p>
+    <w:p>
+      <w:pPr>
+        <w:rPr>
+          <w:rtl/>
+        </w:rPr>
+      </w:pPr>
+    </w:p>
+    <w:p>
+      <w:pPr>
+        <w:rPr>
+          <w:rtl/>
+        </w:rPr>
+      </w:pPr>
+    </w:p>
+    <w:p>
+      <w:pPr>
+        <w:rPr>
+          <w:rtl/>
+        </w:rPr>
+      </w:pPr>
+    </w:p>
+    <w:p>
+      <w:pPr>
+        <w:rPr>
+          <w:rtl/>
+        </w:rPr>
+      </w:pPr>
+    </w:p>
+    <w:p>
+      <w:pPr>
+        <w:rPr>
+          <w:rtl/>
+        </w:rPr>
+      </w:pPr>
+    </w:p>
+    <w:p>
+      <w:pPr>
+        <w:rPr>
+          <w:rtl/>
+        </w:rPr>
+      </w:pPr>
+    </w:p>
+    <w:p>
+      <w:pPr>
+        <w:rPr>
+          <w:rtl/>
+        </w:rPr>
+      </w:pPr>
+    </w:p>
+    <w:p>
+      <w:pPr>
+        <w:rPr>
+          <w:rtl/>
+        </w:rPr>
+      </w:pPr>
+    </w:p>
+    <w:p>
+      <w:pPr>
+        <w:rPr>
+          <w:rtl/>
+        </w:rPr>
+      </w:pPr>
+    </w:p>
+    <w:p>
+      <w:pPr>
+        <w:pStyle w:val="1"/>
+        <w:rPr>
+          <w:rtl/>
+        </w:rPr>
+      </w:pPr>
+      <w:bookmarkStart w:id="5" w:name="_Toc509358768"/>
+      <w:r>
+        <w:rPr>
+          <w:rtl/>
+        </w:rPr>
+        <w:lastRenderedPageBreak/>
+        <w:t>תרשים זרימת המשחק</w:t>
+      </w:r>
       <w:bookmarkEnd w:id="5"/>
     </w:p>
+    <w:p/>
+    <w:p>
+      <w:pPr>
+        <w:rPr>
+          <w:rtl/>
+        </w:rPr>
+      </w:pPr>
+      <w:r>
+        <w:rPr>
+          <w:noProof/>
+        </w:rPr>
+        <w:drawing>
+          <wp:inline distT="0" distB="0" distL="0" distR="0" wp14:anchorId="0C8CA79C" wp14:editId="48920147">
+            <wp:extent cx="5274310" cy="5807710"/>
+            <wp:effectExtent l="0" t="0" r="2540" b="2540"/>
+            <wp:docPr id="5" name="תמונה 5"/>
+            <wp:cNvGraphicFramePr>
+              <a:graphicFrameLocks xmlns:a="http://schemas.openxmlformats.org/drawingml/2006/main" noChangeAspect="1"/>
+            </wp:cNvGraphicFramePr>
+            <a:graphic xmlns:a="http://schemas.openxmlformats.org/drawingml/2006/main">
+              <a:graphicData uri="http://schemas.openxmlformats.org/drawingml/2006/picture">
+                <pic:pic xmlns:pic="http://schemas.openxmlformats.org/drawingml/2006/picture">
+                  <pic:nvPicPr>
+                    <pic:cNvPr id="1" name=""/>
+                    <pic:cNvPicPr/>
+                  </pic:nvPicPr>
+                  <pic:blipFill>
+                    <a:blip r:embed="rId7"/>
+                    <a:stretch>
+                      <a:fillRect/>
+                    </a:stretch>
+                  </pic:blipFill>
+                  <pic:spPr>
+                    <a:xfrm>
+                      <a:off x="0" y="0"/>
+                      <a:ext cx="5274310" cy="5807710"/>
+                    </a:xfrm>
+                    <a:prstGeom prst="rect">
+                      <a:avLst/>
+                    </a:prstGeom>
+                  </pic:spPr>
+                </pic:pic>
+              </a:graphicData>
+            </a:graphic>
+          </wp:inline>
+        </w:drawing>
+      </w:r>
+    </w:p>
+    <w:p>
+      <w:pPr>
+        <w:rPr>
+          <w:rtl/>
+        </w:rPr>
+      </w:pPr>
+    </w:p>
+    <w:p>
+      <w:pPr>
+        <w:rPr>
+          <w:rtl/>
+        </w:rPr>
+      </w:pPr>
+    </w:p>
+    <w:p>
+      <w:pPr>
+        <w:rPr>
+          <w:rtl/>
+        </w:rPr>
+      </w:pPr>
+    </w:p>
     <w:p>
       <w:pPr>
         <w:rPr>
@@ -3346,39 +3378,1020 @@
     <w:p>
       <w:pPr>
         <w:pStyle w:val="1"/>
-      </w:pPr>
-      <w:bookmarkStart w:id="6" w:name="_Toc509138941"/>
-      <w:r>
-        <w:rPr>
-          <w:rtl/>
-        </w:rPr>
-        <w:t>תרשים זרימת המשחק</w:t>
+        <w:rPr>
+          <w:rFonts w:hint="cs"/>
+          <w:rtl/>
+        </w:rPr>
+      </w:pPr>
+      <w:bookmarkStart w:id="6" w:name="_Toc509358769"/>
+      <w:r>
+        <w:rPr>
+          <w:rFonts w:hint="cs"/>
+          <w:rtl/>
+        </w:rPr>
+        <w:lastRenderedPageBreak/>
+        <w:t>תיאור המחלקות</w:t>
       </w:r>
       <w:bookmarkEnd w:id="6"/>
-      <w:r>
-        <w:rPr>
-          <w:rtl/>
-        </w:rPr>
-        <w:t xml:space="preserve"> </w:t>
-      </w:r>
-    </w:p>
-    <w:p>
-      <w:pPr>
-        <w:rPr>
-          <w:rtl/>
-        </w:rPr>
-      </w:pPr>
-    </w:p>
-    <w:p>
-      <w:pPr>
-        <w:rPr>
-          <w:rtl/>
-        </w:rPr>
-      </w:pPr>
-    </w:p>
-    <w:p>
-      <w:pPr>
-        <w:rPr>
+    </w:p>
+    <w:p>
+      <w:pPr>
+        <w:pStyle w:val="2"/>
+        <w:rPr>
+          <w:rtl/>
+        </w:rPr>
+      </w:pPr>
+      <w:bookmarkStart w:id="7" w:name="_Toc509358770"/>
+      <w:r>
+        <w:rPr>
+          <w:rtl/>
+        </w:rPr>
+        <w:t>אלגוריתם מרכזי</w:t>
+      </w:r>
+      <w:bookmarkEnd w:id="7"/>
+    </w:p>
+    <w:p/>
+    <w:bookmarkStart w:id="8" w:name="_MON_1583098799"/>
+    <w:bookmarkEnd w:id="8"/>
+    <w:p>
+      <w:pPr>
+        <w:rPr>
+          <w:rFonts w:hint="cs"/>
+          <w:rtl/>
+        </w:rPr>
+      </w:pPr>
+      <w:r>
+        <w:object w:dxaOrig="8306" w:dyaOrig="11346">
+          <v:shapetype id="_x0000_t75" coordsize="21600,21600" o:spt="75" o:preferrelative="t" path="m@4@5l@4@11@9@11@9@5xe" filled="f" stroked="f">
+            <v:stroke joinstyle="miter"/>
+            <v:formulas>
+              <v:f eqn="if lineDrawn pixelLineWidth 0"/>
+              <v:f eqn="sum @0 1 0"/>
+              <v:f eqn="sum 0 0 @1"/>
+              <v:f eqn="prod @2 1 2"/>
+              <v:f eqn="prod @3 21600 pixelWidth"/>
+              <v:f eqn="prod @3 21600 pixelHeight"/>
+              <v:f eqn="sum @0 0 1"/>
+              <v:f eqn="prod @6 1 2"/>
+              <v:f eqn="prod @7 21600 pixelWidth"/>
+              <v:f eqn="sum @8 21600 0"/>
+              <v:f eqn="prod @7 21600 pixelHeight"/>
+              <v:f eqn="sum @10 21600 0"/>
+            </v:formulas>
+            <v:path o:extrusionok="f" gradientshapeok="t" o:connecttype="rect"/>
+            <o:lock v:ext="edit" aspectratio="t"/>
+          </v:shapetype>
+          <v:shape id="_x0000_i1030" type="#_x0000_t75" style="width:415.5pt;height:567pt" o:ole="">
+            <v:imagedata r:id="rId8" o:title=""/>
+          </v:shape>
+          <o:OLEObject Type="Embed" ProgID="Word.OpenDocumentText.12" ShapeID="_x0000_i1030" DrawAspect="Content" ObjectID="_1583100804" r:id="rId9"/>
+        </w:object>
+      </w:r>
+    </w:p>
+    <w:p>
+      <w:pPr>
+        <w:rPr>
+          <w:rtl/>
+        </w:rPr>
+      </w:pPr>
+    </w:p>
+    <w:p>
+      <w:pPr>
+        <w:rPr>
+          <w:rtl/>
+        </w:rPr>
+      </w:pPr>
+      <w:r>
+        <w:rPr>
+          <w:rFonts w:hint="cs"/>
+          <w:rtl/>
+        </w:rPr>
+        <w:t>האלגוריתם המרכזי עובד בצורה הבאה:</w:t>
+      </w:r>
+    </w:p>
+    <w:p>
+      <w:pPr>
+        <w:rPr>
+          <w:rFonts w:hint="cs"/>
+          <w:rtl/>
+        </w:rPr>
+      </w:pPr>
+      <w:r>
+        <w:rPr>
+          <w:rFonts w:hint="cs"/>
+          <w:rtl/>
+        </w:rPr>
+        <w:t>הוא יוצר רשימה של חיבורים אפשריים לכל אחד מהשכנים של תא המקור, ולאחר מכן נכנס ללולאה שמתבצעת כל עוד ישנם חיבורים של תאים לטיפול. הלולאה מחברת באופן רנדומלי תאים חדשים לדרך הראשית של המבוך, ומסירה את כל החיבורים המובילים אל התאים שנוספו מהרשימה של החיבורים. לאחר מכן היא מוסיפה את כל החיבורים האפשריים לתאים חדשים לרשימת החיבורים, כאשר התאים שנוספים לא יכולים להיות חלק מהמבוך.</w:t>
+      </w:r>
+    </w:p>
+    <w:p>
+      <w:pPr>
+        <w:rPr>
+          <w:rtl/>
+        </w:rPr>
+      </w:pPr>
+    </w:p>
+    <w:p>
+      <w:pPr>
+        <w:rPr>
+          <w:rtl/>
+        </w:rPr>
+      </w:pPr>
+    </w:p>
+    <w:p>
+      <w:pPr>
+        <w:rPr>
+          <w:rtl/>
+        </w:rPr>
+      </w:pPr>
+    </w:p>
+    <w:p>
+      <w:pPr>
+        <w:rPr>
+          <w:rtl/>
+        </w:rPr>
+      </w:pPr>
+    </w:p>
+    <w:p>
+      <w:pPr>
+        <w:rPr>
+          <w:rtl/>
+        </w:rPr>
+      </w:pPr>
+    </w:p>
+    <w:p>
+      <w:pPr>
+        <w:rPr>
+          <w:rtl/>
+        </w:rPr>
+      </w:pPr>
+    </w:p>
+    <w:p>
+      <w:pPr>
+        <w:rPr>
+          <w:rtl/>
+        </w:rPr>
+      </w:pPr>
+    </w:p>
+    <w:p>
+      <w:pPr>
+        <w:rPr>
+          <w:rtl/>
+        </w:rPr>
+      </w:pPr>
+    </w:p>
+    <w:p>
+      <w:pPr>
+        <w:rPr>
+          <w:rtl/>
+        </w:rPr>
+      </w:pPr>
+    </w:p>
+    <w:p>
+      <w:pPr>
+        <w:rPr>
+          <w:rtl/>
+        </w:rPr>
+      </w:pPr>
+    </w:p>
+    <w:p>
+      <w:pPr>
+        <w:rPr>
+          <w:rtl/>
+        </w:rPr>
+      </w:pPr>
+    </w:p>
+    <w:p>
+      <w:pPr>
+        <w:rPr>
+          <w:rtl/>
+        </w:rPr>
+      </w:pPr>
+    </w:p>
+    <w:p>
+      <w:pPr>
+        <w:rPr>
+          <w:rtl/>
+        </w:rPr>
+      </w:pPr>
+    </w:p>
+    <w:p>
+      <w:pPr>
+        <w:rPr>
+          <w:rtl/>
+        </w:rPr>
+      </w:pPr>
+    </w:p>
+    <w:p>
+      <w:pPr>
+        <w:rPr>
+          <w:rtl/>
+        </w:rPr>
+      </w:pPr>
+    </w:p>
+    <w:p>
+      <w:pPr>
+        <w:rPr>
+          <w:rtl/>
+        </w:rPr>
+      </w:pPr>
+    </w:p>
+    <w:p>
+      <w:pPr>
+        <w:rPr>
+          <w:rtl/>
+        </w:rPr>
+      </w:pPr>
+    </w:p>
+    <w:p>
+      <w:pPr>
+        <w:rPr>
+          <w:rtl/>
+        </w:rPr>
+      </w:pPr>
+    </w:p>
+    <w:p>
+      <w:pPr>
+        <w:rPr>
+          <w:rtl/>
+        </w:rPr>
+      </w:pPr>
+    </w:p>
+    <w:p>
+      <w:pPr>
+        <w:rPr>
+          <w:rtl/>
+        </w:rPr>
+      </w:pPr>
+    </w:p>
+    <w:p>
+      <w:pPr>
+        <w:pStyle w:val="2"/>
+        <w:rPr>
+          <w:rtl/>
+        </w:rPr>
+      </w:pPr>
+      <w:bookmarkStart w:id="9" w:name="_Toc509358771"/>
+      <w:r>
+        <w:rPr>
+          <w:rFonts w:hint="cs"/>
+          <w:rtl/>
+        </w:rPr>
+        <w:lastRenderedPageBreak/>
+        <w:t>מבנה המסך</w:t>
+      </w:r>
+      <w:bookmarkEnd w:id="9"/>
+    </w:p>
+    <w:p>
+      <w:pPr>
+        <w:rPr>
+          <w:rtl/>
+        </w:rPr>
+      </w:pPr>
+    </w:p>
+    <w:p>
+      <w:pPr>
+        <w:rPr>
+          <w:rtl/>
+        </w:rPr>
+      </w:pPr>
+      <w:r>
+        <w:rPr>
+          <w:noProof/>
+          <w:rtl/>
+        </w:rPr>
+        <w:drawing>
+          <wp:inline distT="0" distB="0" distL="0" distR="0" wp14:anchorId="0E1CE880" wp14:editId="06103226">
+            <wp:extent cx="5274310" cy="5274310"/>
+            <wp:effectExtent l="0" t="0" r="2540" b="2540"/>
+            <wp:docPr id="6" name="תמונה 6"/>
+            <wp:cNvGraphicFramePr>
+              <a:graphicFrameLocks xmlns:a="http://schemas.openxmlformats.org/drawingml/2006/main" noChangeAspect="1"/>
+            </wp:cNvGraphicFramePr>
+            <a:graphic xmlns:a="http://schemas.openxmlformats.org/drawingml/2006/main">
+              <a:graphicData uri="http://schemas.openxmlformats.org/drawingml/2006/picture">
+                <pic:pic xmlns:pic="http://schemas.openxmlformats.org/drawingml/2006/picture">
+                  <pic:nvPicPr>
+                    <pic:cNvPr id="6" name="D509EF1.tmp"/>
+                    <pic:cNvPicPr/>
+                  </pic:nvPicPr>
+                  <pic:blipFill>
+                    <a:blip r:embed="rId10">
+                      <a:extLst>
+                        <a:ext uri="{28A0092B-C50C-407E-A947-70E740481C1C}">
+                          <a14:useLocalDpi xmlns:a14="http://schemas.microsoft.com/office/drawing/2010/main" val="0"/>
+                        </a:ext>
+                      </a:extLst>
+                    </a:blip>
+                    <a:stretch>
+                      <a:fillRect/>
+                    </a:stretch>
+                  </pic:blipFill>
+                  <pic:spPr>
+                    <a:xfrm>
+                      <a:off x="0" y="0"/>
+                      <a:ext cx="5274310" cy="5274310"/>
+                    </a:xfrm>
+                    <a:prstGeom prst="rect">
+                      <a:avLst/>
+                    </a:prstGeom>
+                  </pic:spPr>
+                </pic:pic>
+              </a:graphicData>
+            </a:graphic>
+          </wp:inline>
+        </w:drawing>
+      </w:r>
+    </w:p>
+    <w:p>
+      <w:pPr>
+        <w:rPr>
+          <w:rtl/>
+        </w:rPr>
+      </w:pPr>
+    </w:p>
+    <w:p>
+      <w:pPr>
+        <w:rPr>
+          <w:rFonts w:hint="cs"/>
+          <w:rtl/>
+        </w:rPr>
+      </w:pPr>
+      <w:r>
+        <w:rPr>
+          <w:rFonts w:hint="cs"/>
+          <w:rtl/>
+        </w:rPr>
+        <w:t>המסך כולל את תצוגת המבוך, נקודת ההתחלה תיצבע בשחור, נקודת הסוף בצבע צהוב</w:t>
+      </w:r>
+    </w:p>
+    <w:p>
+      <w:pPr>
+        <w:rPr>
+          <w:rtl/>
+        </w:rPr>
+      </w:pPr>
+      <w:r>
+        <w:rPr>
+          <w:rFonts w:hint="cs"/>
+          <w:rtl/>
+        </w:rPr>
+        <w:t>למעלה מופיעים תיבות הטקסט האחראיות לגודל המבוך</w:t>
+      </w:r>
+    </w:p>
+    <w:p>
+      <w:pPr>
+        <w:rPr>
+          <w:rtl/>
+        </w:rPr>
+      </w:pPr>
+    </w:p>
+    <w:p>
+      <w:pPr>
+        <w:rPr>
+          <w:rtl/>
+        </w:rPr>
+      </w:pPr>
+    </w:p>
+    <w:p>
+      <w:pPr>
+        <w:rPr>
+          <w:rtl/>
+        </w:rPr>
+      </w:pPr>
+    </w:p>
+    <w:p>
+      <w:pPr>
+        <w:rPr>
+          <w:rtl/>
+        </w:rPr>
+      </w:pPr>
+    </w:p>
+    <w:p>
+      <w:pPr>
+        <w:pStyle w:val="2"/>
+        <w:rPr>
+          <w:rtl/>
+        </w:rPr>
+      </w:pPr>
+      <w:bookmarkStart w:id="10" w:name="_Toc509358772"/>
+      <w:r>
+        <w:rPr>
+          <w:rFonts w:hint="cs"/>
+          <w:rtl/>
+        </w:rPr>
+        <w:lastRenderedPageBreak/>
+        <w:t>תא במבוך</w:t>
+      </w:r>
+      <w:bookmarkEnd w:id="10"/>
+    </w:p>
+    <w:bookmarkStart w:id="11" w:name="_MON_1583099769"/>
+    <w:bookmarkEnd w:id="11"/>
+    <w:p>
+      <w:pPr>
+        <w:rPr>
+          <w:rFonts w:hint="cs"/>
+          <w:rtl/>
+        </w:rPr>
+      </w:pPr>
+      <w:r>
+        <w:object w:dxaOrig="8306" w:dyaOrig="13793">
+          <v:shape id="_x0000_i1042" type="#_x0000_t75" style="width:390.75pt;height:649.5pt" o:ole="">
+            <v:imagedata r:id="rId11" o:title=""/>
+          </v:shape>
+          <o:OLEObject Type="Embed" ProgID="Word.OpenDocumentText.12" ShapeID="_x0000_i1042" DrawAspect="Content" ObjectID="_1583100805" r:id="rId12"/>
+        </w:object>
+      </w:r>
+    </w:p>
+    <w:p>
+      <w:pPr>
+        <w:rPr>
+          <w:rtl/>
+        </w:rPr>
+      </w:pPr>
+      <w:r>
+        <w:rPr>
+          <w:rFonts w:hint="cs"/>
+          <w:rtl/>
+        </w:rPr>
+        <w:lastRenderedPageBreak/>
+        <w:t xml:space="preserve">כל תא במבוך מורכב מכמה </w:t>
+      </w:r>
+      <w:r>
+        <w:rPr>
+          <w:rFonts w:hint="cs"/>
+          <w:rtl/>
+        </w:rPr>
+        <w:t>תכונות</w:t>
+      </w:r>
+      <w:bookmarkStart w:id="12" w:name="_GoBack"/>
+      <w:bookmarkEnd w:id="12"/>
+      <w:r>
+        <w:rPr>
+          <w:rFonts w:hint="cs"/>
+          <w:rtl/>
+        </w:rPr>
+        <w:t>:</w:t>
+      </w:r>
+    </w:p>
+    <w:p>
+      <w:pPr>
+        <w:pStyle w:val="a4"/>
+        <w:numPr>
+          <w:ilvl w:val="0"/>
+          <w:numId w:val="1"/>
+        </w:numPr>
+      </w:pPr>
+      <w:r>
+        <w:rPr>
+          <w:rFonts w:hint="cs"/>
+          <w:rtl/>
+        </w:rPr>
+        <w:t xml:space="preserve">השכנים שלו (במערך של 4 </w:t>
+      </w:r>
+      <w:r>
+        <w:rPr>
+          <w:rFonts w:hint="cs"/>
+        </w:rPr>
+        <w:t>M</w:t>
+      </w:r>
+      <w:r>
+        <w:t>azeNode</w:t>
+      </w:r>
+      <w:r>
+        <w:rPr>
+          <w:rFonts w:hint="cs"/>
+          <w:rtl/>
+        </w:rPr>
+        <w:t>)</w:t>
+      </w:r>
+    </w:p>
+    <w:p>
+      <w:pPr>
+        <w:pStyle w:val="a4"/>
+        <w:numPr>
+          <w:ilvl w:val="0"/>
+          <w:numId w:val="1"/>
+        </w:numPr>
+        <w:rPr>
+          <w:rFonts w:hint="cs"/>
+        </w:rPr>
+      </w:pPr>
+      <w:r>
+        <w:rPr>
+          <w:rFonts w:hint="cs"/>
+          <w:rtl/>
+        </w:rPr>
+        <w:t>מי מוביל אליו</w:t>
+      </w:r>
+    </w:p>
+    <w:p>
+      <w:pPr>
+        <w:pStyle w:val="a4"/>
+        <w:numPr>
+          <w:ilvl w:val="0"/>
+          <w:numId w:val="1"/>
+        </w:numPr>
+        <w:rPr>
+          <w:rFonts w:hint="cs"/>
+        </w:rPr>
+      </w:pPr>
+      <w:r>
+        <w:rPr>
+          <w:rFonts w:hint="cs"/>
+          <w:rtl/>
+        </w:rPr>
+        <w:t>האובייקט המוחשי שיופיע על המסך</w:t>
+      </w:r>
+    </w:p>
+    <w:p>
+      <w:pPr>
+        <w:pStyle w:val="a4"/>
+        <w:numPr>
+          <w:ilvl w:val="0"/>
+          <w:numId w:val="1"/>
+        </w:numPr>
+      </w:pPr>
+      <w:r>
+        <w:rPr>
+          <w:rFonts w:hint="cs"/>
+          <w:rtl/>
+        </w:rPr>
+        <w:t>הגבולות שלו, שיקבעו על פי מי מוביל אליו וכן אם הוא נמצא באחד הקירות של המבוך</w:t>
+      </w:r>
+    </w:p>
+    <w:p>
+      <w:pPr>
+        <w:rPr>
+          <w:rtl/>
+        </w:rPr>
+      </w:pPr>
+    </w:p>
+    <w:p>
+      <w:pPr>
+        <w:rPr>
+          <w:rtl/>
+        </w:rPr>
+      </w:pPr>
+      <w:r>
+        <w:rPr>
+          <w:rFonts w:hint="cs"/>
+          <w:rtl/>
+        </w:rPr>
+        <w:t>לאחר מכן, מוגדרות פעולות האחראיות ליצירת האובייקט שיופיע על המבוך, וגבולות התא</w:t>
+      </w:r>
+    </w:p>
+    <w:p>
+      <w:pPr>
+        <w:rPr>
+          <w:rtl/>
+        </w:rPr>
+      </w:pPr>
+    </w:p>
+    <w:p>
+      <w:pPr>
+        <w:rPr>
+          <w:rtl/>
+        </w:rPr>
+      </w:pPr>
+    </w:p>
+    <w:p>
+      <w:pPr>
+        <w:rPr>
+          <w:rtl/>
+        </w:rPr>
+      </w:pPr>
+    </w:p>
+    <w:p>
+      <w:pPr>
+        <w:rPr>
+          <w:rtl/>
+        </w:rPr>
+      </w:pPr>
+    </w:p>
+    <w:p>
+      <w:pPr>
+        <w:rPr>
+          <w:rtl/>
+        </w:rPr>
+      </w:pPr>
+    </w:p>
+    <w:p>
+      <w:pPr>
+        <w:rPr>
+          <w:rtl/>
+        </w:rPr>
+      </w:pPr>
+    </w:p>
+    <w:p>
+      <w:pPr>
+        <w:rPr>
+          <w:rtl/>
+        </w:rPr>
+      </w:pPr>
+    </w:p>
+    <w:p>
+      <w:pPr>
+        <w:rPr>
+          <w:rtl/>
+        </w:rPr>
+      </w:pPr>
+    </w:p>
+    <w:p>
+      <w:pPr>
+        <w:rPr>
+          <w:rtl/>
+        </w:rPr>
+      </w:pPr>
+    </w:p>
+    <w:p>
+      <w:pPr>
+        <w:rPr>
+          <w:rtl/>
+        </w:rPr>
+      </w:pPr>
+    </w:p>
+    <w:p>
+      <w:pPr>
+        <w:rPr>
+          <w:rtl/>
+        </w:rPr>
+      </w:pPr>
+    </w:p>
+    <w:p>
+      <w:pPr>
+        <w:rPr>
+          <w:rtl/>
+        </w:rPr>
+      </w:pPr>
+    </w:p>
+    <w:p>
+      <w:pPr>
+        <w:rPr>
+          <w:rtl/>
+        </w:rPr>
+      </w:pPr>
+    </w:p>
+    <w:p>
+      <w:pPr>
+        <w:rPr>
+          <w:rtl/>
+        </w:rPr>
+      </w:pPr>
+    </w:p>
+    <w:p>
+      <w:pPr>
+        <w:rPr>
+          <w:rtl/>
+        </w:rPr>
+      </w:pPr>
+    </w:p>
+    <w:p>
+      <w:pPr>
+        <w:rPr>
+          <w:rtl/>
+        </w:rPr>
+      </w:pPr>
+    </w:p>
+    <w:p>
+      <w:pPr>
+        <w:rPr>
+          <w:rtl/>
+        </w:rPr>
+      </w:pPr>
+    </w:p>
+    <w:p>
+      <w:pPr>
+        <w:rPr>
+          <w:rtl/>
+        </w:rPr>
+      </w:pPr>
+    </w:p>
+    <w:p>
+      <w:pPr>
+        <w:rPr>
+          <w:rtl/>
+        </w:rPr>
+      </w:pPr>
+    </w:p>
+    <w:p>
+      <w:pPr>
+        <w:rPr>
+          <w:rtl/>
+        </w:rPr>
+      </w:pPr>
+    </w:p>
+    <w:p>
+      <w:pPr>
+        <w:pStyle w:val="2"/>
+        <w:rPr>
+          <w:rtl/>
+        </w:rPr>
+      </w:pPr>
+      <w:bookmarkStart w:id="13" w:name="_Toc509358773"/>
+      <w:r>
+        <w:rPr>
+          <w:rFonts w:hint="cs"/>
+          <w:rtl/>
+        </w:rPr>
+        <w:lastRenderedPageBreak/>
+        <w:t>יצירת התאים במבוך והגדרת השכנים שלהם</w:t>
+      </w:r>
+      <w:bookmarkEnd w:id="13"/>
+    </w:p>
+    <w:p>
+      <w:pPr>
+        <w:rPr>
+          <w:rtl/>
+        </w:rPr>
+      </w:pPr>
+    </w:p>
+    <w:bookmarkStart w:id="14" w:name="_MON_1583100090"/>
+    <w:bookmarkEnd w:id="14"/>
+    <w:p>
+      <w:pPr>
+        <w:rPr>
+          <w:rFonts w:hint="cs"/>
+          <w:rtl/>
+        </w:rPr>
+      </w:pPr>
+      <w:r>
+        <w:object w:dxaOrig="8306" w:dyaOrig="7074">
+          <v:shape id="_x0000_i1045" type="#_x0000_t75" style="width:415.5pt;height:354pt" o:ole="">
+            <v:imagedata r:id="rId13" o:title=""/>
+          </v:shape>
+          <o:OLEObject Type="Embed" ProgID="Word.OpenDocumentText.12" ShapeID="_x0000_i1045" DrawAspect="Content" ObjectID="_1583100806" r:id="rId14"/>
+        </w:object>
+      </w:r>
+    </w:p>
+    <w:p>
+      <w:pPr>
+        <w:rPr>
+          <w:rtl/>
+        </w:rPr>
+      </w:pPr>
+    </w:p>
+    <w:p>
+      <w:pPr>
+        <w:rPr>
+          <w:rtl/>
+        </w:rPr>
+      </w:pPr>
+      <w:r>
+        <w:rPr>
+          <w:rFonts w:hint="cs"/>
+          <w:rtl/>
+        </w:rPr>
+        <w:t>פעולה די פשוטה, האחראית ליצירת מערך התאים במבוך, והגדרת השכנים של כל תא בהתאם למיקומו במערך</w:t>
+      </w:r>
+    </w:p>
+    <w:p>
+      <w:pPr>
+        <w:rPr>
+          <w:rtl/>
+        </w:rPr>
+      </w:pPr>
+    </w:p>
+    <w:p>
+      <w:pPr>
+        <w:rPr>
+          <w:rtl/>
+        </w:rPr>
+      </w:pPr>
+    </w:p>
+    <w:p>
+      <w:pPr>
+        <w:rPr>
+          <w:rtl/>
+        </w:rPr>
+      </w:pPr>
+    </w:p>
+    <w:p>
+      <w:pPr>
+        <w:rPr>
+          <w:rtl/>
+        </w:rPr>
+      </w:pPr>
+    </w:p>
+    <w:p>
+      <w:pPr>
+        <w:rPr>
+          <w:rtl/>
+        </w:rPr>
+      </w:pPr>
+    </w:p>
+    <w:p>
+      <w:pPr>
+        <w:rPr>
+          <w:rtl/>
+        </w:rPr>
+      </w:pPr>
+    </w:p>
+    <w:p>
+      <w:pPr>
+        <w:rPr>
+          <w:rtl/>
+        </w:rPr>
+      </w:pPr>
+    </w:p>
+    <w:p>
+      <w:pPr>
+        <w:rPr>
+          <w:rtl/>
+        </w:rPr>
+      </w:pPr>
+    </w:p>
+    <w:p>
+      <w:pPr>
+        <w:pStyle w:val="2"/>
+        <w:rPr>
+          <w:rFonts w:hint="cs"/>
+          <w:rtl/>
+        </w:rPr>
+      </w:pPr>
+      <w:bookmarkStart w:id="15" w:name="_Toc509358774"/>
+      <w:r>
+        <w:rPr>
+          <w:rFonts w:hint="cs"/>
+          <w:rtl/>
+        </w:rPr>
+        <w:lastRenderedPageBreak/>
+        <w:t>השרת</w:t>
+      </w:r>
+      <w:bookmarkEnd w:id="15"/>
+    </w:p>
+    <w:p>
+      <w:pPr>
+        <w:rPr>
+          <w:rtl/>
+        </w:rPr>
+      </w:pPr>
+    </w:p>
+    <w:p>
+      <w:pPr>
+        <w:rPr>
+          <w:rtl/>
+        </w:rPr>
+      </w:pPr>
+    </w:p>
+    <w:p>
+      <w:pPr>
+        <w:rPr>
+          <w:rtl/>
+        </w:rPr>
+      </w:pPr>
+    </w:p>
+    <w:p>
+      <w:pPr>
+        <w:rPr>
+          <w:rtl/>
+        </w:rPr>
+      </w:pPr>
+    </w:p>
+    <w:p>
+      <w:pPr>
+        <w:rPr>
+          <w:rtl/>
+        </w:rPr>
+      </w:pPr>
+    </w:p>
+    <w:p>
+      <w:pPr>
+        <w:rPr>
+          <w:rtl/>
+        </w:rPr>
+      </w:pPr>
+    </w:p>
+    <w:p>
+      <w:pPr>
+        <w:rPr>
+          <w:rtl/>
+        </w:rPr>
+      </w:pPr>
+    </w:p>
+    <w:p>
+      <w:pPr>
+        <w:rPr>
+          <w:rtl/>
+        </w:rPr>
+      </w:pPr>
+    </w:p>
+    <w:p>
+      <w:pPr>
+        <w:rPr>
+          <w:rtl/>
+        </w:rPr>
+      </w:pPr>
+    </w:p>
+    <w:p>
+      <w:pPr>
+        <w:rPr>
+          <w:rtl/>
+        </w:rPr>
+      </w:pPr>
+    </w:p>
+    <w:p>
+      <w:pPr>
+        <w:rPr>
+          <w:rtl/>
+        </w:rPr>
+      </w:pPr>
+    </w:p>
+    <w:p>
+      <w:pPr>
+        <w:rPr>
+          <w:rtl/>
+        </w:rPr>
+      </w:pPr>
+    </w:p>
+    <w:p>
+      <w:pPr>
+        <w:rPr>
+          <w:rtl/>
+        </w:rPr>
+      </w:pPr>
+    </w:p>
+    <w:p>
+      <w:pPr>
+        <w:rPr>
+          <w:rtl/>
+        </w:rPr>
+      </w:pPr>
+    </w:p>
+    <w:p>
+      <w:pPr>
+        <w:rPr>
+          <w:rtl/>
+        </w:rPr>
+      </w:pPr>
+    </w:p>
+    <w:p>
+      <w:pPr>
+        <w:rPr>
+          <w:rtl/>
+        </w:rPr>
+      </w:pPr>
+    </w:p>
+    <w:p>
+      <w:pPr>
+        <w:rPr>
+          <w:rtl/>
+        </w:rPr>
+      </w:pPr>
+    </w:p>
+    <w:p>
+      <w:pPr>
+        <w:rPr>
+          <w:rtl/>
+        </w:rPr>
+      </w:pPr>
+    </w:p>
+    <w:p>
+      <w:pPr>
+        <w:rPr>
+          <w:rtl/>
+        </w:rPr>
+      </w:pPr>
+    </w:p>
+    <w:p>
+      <w:pPr>
+        <w:rPr>
+          <w:rtl/>
+        </w:rPr>
+      </w:pPr>
+    </w:p>
+    <w:p>
+      <w:pPr>
+        <w:rPr>
+          <w:rtl/>
+        </w:rPr>
+      </w:pPr>
+    </w:p>
+    <w:p>
+      <w:pPr>
+        <w:rPr>
+          <w:rtl/>
+        </w:rPr>
+      </w:pPr>
+    </w:p>
+    <w:p>
+      <w:pPr>
+        <w:rPr>
+          <w:rtl/>
+        </w:rPr>
+      </w:pPr>
+    </w:p>
+    <w:p>
+      <w:pPr>
+        <w:rPr>
+          <w:rtl/>
+        </w:rPr>
+      </w:pPr>
+    </w:p>
+    <w:p>
+      <w:pPr>
+        <w:rPr>
+          <w:rFonts w:hint="cs"/>
           <w:rtl/>
         </w:rPr>
       </w:pPr>
@@ -3390,31 +4403,177 @@
           <w:rtl/>
         </w:rPr>
       </w:pPr>
-      <w:bookmarkStart w:id="7" w:name="_Toc509138942"/>
-      <w:r>
-        <w:rPr>
-          <w:rFonts w:hint="cs"/>
-          <w:rtl/>
-        </w:rPr>
-        <w:t>תיאור המחלקות</w:t>
-      </w:r>
-      <w:bookmarkEnd w:id="7"/>
-    </w:p>
-    <w:p>
-      <w:pPr>
-        <w:pStyle w:val="2"/>
-        <w:rPr>
-          <w:rtl/>
-        </w:rPr>
-      </w:pPr>
-      <w:bookmarkStart w:id="8" w:name="_Toc509138943"/>
-      <w:r>
-        <w:rPr>
-          <w:rtl/>
-        </w:rPr>
-        <w:t>אלגוריתם מרכזי</w:t>
-      </w:r>
-      <w:bookmarkEnd w:id="8"/>
+      <w:bookmarkStart w:id="16" w:name="_Toc509358775"/>
+      <w:r>
+        <w:rPr>
+          <w:rFonts w:hint="cs"/>
+          <w:rtl/>
+        </w:rPr>
+        <w:lastRenderedPageBreak/>
+        <w:t>מסקנות</w:t>
+      </w:r>
+      <w:bookmarkEnd w:id="16"/>
+    </w:p>
+    <w:p>
+      <w:pPr>
+        <w:rPr>
+          <w:rtl/>
+        </w:rPr>
+      </w:pPr>
+    </w:p>
+    <w:p>
+      <w:pPr>
+        <w:rPr>
+          <w:rtl/>
+        </w:rPr>
+      </w:pPr>
+    </w:p>
+    <w:p>
+      <w:pPr>
+        <w:rPr>
+          <w:rtl/>
+        </w:rPr>
+      </w:pPr>
+    </w:p>
+    <w:p>
+      <w:pPr>
+        <w:rPr>
+          <w:rtl/>
+        </w:rPr>
+      </w:pPr>
+    </w:p>
+    <w:p>
+      <w:pPr>
+        <w:rPr>
+          <w:rtl/>
+        </w:rPr>
+      </w:pPr>
+    </w:p>
+    <w:p>
+      <w:pPr>
+        <w:rPr>
+          <w:rtl/>
+        </w:rPr>
+      </w:pPr>
+    </w:p>
+    <w:p>
+      <w:pPr>
+        <w:rPr>
+          <w:rtl/>
+        </w:rPr>
+      </w:pPr>
+    </w:p>
+    <w:p>
+      <w:pPr>
+        <w:rPr>
+          <w:rtl/>
+        </w:rPr>
+      </w:pPr>
+    </w:p>
+    <w:p>
+      <w:pPr>
+        <w:rPr>
+          <w:rtl/>
+        </w:rPr>
+      </w:pPr>
+    </w:p>
+    <w:p>
+      <w:pPr>
+        <w:rPr>
+          <w:rtl/>
+        </w:rPr>
+      </w:pPr>
+    </w:p>
+    <w:p>
+      <w:pPr>
+        <w:rPr>
+          <w:rtl/>
+        </w:rPr>
+      </w:pPr>
+    </w:p>
+    <w:p>
+      <w:pPr>
+        <w:rPr>
+          <w:rtl/>
+        </w:rPr>
+      </w:pPr>
+    </w:p>
+    <w:p>
+      <w:pPr>
+        <w:rPr>
+          <w:rtl/>
+        </w:rPr>
+      </w:pPr>
+    </w:p>
+    <w:p>
+      <w:pPr>
+        <w:rPr>
+          <w:rtl/>
+        </w:rPr>
+      </w:pPr>
+    </w:p>
+    <w:p>
+      <w:pPr>
+        <w:rPr>
+          <w:rtl/>
+        </w:rPr>
+      </w:pPr>
+    </w:p>
+    <w:p>
+      <w:pPr>
+        <w:rPr>
+          <w:rtl/>
+        </w:rPr>
+      </w:pPr>
+    </w:p>
+    <w:p>
+      <w:pPr>
+        <w:rPr>
+          <w:rtl/>
+        </w:rPr>
+      </w:pPr>
+    </w:p>
+    <w:p>
+      <w:pPr>
+        <w:rPr>
+          <w:rtl/>
+        </w:rPr>
+      </w:pPr>
+    </w:p>
+    <w:p>
+      <w:pPr>
+        <w:rPr>
+          <w:rtl/>
+        </w:rPr>
+      </w:pPr>
+    </w:p>
+    <w:p>
+      <w:pPr>
+        <w:rPr>
+          <w:rtl/>
+        </w:rPr>
+      </w:pPr>
+    </w:p>
+    <w:p>
+      <w:pPr>
+        <w:rPr>
+          <w:rtl/>
+        </w:rPr>
+      </w:pPr>
+    </w:p>
+    <w:p>
+      <w:pPr>
+        <w:rPr>
+          <w:rtl/>
+        </w:rPr>
+      </w:pPr>
+    </w:p>
+    <w:p>
+      <w:pPr>
+        <w:rPr>
+          <w:rtl/>
+        </w:rPr>
+      </w:pPr>
     </w:p>
     <w:p>
       <w:pPr>
@@ -3433,142 +4592,29 @@
     <w:p>
       <w:pPr>
         <w:pStyle w:val="1"/>
-      </w:pPr>
-      <w:bookmarkStart w:id="9" w:name="_Toc509138944"/>
-      <w:r>
-        <w:rPr>
-          <w:rtl/>
-        </w:rPr>
-        <w:t>קשיי פיתוח</w:t>
-      </w:r>
-      <w:bookmarkEnd w:id="9"/>
-      <w:r>
-        <w:rPr>
-          <w:rtl/>
-        </w:rPr>
-        <w:t xml:space="preserve"> </w:t>
-      </w:r>
-    </w:p>
-    <w:p>
-      <w:pPr>
-        <w:rPr>
-          <w:rtl/>
-        </w:rPr>
-      </w:pPr>
-    </w:p>
-    <w:p>
-      <w:pPr>
-        <w:pStyle w:val="1"/>
-        <w:rPr>
-          <w:rtl/>
-        </w:rPr>
-      </w:pPr>
-      <w:bookmarkStart w:id="10" w:name="_Toc509138945"/>
-      <w:r>
-        <w:rPr>
-          <w:rFonts w:hint="cs"/>
-          <w:rtl/>
-        </w:rPr>
-        <w:t>מסקנות</w:t>
-      </w:r>
-      <w:r>
-        <w:rPr>
-          <w:rFonts w:hint="cs"/>
-          <w:rtl/>
-        </w:rPr>
-        <w:t xml:space="preserve"> (אולי לא חייב)</w:t>
-      </w:r>
-      <w:bookmarkEnd w:id="10"/>
-    </w:p>
-    <w:p>
-      <w:pPr>
-        <w:rPr>
-          <w:rtl/>
-        </w:rPr>
-      </w:pPr>
-    </w:p>
-    <w:p>
-      <w:pPr>
-        <w:pStyle w:val="1"/>
-        <w:rPr>
-          <w:rtl/>
-        </w:rPr>
-      </w:pPr>
-      <w:bookmarkStart w:id="11" w:name="_Toc509138946"/>
-      <w:r>
-        <w:rPr>
-          <w:rFonts w:hint="cs"/>
-          <w:rtl/>
-        </w:rPr>
+        <w:rPr>
+          <w:rtl/>
+        </w:rPr>
+      </w:pPr>
+      <w:bookmarkStart w:id="17" w:name="_Toc509358776"/>
+      <w:r>
+        <w:rPr>
+          <w:rFonts w:hint="cs"/>
+          <w:rtl/>
+        </w:rPr>
+        <w:lastRenderedPageBreak/>
         <w:t>ביבליוגרפיה</w:t>
       </w:r>
-      <w:bookmarkEnd w:id="11"/>
-    </w:p>
-    <w:p>
-      <w:pPr>
-        <w:rPr>
-          <w:rtl/>
-        </w:rPr>
-      </w:pPr>
-    </w:p>
-    <w:p>
-      <w:pPr>
-        <w:pStyle w:val="1"/>
-        <w:rPr>
-          <w:color w:val="FF0000"/>
-        </w:rPr>
-      </w:pPr>
-      <w:bookmarkStart w:id="12" w:name="_Toc509138947"/>
-      <w:r>
-        <w:rPr>
-          <w:rtl/>
-        </w:rPr>
-        <w:t>דרישות המערכ</w:t>
-      </w:r>
-      <w:r>
-        <w:rPr>
-          <w:rFonts w:hint="cs"/>
-          <w:rtl/>
-        </w:rPr>
-        <w:t>ת (</w:t>
-      </w:r>
-      <w:r>
-        <w:rPr>
-          <w:rFonts w:hint="cs"/>
-          <w:rtl/>
-        </w:rPr>
-        <w:t>כנראה לוותר</w:t>
-      </w:r>
-      <w:r>
-        <w:rPr>
-          <w:rFonts w:hint="cs"/>
-          <w:rtl/>
-        </w:rPr>
-        <w:t>)</w:t>
-      </w:r>
-      <w:bookmarkEnd w:id="12"/>
+      <w:bookmarkEnd w:id="17"/>
     </w:p>
     <w:p>
       <w:pPr>
         <w:rPr>
           <w:b/>
           <w:sz w:val="28"/>
-          <w:u w:val="single"/>
-        </w:rPr>
-      </w:pPr>
-    </w:p>
-    <w:p>
-      <w:pPr>
-        <w:pStyle w:val="1"/>
-      </w:pPr>
-      <w:bookmarkStart w:id="13" w:name="_Toc509138948"/>
-      <w:r>
-        <w:rPr>
-          <w:rtl/>
-        </w:rPr>
-        <w:t>נספחים</w:t>
-      </w:r>
-      <w:bookmarkEnd w:id="13"/>
+          <w:rtl/>
+        </w:rPr>
+      </w:pPr>
     </w:p>
     <w:p>
       <w:pPr>
@@ -3614,563 +4660,10 @@
           <w:rtl/>
         </w:rPr>
       </w:pPr>
-    </w:p>
-    <w:p>
-      <w:pPr>
-        <w:rPr>
-          <w:b/>
-          <w:sz w:val="28"/>
-          <w:rtl/>
-        </w:rPr>
-      </w:pPr>
-    </w:p>
-    <w:p>
-      <w:pPr>
-        <w:rPr>
-          <w:b/>
-          <w:sz w:val="28"/>
-          <w:rtl/>
-        </w:rPr>
-      </w:pPr>
-    </w:p>
-    <w:p>
-      <w:pPr>
-        <w:rPr>
-          <w:b/>
-          <w:sz w:val="28"/>
-          <w:rtl/>
-        </w:rPr>
-      </w:pPr>
-    </w:p>
-    <w:p>
-      <w:pPr>
-        <w:rPr>
-          <w:b/>
-          <w:sz w:val="28"/>
-          <w:rtl/>
-        </w:rPr>
-      </w:pPr>
-    </w:p>
-    <w:p>
-      <w:pPr>
-        <w:rPr>
-          <w:b/>
-          <w:sz w:val="28"/>
-          <w:rtl/>
-        </w:rPr>
-      </w:pPr>
-    </w:p>
-    <w:p>
-      <w:pPr>
-        <w:rPr>
-          <w:b/>
-          <w:sz w:val="28"/>
-          <w:rtl/>
-        </w:rPr>
-      </w:pPr>
-    </w:p>
-    <w:p>
-      <w:pPr>
-        <w:rPr>
-          <w:b/>
-          <w:sz w:val="28"/>
-          <w:rtl/>
-        </w:rPr>
-      </w:pPr>
-    </w:p>
-    <w:p>
-      <w:pPr>
-        <w:rPr>
-          <w:b/>
-          <w:sz w:val="28"/>
-          <w:rtl/>
-        </w:rPr>
-      </w:pPr>
-    </w:p>
-    <w:p>
-      <w:pPr>
-        <w:rPr>
-          <w:b/>
-          <w:sz w:val="28"/>
-          <w:rtl/>
-        </w:rPr>
-      </w:pPr>
-    </w:p>
-    <w:p>
-      <w:pPr>
-        <w:rPr>
-          <w:b/>
-          <w:sz w:val="28"/>
-          <w:rtl/>
-        </w:rPr>
-      </w:pPr>
-    </w:p>
-    <w:p>
-      <w:pPr>
-        <w:rPr>
-          <w:b/>
-          <w:sz w:val="28"/>
-          <w:rtl/>
-        </w:rPr>
-      </w:pPr>
-    </w:p>
-    <w:p>
-      <w:pPr>
-        <w:rPr>
-          <w:b/>
-          <w:sz w:val="28"/>
-          <w:rtl/>
-        </w:rPr>
-      </w:pPr>
-    </w:p>
-    <w:p>
-      <w:pPr>
-        <w:rPr>
-          <w:b/>
-          <w:sz w:val="28"/>
-          <w:rtl/>
-        </w:rPr>
-      </w:pPr>
-    </w:p>
-    <w:p>
-      <w:pPr>
-        <w:rPr>
-          <w:b/>
-          <w:sz w:val="28"/>
-        </w:rPr>
-      </w:pPr>
-    </w:p>
-    <w:p>
-      <w:pPr>
-        <w:pStyle w:val="1"/>
-      </w:pPr>
-      <w:bookmarkStart w:id="14" w:name="_Toc509138949"/>
-      <w:r>
-        <w:rPr>
-          <w:rtl/>
-        </w:rPr>
-        <w:t>מפרטים טכניים:</w:t>
-      </w:r>
-      <w:r>
-        <w:t xml:space="preserve"> </w:t>
-      </w:r>
-      <w:r>
-        <w:rPr>
-          <w:rFonts w:hint="cs"/>
-          <w:rtl/>
-        </w:rPr>
-        <w:t>(</w:t>
-      </w:r>
-      <w:r>
-        <w:rPr>
-          <w:rFonts w:hint="cs"/>
-          <w:rtl/>
-        </w:rPr>
-        <w:t>כנראה</w:t>
-      </w:r>
-      <w:r>
-        <w:rPr>
-          <w:rFonts w:hint="cs"/>
-          <w:rtl/>
-        </w:rPr>
-        <w:t xml:space="preserve"> לוותר)</w:t>
-      </w:r>
-      <w:bookmarkEnd w:id="14"/>
-    </w:p>
-    <w:p>
-      <w:pPr>
-        <w:pStyle w:val="2"/>
-      </w:pPr>
-      <w:bookmarkStart w:id="15" w:name="_Toc509138950"/>
-      <w:r>
-        <w:rPr>
-          <w:rtl/>
-        </w:rPr>
-        <w:t>עמדת פיתוח:</w:t>
-      </w:r>
-      <w:bookmarkEnd w:id="15"/>
-    </w:p>
-    <w:p>
-      <w:pPr>
-        <w:ind w:left="1418" w:firstLine="709"/>
-        <w:rPr>
-          <w:sz w:val="28"/>
-        </w:rPr>
-      </w:pPr>
-      <w:r>
-        <w:rPr>
-          <w:b/>
-          <w:i/>
-          <w:sz w:val="28"/>
-        </w:rPr>
-        <w:t xml:space="preserve"> </w:t>
-      </w:r>
-      <w:r>
-        <w:rPr>
-          <w:sz w:val="28"/>
-          <w:rtl/>
-        </w:rPr>
-        <w:t xml:space="preserve">מעבד:  </w:t>
-      </w:r>
-      <w:r>
-        <w:rPr>
-          <w:sz w:val="28"/>
-        </w:rPr>
-        <w:t>Intel Core I3-2100  3.10GHz</w:t>
-      </w:r>
-      <w:r>
-        <w:rPr>
-          <w:sz w:val="28"/>
-          <w:rtl/>
-        </w:rPr>
-        <w:t xml:space="preserve">                 </w:t>
-      </w:r>
-    </w:p>
-    <w:p>
-      <w:pPr>
-        <w:rPr>
-          <w:sz w:val="28"/>
-        </w:rPr>
-      </w:pPr>
-      <w:r>
-        <w:rPr>
-          <w:sz w:val="28"/>
-          <w:rtl/>
-        </w:rPr>
-        <w:tab/>
-      </w:r>
-      <w:r>
-        <w:rPr>
-          <w:sz w:val="28"/>
-          <w:rtl/>
-        </w:rPr>
-        <w:tab/>
-      </w:r>
-      <w:r>
-        <w:rPr>
-          <w:sz w:val="28"/>
-          <w:rtl/>
-        </w:rPr>
-        <w:tab/>
-        <w:t xml:space="preserve">כרטיס גרפי:          </w:t>
-      </w:r>
-      <w:r>
-        <w:rPr>
-          <w:sz w:val="28"/>
-        </w:rPr>
-        <w:t>NVIDIA GeForce</w:t>
-      </w:r>
-      <w:r>
-        <w:rPr>
-          <w:sz w:val="28"/>
-          <w:rtl/>
-        </w:rPr>
-        <w:t xml:space="preserve"> 210</w:t>
-      </w:r>
-    </w:p>
-    <w:p>
-      <w:pPr>
-        <w:rPr>
-          <w:sz w:val="28"/>
-        </w:rPr>
-      </w:pPr>
-      <w:r>
-        <w:rPr>
-          <w:sz w:val="28"/>
-          <w:rtl/>
-        </w:rPr>
-        <w:tab/>
-      </w:r>
-      <w:r>
-        <w:rPr>
-          <w:sz w:val="28"/>
-          <w:rtl/>
-        </w:rPr>
-        <w:tab/>
-      </w:r>
-      <w:r>
-        <w:rPr>
-          <w:sz w:val="28"/>
-          <w:rtl/>
-        </w:rPr>
-        <w:tab/>
-        <w:t>זיכרון: 4</w:t>
-      </w:r>
-      <w:r>
-        <w:rPr>
-          <w:sz w:val="28"/>
-        </w:rPr>
-        <w:t>GB RAM</w:t>
-      </w:r>
-      <w:r>
-        <w:rPr>
-          <w:sz w:val="28"/>
-          <w:rtl/>
-        </w:rPr>
-        <w:t xml:space="preserve">                 </w:t>
-      </w:r>
-    </w:p>
-    <w:p>
-      <w:pPr>
-        <w:rPr>
-          <w:sz w:val="28"/>
-        </w:rPr>
-      </w:pPr>
-      <w:r>
-        <w:rPr>
-          <w:sz w:val="28"/>
-          <w:rtl/>
-        </w:rPr>
-        <w:tab/>
-      </w:r>
-      <w:r>
-        <w:rPr>
-          <w:sz w:val="28"/>
-          <w:rtl/>
-        </w:rPr>
-        <w:tab/>
-      </w:r>
-      <w:r>
-        <w:rPr>
-          <w:sz w:val="28"/>
-          <w:rtl/>
-        </w:rPr>
-        <w:tab/>
-        <w:t xml:space="preserve">מערכת הפעלה: </w:t>
-      </w:r>
-      <w:r>
-        <w:rPr>
-          <w:sz w:val="28"/>
-        </w:rPr>
-        <w:t>Windows 7 Professional</w:t>
-      </w:r>
-      <w:r>
-        <w:rPr>
-          <w:sz w:val="28"/>
-          <w:rtl/>
-        </w:rPr>
-        <w:t xml:space="preserve">    </w:t>
-      </w:r>
-    </w:p>
-    <w:p>
-      <w:pPr>
-        <w:rPr>
-          <w:sz w:val="28"/>
-        </w:rPr>
-      </w:pPr>
-      <w:r>
-        <w:rPr>
-          <w:sz w:val="28"/>
-          <w:rtl/>
-        </w:rPr>
-        <w:tab/>
-      </w:r>
-      <w:r>
-        <w:rPr>
-          <w:sz w:val="28"/>
-          <w:rtl/>
-        </w:rPr>
-        <w:tab/>
-      </w:r>
-      <w:r>
-        <w:rPr>
-          <w:sz w:val="28"/>
-          <w:rtl/>
-        </w:rPr>
-        <w:tab/>
-        <w:t xml:space="preserve">סביבת עבודה: </w:t>
-      </w:r>
-      <w:r>
-        <w:rPr>
-          <w:sz w:val="28"/>
-        </w:rPr>
-        <w:t>Microsoft Visual Studio C</w:t>
-      </w:r>
-      <w:r>
-        <w:rPr>
-          <w:sz w:val="28"/>
-          <w:rtl/>
-        </w:rPr>
-        <w:t xml:space="preserve"># 2010     </w:t>
-      </w:r>
-    </w:p>
-    <w:p>
-      <w:pPr>
-        <w:pStyle w:val="2"/>
-      </w:pPr>
-      <w:bookmarkStart w:id="16" w:name="_Toc509138951"/>
-      <w:r>
-        <w:rPr>
-          <w:rtl/>
-        </w:rPr>
-        <w:t>עמדת משתמש:</w:t>
-      </w:r>
-      <w:bookmarkEnd w:id="16"/>
-    </w:p>
-    <w:p>
-      <w:pPr>
-        <w:ind w:left="1418" w:firstLine="709"/>
-        <w:rPr>
-          <w:sz w:val="28"/>
-        </w:rPr>
-      </w:pPr>
-      <w:r>
-        <w:rPr>
-          <w:b/>
-          <w:i/>
-          <w:sz w:val="28"/>
-        </w:rPr>
-        <w:t xml:space="preserve"> </w:t>
-      </w:r>
-      <w:r>
-        <w:rPr>
-          <w:sz w:val="28"/>
-          <w:rtl/>
-        </w:rPr>
-        <w:t xml:space="preserve">מעבד:  </w:t>
-      </w:r>
-      <w:r>
-        <w:rPr>
-          <w:sz w:val="28"/>
-        </w:rPr>
-        <w:t>Intel Core I3-2100  3.10GHz</w:t>
-      </w:r>
-      <w:r>
-        <w:rPr>
-          <w:sz w:val="28"/>
-          <w:rtl/>
-        </w:rPr>
-        <w:t xml:space="preserve">                 </w:t>
-      </w:r>
-    </w:p>
-    <w:p>
-      <w:pPr>
-        <w:rPr>
-          <w:sz w:val="28"/>
-        </w:rPr>
-      </w:pPr>
-      <w:r>
-        <w:rPr>
-          <w:sz w:val="28"/>
-          <w:rtl/>
-        </w:rPr>
-        <w:tab/>
-      </w:r>
-      <w:r>
-        <w:rPr>
-          <w:sz w:val="28"/>
-          <w:rtl/>
-        </w:rPr>
-        <w:tab/>
-      </w:r>
-      <w:r>
-        <w:rPr>
-          <w:sz w:val="28"/>
-          <w:rtl/>
-        </w:rPr>
-        <w:tab/>
-        <w:t xml:space="preserve">כרטיס גרפי:          </w:t>
-      </w:r>
-      <w:r>
-        <w:rPr>
-          <w:sz w:val="28"/>
-        </w:rPr>
-        <w:t>NVIDIA GeForce</w:t>
-      </w:r>
-      <w:r>
-        <w:rPr>
-          <w:sz w:val="28"/>
-          <w:rtl/>
-        </w:rPr>
-        <w:t xml:space="preserve"> 210</w:t>
-      </w:r>
-    </w:p>
-    <w:p>
-      <w:pPr>
-        <w:rPr>
-          <w:sz w:val="28"/>
-        </w:rPr>
-      </w:pPr>
-      <w:r>
-        <w:rPr>
-          <w:sz w:val="28"/>
-          <w:rtl/>
-        </w:rPr>
-        <w:tab/>
-      </w:r>
-      <w:r>
-        <w:rPr>
-          <w:sz w:val="28"/>
-          <w:rtl/>
-        </w:rPr>
-        <w:tab/>
-      </w:r>
-      <w:r>
-        <w:rPr>
-          <w:sz w:val="28"/>
-          <w:rtl/>
-        </w:rPr>
-        <w:tab/>
-        <w:t>זיכרון: 4</w:t>
-      </w:r>
-      <w:r>
-        <w:rPr>
-          <w:sz w:val="28"/>
-        </w:rPr>
-        <w:t>GB RAM</w:t>
-      </w:r>
-      <w:r>
-        <w:rPr>
-          <w:sz w:val="28"/>
-          <w:rtl/>
-        </w:rPr>
-        <w:t xml:space="preserve">                 </w:t>
-      </w:r>
-    </w:p>
-    <w:p>
-      <w:pPr>
-        <w:rPr>
-          <w:sz w:val="28"/>
-        </w:rPr>
-      </w:pPr>
-      <w:r>
-        <w:rPr>
-          <w:sz w:val="28"/>
-          <w:rtl/>
-        </w:rPr>
-        <w:tab/>
-      </w:r>
-      <w:r>
-        <w:rPr>
-          <w:sz w:val="28"/>
-          <w:rtl/>
-        </w:rPr>
-        <w:tab/>
-      </w:r>
-      <w:r>
-        <w:rPr>
-          <w:sz w:val="28"/>
-          <w:rtl/>
-        </w:rPr>
-        <w:tab/>
-        <w:t xml:space="preserve">מערכת הפעלה: </w:t>
-      </w:r>
-      <w:r>
-        <w:rPr>
-          <w:sz w:val="28"/>
-        </w:rPr>
-        <w:t>Windows 7 Professional</w:t>
-      </w:r>
-      <w:r>
-        <w:rPr>
-          <w:sz w:val="28"/>
-          <w:rtl/>
-        </w:rPr>
-        <w:t xml:space="preserve">   </w:t>
-      </w:r>
     </w:p>
     <w:p/>
     <w:sectPr>
+      <w:footerReference w:type="default" r:id="rId15"/>
       <w:pgSz w:w="11906" w:h="16838"/>
       <w:pgMar w:top="1440" w:right="1800" w:bottom="1440" w:left="1800" w:header="708" w:footer="708" w:gutter="0"/>
       <w:cols w:space="708"/>
@@ -4180,6 +4673,117 @@
     </w:sectPr>
   </w:body>
 </w:document>
+</file>
+
+<file path=word/endnotes.xml><?xml version="1.0" encoding="utf-8"?>
+<w:endnotes xmlns:wpc="http://schemas.microsoft.com/office/word/2010/wordprocessingCanvas" xmlns:cx="http://schemas.microsoft.com/office/drawing/2014/chartex" xmlns:cx1="http://schemas.microsoft.com/office/drawing/2015/9/8/chartex" xmlns:mc="http://schemas.openxmlformats.org/markup-compatibility/2006" xmlns:o="urn:schemas-microsoft-com:office:office" xmlns:r="http://schemas.openxmlformats.org/officeDocument/2006/relationships" xmlns:m="http://schemas.openxmlformats.org/officeDocument/2006/math" xmlns:v="urn:schemas-microsoft-com:vml" xmlns:wp14="http://schemas.microsoft.com/office/word/2010/wordprocessingDrawing" xmlns:wp="http://schemas.openxmlformats.org/drawingml/2006/wordprocessingDrawing" xmlns:w10="urn:schemas-microsoft-com:office:word" xmlns:w="http://schemas.openxmlformats.org/wordprocessingml/2006/main" xmlns:w14="http://schemas.microsoft.com/office/word/2010/wordml" xmlns:w15="http://schemas.microsoft.com/office/word/2012/wordml" xmlns:w16se="http://schemas.microsoft.com/office/word/2015/wordml/symex" xmlns:wpg="http://schemas.microsoft.com/office/word/2010/wordprocessingGroup" xmlns:wpi="http://schemas.microsoft.com/office/word/2010/wordprocessingInk" xmlns:wne="http://schemas.microsoft.com/office/word/2006/wordml" xmlns:wps="http://schemas.microsoft.com/office/word/2010/wordprocessingShape" mc:Ignorable="w14 w15 w16se wp14">
+  <w:endnote w:type="separator" w:id="-1">
+    <w:p>
+      <w:pPr>
+        <w:spacing w:after="0" w:line="240" w:lineRule="auto"/>
+      </w:pPr>
+      <w:r>
+        <w:separator/>
+      </w:r>
+    </w:p>
+  </w:endnote>
+  <w:endnote w:type="continuationSeparator" w:id="0">
+    <w:p>
+      <w:pPr>
+        <w:spacing w:after="0" w:line="240" w:lineRule="auto"/>
+      </w:pPr>
+      <w:r>
+        <w:continuationSeparator/>
+      </w:r>
+    </w:p>
+  </w:endnote>
+</w:endnotes>
+</file>
+
+<file path=word/footer1.xml><?xml version="1.0" encoding="utf-8"?>
+<w:ftr xmlns:wpc="http://schemas.microsoft.com/office/word/2010/wordprocessingCanvas" xmlns:cx="http://schemas.microsoft.com/office/drawing/2014/chartex" xmlns:cx1="http://schemas.microsoft.com/office/drawing/2015/9/8/chartex" xmlns:mc="http://schemas.openxmlformats.org/markup-compatibility/2006" xmlns:o="urn:schemas-microsoft-com:office:office" xmlns:r="http://schemas.openxmlformats.org/officeDocument/2006/relationships" xmlns:m="http://schemas.openxmlformats.org/officeDocument/2006/math" xmlns:v="urn:schemas-microsoft-com:vml" xmlns:wp14="http://schemas.microsoft.com/office/word/2010/wordprocessingDrawing" xmlns:wp="http://schemas.openxmlformats.org/drawingml/2006/wordprocessingDrawing" xmlns:w10="urn:schemas-microsoft-com:office:word" xmlns:w="http://schemas.openxmlformats.org/wordprocessingml/2006/main" xmlns:w14="http://schemas.microsoft.com/office/word/2010/wordml" xmlns:w15="http://schemas.microsoft.com/office/word/2012/wordml" xmlns:w16se="http://schemas.microsoft.com/office/word/2015/wordml/symex" xmlns:wpg="http://schemas.microsoft.com/office/word/2010/wordprocessingGroup" xmlns:wpi="http://schemas.microsoft.com/office/word/2010/wordprocessingInk" xmlns:wne="http://schemas.microsoft.com/office/word/2006/wordml" xmlns:wps="http://schemas.microsoft.com/office/word/2010/wordprocessingShape" mc:Ignorable="w14 w15 w16se wp14">
+  <w:sdt>
+    <w:sdtPr>
+      <w:rPr>
+        <w:rtl/>
+      </w:rPr>
+      <w:id w:val="211392002"/>
+      <w:docPartObj>
+        <w:docPartGallery w:val="Page Numbers (Bottom of Page)"/>
+        <w:docPartUnique/>
+      </w:docPartObj>
+    </w:sdtPr>
+    <w:sdtEndPr>
+      <w:rPr>
+        <w:cs/>
+      </w:rPr>
+    </w:sdtEndPr>
+    <w:sdtContent>
+      <w:p>
+        <w:pPr>
+          <w:pStyle w:val="a7"/>
+          <w:jc w:val="center"/>
+          <w:rPr>
+            <w:cs/>
+          </w:rPr>
+        </w:pPr>
+        <w:r>
+          <w:fldChar w:fldCharType="begin"/>
+        </w:r>
+        <w:r>
+          <w:rPr>
+            <w:cs/>
+          </w:rPr>
+          <w:instrText>PAGE   \* MERGEFORMAT</w:instrText>
+        </w:r>
+        <w:r>
+          <w:fldChar w:fldCharType="separate"/>
+        </w:r>
+        <w:r>
+          <w:rPr>
+            <w:noProof/>
+            <w:rtl/>
+            <w:lang w:val="he-IL"/>
+          </w:rPr>
+          <w:t>11</w:t>
+        </w:r>
+        <w:r>
+          <w:fldChar w:fldCharType="end"/>
+        </w:r>
+      </w:p>
+    </w:sdtContent>
+  </w:sdt>
+  <w:p>
+    <w:pPr>
+      <w:pStyle w:val="a7"/>
+    </w:pPr>
+  </w:p>
+</w:ftr>
+</file>
+
+<file path=word/footnotes.xml><?xml version="1.0" encoding="utf-8"?>
+<w:footnotes xmlns:wpc="http://schemas.microsoft.com/office/word/2010/wordprocessingCanvas" xmlns:cx="http://schemas.microsoft.com/office/drawing/2014/chartex" xmlns:cx1="http://schemas.microsoft.com/office/drawing/2015/9/8/chartex" xmlns:mc="http://schemas.openxmlformats.org/markup-compatibility/2006" xmlns:o="urn:schemas-microsoft-com:office:office" xmlns:r="http://schemas.openxmlformats.org/officeDocument/2006/relationships" xmlns:m="http://schemas.openxmlformats.org/officeDocument/2006/math" xmlns:v="urn:schemas-microsoft-com:vml" xmlns:wp14="http://schemas.microsoft.com/office/word/2010/wordprocessingDrawing" xmlns:wp="http://schemas.openxmlformats.org/drawingml/2006/wordprocessingDrawing" xmlns:w10="urn:schemas-microsoft-com:office:word" xmlns:w="http://schemas.openxmlformats.org/wordprocessingml/2006/main" xmlns:w14="http://schemas.microsoft.com/office/word/2010/wordml" xmlns:w15="http://schemas.microsoft.com/office/word/2012/wordml" xmlns:w16se="http://schemas.microsoft.com/office/word/2015/wordml/symex" xmlns:wpg="http://schemas.microsoft.com/office/word/2010/wordprocessingGroup" xmlns:wpi="http://schemas.microsoft.com/office/word/2010/wordprocessingInk" xmlns:wne="http://schemas.microsoft.com/office/word/2006/wordml" xmlns:wps="http://schemas.microsoft.com/office/word/2010/wordprocessingShape" mc:Ignorable="w14 w15 w16se wp14">
+  <w:footnote w:type="separator" w:id="-1">
+    <w:p>
+      <w:pPr>
+        <w:spacing w:after="0" w:line="240" w:lineRule="auto"/>
+      </w:pPr>
+      <w:r>
+        <w:separator/>
+      </w:r>
+    </w:p>
+  </w:footnote>
+  <w:footnote w:type="continuationSeparator" w:id="0">
+    <w:p>
+      <w:pPr>
+        <w:spacing w:after="0" w:line="240" w:lineRule="auto"/>
+      </w:pPr>
+      <w:r>
+        <w:continuationSeparator/>
+      </w:r>
+    </w:p>
+  </w:footnote>
+</w:footnotes>
 </file>
 
 <file path=word/numbering.xml><?xml version="1.0" encoding="utf-8"?>
@@ -4711,11 +5315,11 @@
     <w:autoRedefine/>
     <w:uiPriority w:val="9"/>
     <w:qFormat/>
-    <w:rsid w:val="00336E4F"/>
+    <w:rsid w:val="0038524A"/>
     <w:pPr>
       <w:keepNext/>
       <w:keepLines/>
-      <w:spacing w:before="240" w:after="0"/>
+      <w:spacing w:before="240" w:after="0" w:line="480" w:lineRule="auto"/>
       <w:outlineLvl w:val="0"/>
     </w:pPr>
     <w:rPr>
@@ -4734,11 +5338,11 @@
     <w:uiPriority w:val="9"/>
     <w:unhideWhenUsed/>
     <w:qFormat/>
-    <w:rsid w:val="006629E6"/>
+    <w:rsid w:val="0038524A"/>
     <w:pPr>
       <w:keepNext/>
       <w:keepLines/>
-      <w:spacing w:before="40" w:after="0"/>
+      <w:spacing w:before="240" w:after="240"/>
       <w:outlineLvl w:val="1"/>
     </w:pPr>
     <w:rPr>
@@ -4780,7 +5384,7 @@
     <w:basedOn w:val="a0"/>
     <w:link w:val="1"/>
     <w:uiPriority w:val="9"/>
-    <w:rsid w:val="00336E4F"/>
+    <w:rsid w:val="0038524A"/>
     <w:rPr>
       <w:rFonts w:asciiTheme="majorHAnsi" w:eastAsiaTheme="majorEastAsia" w:hAnsiTheme="majorHAnsi" w:cstheme="majorBidi"/>
       <w:color w:val="2E74B5" w:themeColor="accent1" w:themeShade="BF"/>
@@ -4793,7 +5397,7 @@
     <w:basedOn w:val="a0"/>
     <w:link w:val="2"/>
     <w:uiPriority w:val="9"/>
-    <w:rsid w:val="006629E6"/>
+    <w:rsid w:val="0038524A"/>
     <w:rPr>
       <w:rFonts w:asciiTheme="majorHAnsi" w:eastAsiaTheme="majorEastAsia" w:hAnsiTheme="majorHAnsi" w:cstheme="majorBidi"/>
       <w:color w:val="2E74B5" w:themeColor="accent1" w:themeShade="BF"/>
@@ -4805,15 +5409,15 @@
     <w:name w:val="TOC Heading"/>
     <w:basedOn w:val="1"/>
     <w:next w:val="a"/>
+    <w:autoRedefine/>
     <w:uiPriority w:val="39"/>
     <w:unhideWhenUsed/>
     <w:qFormat/>
-    <w:rsid w:val="00314CE3"/>
+    <w:rsid w:val="0038524A"/>
     <w:pPr>
       <w:outlineLvl w:val="9"/>
     </w:pPr>
     <w:rPr>
-      <w:szCs w:val="32"/>
       <w:rtl/>
       <w:cs/>
     </w:rPr>
@@ -4864,6 +5468,56 @@
       <w:ind w:left="720"/>
       <w:contextualSpacing/>
     </w:pPr>
+  </w:style>
+  <w:style w:type="paragraph" w:styleId="a5">
+    <w:name w:val="header"/>
+    <w:basedOn w:val="a"/>
+    <w:link w:val="a6"/>
+    <w:uiPriority w:val="99"/>
+    <w:unhideWhenUsed/>
+    <w:rsid w:val="009D4D40"/>
+    <w:pPr>
+      <w:tabs>
+        <w:tab w:val="center" w:pos="4153"/>
+        <w:tab w:val="right" w:pos="8306"/>
+      </w:tabs>
+      <w:spacing w:after="0" w:line="240" w:lineRule="auto"/>
+    </w:pPr>
+  </w:style>
+  <w:style w:type="character" w:customStyle="1" w:styleId="a6">
+    <w:name w:val="כותרת עליונה תו"/>
+    <w:basedOn w:val="a0"/>
+    <w:link w:val="a5"/>
+    <w:uiPriority w:val="99"/>
+    <w:rsid w:val="009D4D40"/>
+    <w:rPr>
+      <w:szCs w:val="28"/>
+    </w:rPr>
+  </w:style>
+  <w:style w:type="paragraph" w:styleId="a7">
+    <w:name w:val="footer"/>
+    <w:basedOn w:val="a"/>
+    <w:link w:val="a8"/>
+    <w:uiPriority w:val="99"/>
+    <w:unhideWhenUsed/>
+    <w:rsid w:val="009D4D40"/>
+    <w:pPr>
+      <w:tabs>
+        <w:tab w:val="center" w:pos="4153"/>
+        <w:tab w:val="right" w:pos="8306"/>
+      </w:tabs>
+      <w:spacing w:after="0" w:line="240" w:lineRule="auto"/>
+    </w:pPr>
+  </w:style>
+  <w:style w:type="character" w:customStyle="1" w:styleId="a8">
+    <w:name w:val="כותרת תחתונה תו"/>
+    <w:basedOn w:val="a0"/>
+    <w:link w:val="a7"/>
+    <w:uiPriority w:val="99"/>
+    <w:rsid w:val="009D4D40"/>
+    <w:rPr>
+      <w:szCs w:val="28"/>
+    </w:rPr>
   </w:style>
 </w:styles>
 </file>

</xml_diff>

<commit_message>
Updated tik Added solution method
</commit_message>
<xml_diff>
--- a/תיק פרוייקט.docx
+++ b/תיק פרוייקט.docx
@@ -136,6 +136,7 @@
           <w:szCs w:val="24"/>
         </w:rPr>
       </w:pPr>
+      <w:proofErr w:type="spellStart"/>
       <w:r>
         <w:rPr>
           <w:rFonts w:ascii="Calibri" w:eastAsia="Times New Roman" w:hAnsi="Calibri" w:cs="Calibri"/>
@@ -143,7 +144,17 @@
           <w:sz w:val="28"/>
           <w:rtl/>
         </w:rPr>
-        <w:t xml:space="preserve">פרוייקט 5 יח"ל - סייבר רשתות </w:t>
+        <w:t>פרוייקט</w:t>
+      </w:r>
+      <w:proofErr w:type="spellEnd"/>
+      <w:r>
+        <w:rPr>
+          <w:rFonts w:ascii="Calibri" w:eastAsia="Times New Roman" w:hAnsi="Calibri" w:cs="Calibri"/>
+          <w:color w:val="000000"/>
+          <w:sz w:val="28"/>
+          <w:rtl/>
+        </w:rPr>
+        <w:t xml:space="preserve"> 5 יח"ל - סייבר רשתות </w:t>
       </w:r>
     </w:p>
     <w:p>
@@ -183,7 +194,7 @@
         <w:spacing w:after="240" w:line="240" w:lineRule="auto"/>
         <w:jc w:val="center"/>
         <w:rPr>
-          <w:rFonts w:ascii="Times New Roman" w:eastAsia="Times New Roman" w:hAnsi="Times New Roman" w:cs="Times New Roman" w:hint="cs"/>
+          <w:rFonts w:ascii="Times New Roman" w:eastAsia="Times New Roman" w:hAnsi="Times New Roman" w:cs="Times New Roman"/>
           <w:sz w:val="24"/>
           <w:szCs w:val="24"/>
           <w:rtl/>
@@ -2265,22 +2276,385 @@
           <w:rtl/>
         </w:rPr>
       </w:pPr>
-      <w:bookmarkStart w:id="0" w:name="_GoBack"/>
+    </w:p>
+    <w:p>
+      <w:pPr>
+        <w:rPr>
+          <w:rtl/>
+        </w:rPr>
+      </w:pPr>
+    </w:p>
+    <w:p>
+      <w:pPr>
+        <w:rPr>
+          <w:rtl/>
+        </w:rPr>
+      </w:pPr>
+    </w:p>
+    <w:p>
+      <w:pPr>
+        <w:rPr>
+          <w:rtl/>
+        </w:rPr>
+      </w:pPr>
+    </w:p>
+    <w:p>
+      <w:pPr>
+        <w:rPr>
+          <w:rtl/>
+        </w:rPr>
+      </w:pPr>
+    </w:p>
+    <w:p>
+      <w:pPr>
+        <w:rPr>
+          <w:rtl/>
+        </w:rPr>
+      </w:pPr>
+    </w:p>
+    <w:p>
+      <w:pPr>
+        <w:rPr>
+          <w:rtl/>
+        </w:rPr>
+      </w:pPr>
+    </w:p>
+    <w:p>
+      <w:pPr>
+        <w:rPr>
+          <w:rtl/>
+        </w:rPr>
+      </w:pPr>
+    </w:p>
+    <w:p>
+      <w:pPr>
+        <w:rPr>
+          <w:rtl/>
+        </w:rPr>
+      </w:pPr>
+    </w:p>
+    <w:p>
+      <w:pPr>
+        <w:rPr>
+          <w:rtl/>
+        </w:rPr>
+      </w:pPr>
+    </w:p>
+    <w:p>
+      <w:pPr>
+        <w:rPr>
+          <w:rtl/>
+        </w:rPr>
+      </w:pPr>
+    </w:p>
+    <w:p>
+      <w:pPr>
+        <w:rPr>
+          <w:rtl/>
+        </w:rPr>
+      </w:pPr>
+    </w:p>
+    <w:p>
+      <w:pPr>
+        <w:pStyle w:val="1"/>
+        <w:rPr>
+          <w:rtl/>
+        </w:rPr>
+      </w:pPr>
+      <w:bookmarkStart w:id="0" w:name="_Toc510890774"/>
+      <w:r>
+        <w:rPr>
+          <w:rFonts w:hint="cs"/>
+          <w:rtl/>
+        </w:rPr>
+        <w:t>מבוא</w:t>
+      </w:r>
       <w:bookmarkEnd w:id="0"/>
     </w:p>
     <w:p>
       <w:pPr>
         <w:rPr>
-          <w:rtl/>
-        </w:rPr>
-      </w:pPr>
-    </w:p>
-    <w:p>
-      <w:pPr>
-        <w:rPr>
-          <w:rtl/>
-        </w:rPr>
-      </w:pPr>
+          <w:sz w:val="28"/>
+          <w:rtl/>
+        </w:rPr>
+      </w:pPr>
+      <w:r>
+        <w:rPr>
+          <w:rFonts w:hint="cs"/>
+          <w:sz w:val="28"/>
+          <w:rtl/>
+        </w:rPr>
+        <w:t xml:space="preserve">בחרתי לעסוק בנושא זה כיוון שהוא משלב עבורי כלים רבים </w:t>
+      </w:r>
+      <w:r>
+        <w:rPr>
+          <w:rFonts w:hint="cs"/>
+          <w:sz w:val="28"/>
+          <w:rtl/>
+        </w:rPr>
+        <w:t>שרלוונטיי</w:t>
+      </w:r>
+      <w:r>
+        <w:rPr>
+          <w:rFonts w:hint="eastAsia"/>
+          <w:sz w:val="28"/>
+          <w:rtl/>
+        </w:rPr>
+        <w:t>ם</w:t>
+      </w:r>
+      <w:r>
+        <w:rPr>
+          <w:rFonts w:hint="cs"/>
+          <w:sz w:val="28"/>
+          <w:rtl/>
+        </w:rPr>
+        <w:t xml:space="preserve"> לעולם התכנות </w:t>
+      </w:r>
+      <w:r>
+        <w:rPr>
+          <w:sz w:val="28"/>
+          <w:rtl/>
+        </w:rPr>
+        <w:t>–</w:t>
+      </w:r>
+      <w:r>
+        <w:rPr>
+          <w:rFonts w:hint="cs"/>
+          <w:sz w:val="28"/>
+          <w:rtl/>
+        </w:rPr>
+        <w:t xml:space="preserve"> </w:t>
+      </w:r>
+      <w:r>
+        <w:rPr>
+          <w:rFonts w:hint="cs"/>
+          <w:sz w:val="28"/>
+        </w:rPr>
+        <w:t>E</w:t>
+      </w:r>
+      <w:r>
+        <w:rPr>
+          <w:sz w:val="28"/>
+        </w:rPr>
+        <w:t>vents, Threading, UI</w:t>
+      </w:r>
+      <w:r>
+        <w:rPr>
+          <w:rFonts w:hint="cs"/>
+          <w:sz w:val="28"/>
+          <w:rtl/>
+        </w:rPr>
+        <w:t xml:space="preserve"> ועוד. כל אלו, באים לידי ביטוי ברמה גבוהה בשפת </w:t>
+      </w:r>
+      <w:r>
+        <w:rPr>
+          <w:rFonts w:hint="cs"/>
+          <w:sz w:val="28"/>
+        </w:rPr>
+        <w:t>C#</w:t>
+      </w:r>
+      <w:r>
+        <w:rPr>
+          <w:rFonts w:hint="cs"/>
+          <w:sz w:val="28"/>
+          <w:rtl/>
+        </w:rPr>
+        <w:t xml:space="preserve"> שבה השתמשתי כיוון שהכרתי כבר את השפה </w:t>
+      </w:r>
+      <w:r>
+        <w:rPr>
+          <w:rFonts w:hint="cs"/>
+          <w:sz w:val="28"/>
+        </w:rPr>
+        <w:t>J</w:t>
+      </w:r>
+      <w:r>
+        <w:rPr>
+          <w:sz w:val="28"/>
+        </w:rPr>
+        <w:t>ava</w:t>
+      </w:r>
+      <w:r>
+        <w:rPr>
+          <w:rFonts w:hint="cs"/>
+          <w:sz w:val="28"/>
+          <w:rtl/>
+        </w:rPr>
+        <w:t xml:space="preserve"> וידוע שהשפות דומות אחת </w:t>
+      </w:r>
+      <w:r>
+        <w:rPr>
+          <w:rFonts w:hint="cs"/>
+          <w:sz w:val="28"/>
+          <w:rtl/>
+        </w:rPr>
+        <w:t>לשניי</w:t>
+      </w:r>
+      <w:r>
+        <w:rPr>
+          <w:rFonts w:hint="eastAsia"/>
+          <w:sz w:val="28"/>
+          <w:rtl/>
+        </w:rPr>
+        <w:t>ה</w:t>
+      </w:r>
+      <w:r>
+        <w:rPr>
+          <w:rFonts w:hint="cs"/>
+          <w:sz w:val="28"/>
+          <w:rtl/>
+        </w:rPr>
+        <w:t>. רציתי ללמוד דברים נוספים ב-</w:t>
+      </w:r>
+      <w:r>
+        <w:rPr>
+          <w:rFonts w:hint="cs"/>
+          <w:sz w:val="28"/>
+        </w:rPr>
+        <w:t>C#</w:t>
+      </w:r>
+      <w:r>
+        <w:rPr>
+          <w:rFonts w:hint="cs"/>
+          <w:sz w:val="28"/>
+          <w:rtl/>
+        </w:rPr>
+        <w:t xml:space="preserve"> ועל כן החלטתי לפתח את </w:t>
+      </w:r>
+      <w:r>
+        <w:rPr>
+          <w:rFonts w:hint="cs"/>
+          <w:sz w:val="28"/>
+          <w:rtl/>
+        </w:rPr>
+        <w:t>הפרויקט</w:t>
+      </w:r>
+      <w:r>
+        <w:rPr>
+          <w:rFonts w:hint="cs"/>
+          <w:sz w:val="28"/>
+          <w:rtl/>
+        </w:rPr>
+        <w:t xml:space="preserve"> בשפה זו.</w:t>
+      </w:r>
+    </w:p>
+    <w:p>
+      <w:pPr>
+        <w:rPr>
+          <w:sz w:val="28"/>
+        </w:rPr>
+      </w:pPr>
+      <w:r>
+        <w:rPr>
+          <w:rFonts w:hint="cs"/>
+          <w:sz w:val="28"/>
+          <w:rtl/>
+        </w:rPr>
+        <w:t>המבוך הוא רק דוגמה למגוון רחב של משחקים שאפשר לפתח, וחשבתי שהוא יהיה לי מצוין ללמידה רחבה של כל הכלים הדרושים. לא רציתי לקחת נושא שהיה חשש שלא אוכל לממש אותו כמו שצריך, והחלטתי לבחור נושא שמבחינה רעיונית אני יודע שאני מסוגל לפתח, וכן להציב לעצמי אתגרים שונים במהלך הפיתוח להעמקת הידע שלי בצורות שונות.</w:t>
+      </w:r>
+    </w:p>
+    <w:p>
+      <w:pPr>
+        <w:rPr>
+          <w:sz w:val="28"/>
+          <w:rtl/>
+        </w:rPr>
+      </w:pPr>
+    </w:p>
+    <w:p>
+      <w:pPr>
+        <w:rPr>
+          <w:sz w:val="28"/>
+          <w:rtl/>
+        </w:rPr>
+      </w:pPr>
+      <w:r>
+        <w:rPr>
+          <w:rFonts w:hint="cs"/>
+          <w:sz w:val="28"/>
+          <w:rtl/>
+        </w:rPr>
+        <w:t xml:space="preserve">בתיק </w:t>
+      </w:r>
+      <w:r>
+        <w:rPr>
+          <w:rFonts w:hint="cs"/>
+          <w:sz w:val="28"/>
+          <w:rtl/>
+        </w:rPr>
+        <w:t>פרויקט</w:t>
+      </w:r>
+      <w:r>
+        <w:rPr>
+          <w:rFonts w:hint="cs"/>
+          <w:sz w:val="28"/>
+          <w:rtl/>
+        </w:rPr>
+        <w:t xml:space="preserve"> זה אפרט את רכיבי </w:t>
+      </w:r>
+      <w:r>
+        <w:rPr>
+          <w:rFonts w:hint="cs"/>
+          <w:sz w:val="28"/>
+          <w:rtl/>
+        </w:rPr>
+        <w:t>הפרויקט</w:t>
+      </w:r>
+      <w:r>
+        <w:rPr>
+          <w:rFonts w:hint="cs"/>
+          <w:sz w:val="28"/>
+          <w:rtl/>
+        </w:rPr>
+        <w:t xml:space="preserve"> שלי </w:t>
+      </w:r>
+      <w:r>
+        <w:rPr>
+          <w:sz w:val="28"/>
+          <w:rtl/>
+        </w:rPr>
+        <w:t>–</w:t>
+      </w:r>
+      <w:r>
+        <w:rPr>
+          <w:rFonts w:hint="cs"/>
+          <w:sz w:val="28"/>
+          <w:rtl/>
+        </w:rPr>
+        <w:t xml:space="preserve"> באילו כלים השתמשתי, כיצד, הפונקציונליות של הקוד וכן ארד לפרטים</w:t>
+      </w:r>
+      <w:r>
+        <w:rPr>
+          <w:rFonts w:hint="cs"/>
+          <w:sz w:val="28"/>
+          <w:rtl/>
+        </w:rPr>
+        <w:t xml:space="preserve"> של</w:t>
+      </w:r>
+      <w:r>
+        <w:rPr>
+          <w:rFonts w:hint="cs"/>
+          <w:sz w:val="28"/>
+          <w:rtl/>
+        </w:rPr>
+        <w:t xml:space="preserve"> </w:t>
+      </w:r>
+      <w:r>
+        <w:rPr>
+          <w:rFonts w:hint="cs"/>
+          <w:sz w:val="28"/>
+          <w:rtl/>
+        </w:rPr>
+        <w:t>צורת עבודתו</w:t>
+      </w:r>
+      <w:r>
+        <w:rPr>
+          <w:rFonts w:hint="cs"/>
+          <w:sz w:val="28"/>
+          <w:rtl/>
+        </w:rPr>
+        <w:t>.</w:t>
+      </w:r>
     </w:p>
     <w:p>
       <w:pPr>
@@ -2352,372 +2726,7 @@
           <w:rtl/>
         </w:rPr>
       </w:pPr>
-      <w:bookmarkStart w:id="1" w:name="_Toc510890774"/>
-      <w:r>
-        <w:rPr>
-          <w:rFonts w:hint="cs"/>
-          <w:rtl/>
-        </w:rPr>
-        <w:t>מבוא</w:t>
-      </w:r>
-      <w:bookmarkEnd w:id="1"/>
-    </w:p>
-    <w:p>
-      <w:pPr>
-        <w:rPr>
-          <w:sz w:val="28"/>
-          <w:rtl/>
-        </w:rPr>
-      </w:pPr>
-      <w:r>
-        <w:rPr>
-          <w:rFonts w:hint="cs"/>
-          <w:sz w:val="28"/>
-          <w:rtl/>
-        </w:rPr>
-        <w:t xml:space="preserve">בחרתי לעסוק בנושא זה כיוון שהוא משלב עבורי כלים רבים </w:t>
-      </w:r>
-      <w:r>
-        <w:rPr>
-          <w:rFonts w:hint="cs"/>
-          <w:sz w:val="28"/>
-          <w:rtl/>
-        </w:rPr>
-        <w:t>שרלוונטיי</w:t>
-      </w:r>
-      <w:r>
-        <w:rPr>
-          <w:rFonts w:hint="eastAsia"/>
-          <w:sz w:val="28"/>
-          <w:rtl/>
-        </w:rPr>
-        <w:t>ם</w:t>
-      </w:r>
-      <w:r>
-        <w:rPr>
-          <w:rFonts w:hint="cs"/>
-          <w:sz w:val="28"/>
-          <w:rtl/>
-        </w:rPr>
-        <w:t xml:space="preserve"> לעולם התכנות </w:t>
-      </w:r>
-      <w:r>
-        <w:rPr>
-          <w:sz w:val="28"/>
-          <w:rtl/>
-        </w:rPr>
-        <w:t>–</w:t>
-      </w:r>
-      <w:r>
-        <w:rPr>
-          <w:rFonts w:hint="cs"/>
-          <w:sz w:val="28"/>
-          <w:rtl/>
-        </w:rPr>
-        <w:t xml:space="preserve"> </w:t>
-      </w:r>
-      <w:r>
-        <w:rPr>
-          <w:rFonts w:hint="cs"/>
-          <w:sz w:val="28"/>
-        </w:rPr>
-        <w:t>E</w:t>
-      </w:r>
-      <w:r>
-        <w:rPr>
-          <w:sz w:val="28"/>
-        </w:rPr>
-        <w:t>vents, Threading, UI</w:t>
-      </w:r>
-      <w:r>
-        <w:rPr>
-          <w:rFonts w:hint="cs"/>
-          <w:sz w:val="28"/>
-          <w:rtl/>
-        </w:rPr>
-        <w:t xml:space="preserve"> ועוד. כל אלו, באים לידי ביטוי ברמה גבוהה בשפת </w:t>
-      </w:r>
-      <w:r>
-        <w:rPr>
-          <w:rFonts w:hint="cs"/>
-          <w:sz w:val="28"/>
-        </w:rPr>
-        <w:t>C#</w:t>
-      </w:r>
-      <w:r>
-        <w:rPr>
-          <w:rFonts w:hint="cs"/>
-          <w:sz w:val="28"/>
-          <w:rtl/>
-        </w:rPr>
-        <w:t xml:space="preserve"> שבה השתמשתי כיוון שהכרתי כבר את השפה </w:t>
-      </w:r>
-      <w:r>
-        <w:rPr>
-          <w:rFonts w:hint="cs"/>
-          <w:sz w:val="28"/>
-        </w:rPr>
-        <w:t>J</w:t>
-      </w:r>
-      <w:r>
-        <w:rPr>
-          <w:sz w:val="28"/>
-        </w:rPr>
-        <w:t>ava</w:t>
-      </w:r>
-      <w:r>
-        <w:rPr>
-          <w:rFonts w:hint="cs"/>
-          <w:sz w:val="28"/>
-          <w:rtl/>
-        </w:rPr>
-        <w:t xml:space="preserve"> וידוע שהשפות דומות אחת </w:t>
-      </w:r>
-      <w:r>
-        <w:rPr>
-          <w:rFonts w:hint="cs"/>
-          <w:sz w:val="28"/>
-          <w:rtl/>
-        </w:rPr>
-        <w:t>לשניי</w:t>
-      </w:r>
-      <w:r>
-        <w:rPr>
-          <w:rFonts w:hint="eastAsia"/>
-          <w:sz w:val="28"/>
-          <w:rtl/>
-        </w:rPr>
-        <w:t>ה</w:t>
-      </w:r>
-      <w:r>
-        <w:rPr>
-          <w:rFonts w:hint="cs"/>
-          <w:sz w:val="28"/>
-          <w:rtl/>
-        </w:rPr>
-        <w:t>. רציתי ללמוד דברים נוספים ב-</w:t>
-      </w:r>
-      <w:r>
-        <w:rPr>
-          <w:rFonts w:hint="cs"/>
-          <w:sz w:val="28"/>
-        </w:rPr>
-        <w:t>C#</w:t>
-      </w:r>
-      <w:r>
-        <w:rPr>
-          <w:rFonts w:hint="cs"/>
-          <w:sz w:val="28"/>
-          <w:rtl/>
-        </w:rPr>
-        <w:t xml:space="preserve"> ועל כן החלטתי לפתח את </w:t>
-      </w:r>
-      <w:r>
-        <w:rPr>
-          <w:rFonts w:hint="cs"/>
-          <w:sz w:val="28"/>
-          <w:rtl/>
-        </w:rPr>
-        <w:t>הפרויקט</w:t>
-      </w:r>
-      <w:r>
-        <w:rPr>
-          <w:rFonts w:hint="cs"/>
-          <w:sz w:val="28"/>
-          <w:rtl/>
-        </w:rPr>
-        <w:t xml:space="preserve"> בשפה זו.</w:t>
-      </w:r>
-    </w:p>
-    <w:p>
-      <w:pPr>
-        <w:rPr>
-          <w:sz w:val="28"/>
-        </w:rPr>
-      </w:pPr>
-      <w:r>
-        <w:rPr>
-          <w:rFonts w:hint="cs"/>
-          <w:sz w:val="28"/>
-          <w:rtl/>
-        </w:rPr>
-        <w:t>המבוך הוא רק דוגמה למגוון רחב של משחקים שאפשר לפתח, וחשבתי שהוא יהיה לי מצוין ללמידה רחבה של כל הכלים הדרושים. לא רציתי לקחת נושא שהיה חשש שלא אוכל לממש אותו כמו שצריך, והחלטתי לבחור נושא שמבחינה רעיונית אני יודע שאני מסוגל לפתח, וכן להציב לעצמי אתגרים שונים במהלך הפיתוח להעמקת הידע שלי בצורות שונות.</w:t>
-      </w:r>
-    </w:p>
-    <w:p>
-      <w:pPr>
-        <w:rPr>
-          <w:sz w:val="28"/>
-          <w:rtl/>
-        </w:rPr>
-      </w:pPr>
-    </w:p>
-    <w:p>
-      <w:pPr>
-        <w:rPr>
-          <w:sz w:val="28"/>
-          <w:rtl/>
-        </w:rPr>
-      </w:pPr>
-      <w:r>
-        <w:rPr>
-          <w:rFonts w:hint="cs"/>
-          <w:sz w:val="28"/>
-          <w:rtl/>
-        </w:rPr>
-        <w:t xml:space="preserve">בתיק </w:t>
-      </w:r>
-      <w:r>
-        <w:rPr>
-          <w:rFonts w:hint="cs"/>
-          <w:sz w:val="28"/>
-          <w:rtl/>
-        </w:rPr>
-        <w:t>פרויקט</w:t>
-      </w:r>
-      <w:r>
-        <w:rPr>
-          <w:rFonts w:hint="cs"/>
-          <w:sz w:val="28"/>
-          <w:rtl/>
-        </w:rPr>
-        <w:t xml:space="preserve"> זה אפרט את רכיבי </w:t>
-      </w:r>
-      <w:r>
-        <w:rPr>
-          <w:rFonts w:hint="cs"/>
-          <w:sz w:val="28"/>
-          <w:rtl/>
-        </w:rPr>
-        <w:t>הפרויקט</w:t>
-      </w:r>
-      <w:r>
-        <w:rPr>
-          <w:rFonts w:hint="cs"/>
-          <w:sz w:val="28"/>
-          <w:rtl/>
-        </w:rPr>
-        <w:t xml:space="preserve"> שלי </w:t>
-      </w:r>
-      <w:r>
-        <w:rPr>
-          <w:sz w:val="28"/>
-          <w:rtl/>
-        </w:rPr>
-        <w:t>–</w:t>
-      </w:r>
-      <w:r>
-        <w:rPr>
-          <w:rFonts w:hint="cs"/>
-          <w:sz w:val="28"/>
-          <w:rtl/>
-        </w:rPr>
-        <w:t xml:space="preserve"> באילו כלים השתמשתי, כיצד, הפונקציונליות של הקוד וכן ארד לפרטים</w:t>
-      </w:r>
-      <w:r>
-        <w:rPr>
-          <w:rFonts w:hint="cs"/>
-          <w:sz w:val="28"/>
-          <w:rtl/>
-        </w:rPr>
-        <w:t xml:space="preserve"> של</w:t>
-      </w:r>
-      <w:r>
-        <w:rPr>
-          <w:rFonts w:hint="cs"/>
-          <w:sz w:val="28"/>
-          <w:rtl/>
-        </w:rPr>
-        <w:t xml:space="preserve"> </w:t>
-      </w:r>
-      <w:r>
-        <w:rPr>
-          <w:rFonts w:hint="cs"/>
-          <w:sz w:val="28"/>
-          <w:rtl/>
-        </w:rPr>
-        <w:t>צורת עבודתו</w:t>
-      </w:r>
-      <w:r>
-        <w:rPr>
-          <w:rFonts w:hint="cs"/>
-          <w:sz w:val="28"/>
-          <w:rtl/>
-        </w:rPr>
-        <w:t>.</w:t>
-      </w:r>
-    </w:p>
-    <w:p>
-      <w:pPr>
-        <w:rPr>
-          <w:rtl/>
-        </w:rPr>
-      </w:pPr>
-    </w:p>
-    <w:p>
-      <w:pPr>
-        <w:rPr>
-          <w:rtl/>
-        </w:rPr>
-      </w:pPr>
-    </w:p>
-    <w:p>
-      <w:pPr>
-        <w:rPr>
-          <w:rtl/>
-        </w:rPr>
-      </w:pPr>
-    </w:p>
-    <w:p>
-      <w:pPr>
-        <w:rPr>
-          <w:rtl/>
-        </w:rPr>
-      </w:pPr>
-    </w:p>
-    <w:p>
-      <w:pPr>
-        <w:rPr>
-          <w:rtl/>
-        </w:rPr>
-      </w:pPr>
-    </w:p>
-    <w:p>
-      <w:pPr>
-        <w:rPr>
-          <w:rtl/>
-        </w:rPr>
-      </w:pPr>
-    </w:p>
-    <w:p>
-      <w:pPr>
-        <w:rPr>
-          <w:rtl/>
-        </w:rPr>
-      </w:pPr>
-    </w:p>
-    <w:p>
-      <w:pPr>
-        <w:rPr>
-          <w:rtl/>
-        </w:rPr>
-      </w:pPr>
-    </w:p>
-    <w:p>
-      <w:pPr>
-        <w:rPr>
-          <w:rtl/>
-        </w:rPr>
-      </w:pPr>
-    </w:p>
-    <w:p>
-      <w:pPr>
-        <w:pStyle w:val="1"/>
-        <w:rPr>
-          <w:rtl/>
-        </w:rPr>
-      </w:pPr>
-      <w:bookmarkStart w:id="2" w:name="_Toc510890775"/>
+      <w:bookmarkStart w:id="1" w:name="_Toc510890775"/>
       <w:r>
         <w:rPr>
           <w:noProof/>
@@ -2793,7 +2802,7 @@
         </w:rPr>
         <w:t>אודות המשחק</w:t>
       </w:r>
-      <w:bookmarkEnd w:id="2"/>
+      <w:bookmarkEnd w:id="1"/>
     </w:p>
     <w:p>
       <w:pPr>
@@ -2885,7 +2894,7 @@
           <w:rtl/>
         </w:rPr>
       </w:pPr>
-      <w:bookmarkStart w:id="3" w:name="_Toc510890776"/>
+      <w:bookmarkStart w:id="2" w:name="_Toc510890776"/>
       <w:r>
         <w:rPr>
           <w:rFonts w:hint="cs"/>
@@ -2893,6 +2902,44 @@
         </w:rPr>
         <w:t>מהלך המשחק</w:t>
       </w:r>
+      <w:bookmarkEnd w:id="2"/>
+    </w:p>
+    <w:p>
+      <w:pPr>
+        <w:rPr>
+          <w:rtl/>
+        </w:rPr>
+      </w:pPr>
+      <w:r>
+        <w:rPr>
+          <w:rFonts w:hint="cs"/>
+          <w:rtl/>
+        </w:rPr>
+        <w:t>השחקן יתחיל את דרכו בפינה השמאלית העליונה של הלבירינת, שתמיד תהיה נקודת ההתחלה. השחקן ינסה למצוא את דרכו אל נקודת הסיום. כאשר יגיע אליה, יקבל הודעה שהצליח להגיע לנקודת הסיום ותינתן לו האפשרות לשחק שוב.</w:t>
+      </w:r>
+    </w:p>
+    <w:p>
+      <w:pPr>
+        <w:rPr>
+          <w:rtl/>
+        </w:rPr>
+      </w:pPr>
+    </w:p>
+    <w:p>
+      <w:pPr>
+        <w:pStyle w:val="2"/>
+        <w:rPr>
+          <w:rFonts w:hint="cs"/>
+          <w:rtl/>
+        </w:rPr>
+      </w:pPr>
+      <w:bookmarkStart w:id="3" w:name="_Toc510890777"/>
+      <w:r>
+        <w:rPr>
+          <w:rtl/>
+        </w:rPr>
+        <w:t>אסטרטגיות:</w:t>
+      </w:r>
       <w:bookmarkEnd w:id="3"/>
     </w:p>
     <w:p>
@@ -2906,77 +2953,6 @@
           <w:rFonts w:hint="cs"/>
           <w:rtl/>
         </w:rPr>
-        <w:t>השחקן יתחיל את דרכו בפינה השמאלית העליונה של הלבירינת, שתמיד תהיה נקודת ההתחלה. השחקן ינסה למצוא את דרכו אל נקודת הסיום. כאשר יגיע אליה, יקבל הודעה שהצליח להגיע לנקודת הסיום ותינתן לו האפשרות לשחק שוב.</w:t>
-      </w:r>
-    </w:p>
-    <w:p>
-      <w:pPr>
-        <w:rPr>
-          <w:rtl/>
-        </w:rPr>
-      </w:pPr>
-      <w:r>
-        <w:rPr>
-          <w:rFonts w:hint="cs"/>
-          <w:rtl/>
-        </w:rPr>
-        <w:t xml:space="preserve">במקרה של 2 משתתפים או יותר </w:t>
-      </w:r>
-      <w:r>
-        <w:rPr>
-          <w:rtl/>
-        </w:rPr>
-        <w:t>–</w:t>
-      </w:r>
-      <w:r>
-        <w:rPr>
-          <w:rFonts w:hint="cs"/>
-          <w:rtl/>
-        </w:rPr>
-        <w:t xml:space="preserve"> השחקן שיגיע ראשון אל קו הסיום הוא המנצח.</w:t>
-      </w:r>
-    </w:p>
-    <w:p>
-      <w:pPr>
-        <w:rPr>
-          <w:rtl/>
-        </w:rPr>
-      </w:pPr>
-    </w:p>
-    <w:p>
-      <w:pPr>
-        <w:pStyle w:val="2"/>
-        <w:rPr>
-          <w:rtl/>
-        </w:rPr>
-      </w:pPr>
-      <w:bookmarkStart w:id="4" w:name="_Toc510890777"/>
-      <w:r>
-        <w:rPr>
-          <w:rtl/>
-        </w:rPr>
-        <w:t>אסטרטגיות: ( אסטרטגיות שהשחקן יכול להשתמש בהן</w:t>
-      </w:r>
-      <w:r>
-        <w:rPr>
-          <w:rFonts w:hint="cs"/>
-          <w:rtl/>
-        </w:rPr>
-        <w:t>)</w:t>
-      </w:r>
-      <w:bookmarkEnd w:id="4"/>
-    </w:p>
-    <w:p>
-      <w:pPr>
-        <w:rPr>
-          <w:rtl/>
-        </w:rPr>
-      </w:pPr>
-      <w:r>
-        <w:rPr>
-          <w:rFonts w:hint="cs"/>
-          <w:rtl/>
-        </w:rPr>
         <w:t>כמו במבוכים רגילים, השחקן יכול להסתכל בעיניו על נקודת הסיום, ומשם לתכנן את דרכו אל נקודת ההתחלה/נקודה בה הוא יודע שהוא יכול להגיע אליה מנקודת ההתחלה. משם הוא פשוט ימשיך על אותה הדרך עד אשר יגיע לסוף.</w:t>
       </w:r>
     </w:p>
@@ -3036,7 +3012,7 @@
           <w:rtl/>
         </w:rPr>
       </w:pPr>
-      <w:bookmarkStart w:id="5" w:name="_Toc510890778"/>
+      <w:bookmarkStart w:id="4" w:name="_Toc510890778"/>
       <w:r>
         <w:rPr>
           <w:rFonts w:hint="cs"/>
@@ -3045,7 +3021,7 @@
         <w:lastRenderedPageBreak/>
         <w:t>טיפוסי נתונים במשחק</w:t>
       </w:r>
-      <w:bookmarkEnd w:id="5"/>
+      <w:bookmarkEnd w:id="4"/>
     </w:p>
     <w:p>
       <w:pPr>
@@ -3081,6 +3057,7 @@
         </w:rPr>
         <w:t>'</w:t>
       </w:r>
+      <w:proofErr w:type="spellStart"/>
       <w:r>
         <w:rPr>
           <w:rFonts w:asciiTheme="minorBidi" w:hAnsiTheme="minorBidi"/>
@@ -3095,6 +3072,7 @@
         </w:rPr>
         <w:t>Node</w:t>
       </w:r>
+      <w:proofErr w:type="spellEnd"/>
       <w:r>
         <w:rPr>
           <w:rFonts w:asciiTheme="minorBidi" w:hAnsiTheme="minorBidi"/>
@@ -3115,7 +3093,7 @@
       <w:pPr>
         <w:ind w:left="360"/>
         <w:rPr>
-          <w:rFonts w:asciiTheme="minorBidi" w:hAnsiTheme="minorBidi"/>
+          <w:rFonts w:asciiTheme="minorBidi" w:hAnsiTheme="minorBidi" w:hint="cs"/>
           <w:sz w:val="28"/>
         </w:rPr>
       </w:pPr>
@@ -3156,6 +3134,7 @@
         </w:rPr>
         <w:t>'</w:t>
       </w:r>
+      <w:proofErr w:type="spellStart"/>
       <w:r>
         <w:rPr>
           <w:rFonts w:asciiTheme="minorBidi" w:hAnsiTheme="minorBidi"/>
@@ -3163,6 +3142,7 @@
         </w:rPr>
         <w:t>MazeNode</w:t>
       </w:r>
+      <w:proofErr w:type="spellEnd"/>
       <w:r>
         <w:rPr>
           <w:rFonts w:asciiTheme="minorBidi" w:hAnsiTheme="minorBidi"/>
@@ -3186,6 +3166,7 @@
         </w:rPr>
         <w:t>(</w:t>
       </w:r>
+      <w:proofErr w:type="spellStart"/>
       <w:r>
         <w:rPr>
           <w:rFonts w:asciiTheme="minorBidi" w:hAnsiTheme="minorBidi" w:hint="cs"/>
@@ -3200,6 +3181,7 @@
         </w:rPr>
         <w:t>azeLink</w:t>
       </w:r>
+      <w:proofErr w:type="spellEnd"/>
       <w:r>
         <w:rPr>
           <w:rFonts w:asciiTheme="minorBidi" w:hAnsiTheme="minorBidi" w:hint="cs"/>
@@ -3360,11 +3342,10 @@
       <w:pPr>
         <w:pStyle w:val="1"/>
         <w:rPr>
-          <w:rFonts w:hint="cs"/>
-          <w:rtl/>
-        </w:rPr>
-      </w:pPr>
-      <w:bookmarkStart w:id="6" w:name="_Toc510890779"/>
+          <w:rtl/>
+        </w:rPr>
+      </w:pPr>
+      <w:bookmarkStart w:id="5" w:name="_Toc510890779"/>
       <w:r>
         <w:rPr>
           <w:rFonts w:hint="cs"/>
@@ -3373,7 +3354,7 @@
         <w:lastRenderedPageBreak/>
         <w:t>קבצים</w:t>
       </w:r>
-      <w:bookmarkEnd w:id="6"/>
+      <w:bookmarkEnd w:id="5"/>
     </w:p>
     <w:p/>
     <w:p>
@@ -3544,7 +3525,7 @@
           <w:rtl/>
         </w:rPr>
       </w:pPr>
-      <w:bookmarkStart w:id="7" w:name="_Toc510890780"/>
+      <w:bookmarkStart w:id="6" w:name="_Toc510890780"/>
       <w:r>
         <w:rPr>
           <w:rtl/>
@@ -3552,7 +3533,7 @@
         <w:lastRenderedPageBreak/>
         <w:t>תרשים זרימת המשחק</w:t>
       </w:r>
-      <w:bookmarkEnd w:id="7"/>
+      <w:bookmarkEnd w:id="6"/>
     </w:p>
     <w:p/>
     <w:p>
@@ -3566,10 +3547,10 @@
           <w:noProof/>
         </w:rPr>
         <w:drawing>
-          <wp:inline distT="0" distB="0" distL="0" distR="0" wp14:anchorId="0C8CA79C" wp14:editId="48920147">
-            <wp:extent cx="5274310" cy="5807710"/>
-            <wp:effectExtent l="0" t="0" r="2540" b="2540"/>
-            <wp:docPr id="5" name="תמונה 5"/>
+          <wp:inline distT="0" distB="0" distL="0" distR="0" wp14:anchorId="4F488AAD" wp14:editId="3E2E3734">
+            <wp:extent cx="4057650" cy="6372225"/>
+            <wp:effectExtent l="0" t="0" r="0" b="9525"/>
+            <wp:docPr id="1" name="תמונה 1"/>
             <wp:cNvGraphicFramePr>
               <a:graphicFrameLocks xmlns:a="http://schemas.openxmlformats.org/drawingml/2006/main" noChangeAspect="1"/>
             </wp:cNvGraphicFramePr>
@@ -3589,7 +3570,7 @@
                   <pic:spPr>
                     <a:xfrm>
                       <a:off x="0" y="0"/>
-                      <a:ext cx="5274310" cy="5807710"/>
+                      <a:ext cx="4057650" cy="6372225"/>
                     </a:xfrm>
                     <a:prstGeom prst="rect">
                       <a:avLst/>
@@ -3632,265 +3613,12 @@
     </w:p>
     <w:p>
       <w:pPr>
-        <w:rPr>
-          <w:rtl/>
-        </w:rPr>
-      </w:pPr>
-    </w:p>
-    <w:p>
-      <w:pPr>
         <w:pStyle w:val="1"/>
         <w:rPr>
           <w:rtl/>
         </w:rPr>
       </w:pPr>
-      <w:bookmarkStart w:id="8" w:name="_Toc510890781"/>
-      <w:r>
-        <w:rPr>
-          <w:rFonts w:hint="cs"/>
-          <w:rtl/>
-        </w:rPr>
-        <w:lastRenderedPageBreak/>
-        <w:t>תיאור המחלקות</w:t>
-      </w:r>
-      <w:bookmarkEnd w:id="8"/>
-    </w:p>
-    <w:p>
-      <w:pPr>
-        <w:pStyle w:val="2"/>
-        <w:rPr>
-          <w:rtl/>
-        </w:rPr>
-      </w:pPr>
-      <w:bookmarkStart w:id="9" w:name="_Toc510890782"/>
-      <w:r>
-        <w:rPr>
-          <w:rtl/>
-        </w:rPr>
-        <w:t>אלגוריתם מרכזי</w:t>
-      </w:r>
-      <w:bookmarkEnd w:id="9"/>
-    </w:p>
-    <w:p/>
-    <w:bookmarkStart w:id="10" w:name="_MON_1583098799"/>
-    <w:bookmarkEnd w:id="10"/>
-    <w:p>
-      <w:pPr>
-        <w:rPr>
-          <w:rtl/>
-        </w:rPr>
-      </w:pPr>
-      <w:r>
-        <w:object w:dxaOrig="8306" w:dyaOrig="11346">
-          <v:shapetype id="_x0000_t75" coordsize="21600,21600" o:spt="75" o:preferrelative="t" path="m@4@5l@4@11@9@11@9@5xe" filled="f" stroked="f">
-            <v:stroke joinstyle="miter"/>
-            <v:formulas>
-              <v:f eqn="if lineDrawn pixelLineWidth 0"/>
-              <v:f eqn="sum @0 1 0"/>
-              <v:f eqn="sum 0 0 @1"/>
-              <v:f eqn="prod @2 1 2"/>
-              <v:f eqn="prod @3 21600 pixelWidth"/>
-              <v:f eqn="prod @3 21600 pixelHeight"/>
-              <v:f eqn="sum @0 0 1"/>
-              <v:f eqn="prod @6 1 2"/>
-              <v:f eqn="prod @7 21600 pixelWidth"/>
-              <v:f eqn="sum @8 21600 0"/>
-              <v:f eqn="prod @7 21600 pixelHeight"/>
-              <v:f eqn="sum @10 21600 0"/>
-            </v:formulas>
-            <v:path o:extrusionok="f" gradientshapeok="t" o:connecttype="rect"/>
-            <o:lock v:ext="edit" aspectratio="t"/>
-          </v:shapetype>
-          <v:shape id="_x0000_i1025" type="#_x0000_t75" style="width:415.5pt;height:567pt" o:ole="">
-            <v:imagedata r:id="rId11" o:title=""/>
-          </v:shape>
-          <o:OLEObject Type="Embed" ProgID="Word.OpenDocumentText.12" ShapeID="_x0000_i1025" DrawAspect="Content" ObjectID="_1584632651" r:id="rId12"/>
-        </w:object>
-      </w:r>
-    </w:p>
-    <w:p>
-      <w:pPr>
-        <w:rPr>
-          <w:rtl/>
-        </w:rPr>
-      </w:pPr>
-    </w:p>
-    <w:p>
-      <w:pPr>
-        <w:rPr>
-          <w:rtl/>
-        </w:rPr>
-      </w:pPr>
-      <w:r>
-        <w:rPr>
-          <w:rFonts w:hint="cs"/>
-          <w:rtl/>
-        </w:rPr>
-        <w:t>האלגוריתם המרכזי עובד בצורה הבאה:</w:t>
-      </w:r>
-    </w:p>
-    <w:p>
-      <w:pPr>
-        <w:rPr>
-          <w:rtl/>
-        </w:rPr>
-      </w:pPr>
-      <w:r>
-        <w:rPr>
-          <w:rFonts w:hint="cs"/>
-          <w:rtl/>
-        </w:rPr>
-        <w:t>הוא יוצר רשימה של חיבורים אפשריים לכל אחד מהשכנים של תא המקור, ולאחר מכן נכנס ללולאה שמתבצעת כל עוד ישנם חיבורים של תאים לטיפול. הלולאה מחברת באופן רנדומלי תאים חדשים לדרך הראשית של המבוך, ומסירה את כל החיבורים המובילים אל התאים שנוספו מהרשימה של החיבורים. לאחר מכן היא מוסיפה את כל החיבורים האפשריים לתאים חדשים לרשימת החיבורים, כאשר התאים שנוספים לא יכולים להיות חלק מהמבוך.</w:t>
-      </w:r>
-    </w:p>
-    <w:p>
-      <w:pPr>
-        <w:rPr>
-          <w:rtl/>
-        </w:rPr>
-      </w:pPr>
-    </w:p>
-    <w:p>
-      <w:pPr>
-        <w:rPr>
-          <w:rtl/>
-        </w:rPr>
-      </w:pPr>
-    </w:p>
-    <w:p>
-      <w:pPr>
-        <w:rPr>
-          <w:rtl/>
-        </w:rPr>
-      </w:pPr>
-    </w:p>
-    <w:p>
-      <w:pPr>
-        <w:rPr>
-          <w:rtl/>
-        </w:rPr>
-      </w:pPr>
-    </w:p>
-    <w:p>
-      <w:pPr>
-        <w:rPr>
-          <w:rtl/>
-        </w:rPr>
-      </w:pPr>
-    </w:p>
-    <w:p>
-      <w:pPr>
-        <w:rPr>
-          <w:rtl/>
-        </w:rPr>
-      </w:pPr>
-    </w:p>
-    <w:p>
-      <w:pPr>
-        <w:rPr>
-          <w:rtl/>
-        </w:rPr>
-      </w:pPr>
-    </w:p>
-    <w:p>
-      <w:pPr>
-        <w:rPr>
-          <w:rtl/>
-        </w:rPr>
-      </w:pPr>
-    </w:p>
-    <w:p>
-      <w:pPr>
-        <w:rPr>
-          <w:rtl/>
-        </w:rPr>
-      </w:pPr>
-    </w:p>
-    <w:p>
-      <w:pPr>
-        <w:rPr>
-          <w:rtl/>
-        </w:rPr>
-      </w:pPr>
-    </w:p>
-    <w:p>
-      <w:pPr>
-        <w:rPr>
-          <w:rtl/>
-        </w:rPr>
-      </w:pPr>
-    </w:p>
-    <w:p>
-      <w:pPr>
-        <w:rPr>
-          <w:rtl/>
-        </w:rPr>
-      </w:pPr>
-    </w:p>
-    <w:p>
-      <w:pPr>
-        <w:rPr>
-          <w:rtl/>
-        </w:rPr>
-      </w:pPr>
-    </w:p>
-    <w:p>
-      <w:pPr>
-        <w:rPr>
-          <w:rtl/>
-        </w:rPr>
-      </w:pPr>
-    </w:p>
-    <w:p>
-      <w:pPr>
-        <w:rPr>
-          <w:rtl/>
-        </w:rPr>
-      </w:pPr>
-    </w:p>
-    <w:p>
-      <w:pPr>
-        <w:rPr>
-          <w:rtl/>
-        </w:rPr>
-      </w:pPr>
-    </w:p>
-    <w:p>
-      <w:pPr>
-        <w:rPr>
-          <w:rtl/>
-        </w:rPr>
-      </w:pPr>
-    </w:p>
-    <w:p>
-      <w:pPr>
-        <w:rPr>
-          <w:rtl/>
-        </w:rPr>
-      </w:pPr>
-    </w:p>
-    <w:p>
-      <w:pPr>
-        <w:rPr>
-          <w:rtl/>
-        </w:rPr>
-      </w:pPr>
-    </w:p>
-    <w:p>
-      <w:pPr>
-        <w:rPr>
-          <w:rtl/>
-        </w:rPr>
-      </w:pPr>
-    </w:p>
-    <w:p>
-      <w:pPr>
-        <w:pStyle w:val="2"/>
-        <w:rPr>
-          <w:rtl/>
-        </w:rPr>
-      </w:pPr>
-      <w:bookmarkStart w:id="11" w:name="_Toc510890783"/>
+      <w:bookmarkStart w:id="7" w:name="_Toc510890783"/>
       <w:r>
         <w:rPr>
           <w:rFonts w:hint="cs"/>
@@ -3899,7 +3627,7 @@
         <w:lastRenderedPageBreak/>
         <w:t>מבנה המסך</w:t>
       </w:r>
-      <w:bookmarkEnd w:id="11"/>
+      <w:bookmarkEnd w:id="7"/>
     </w:p>
     <w:p>
       <w:pPr>
@@ -3920,7 +3648,7 @@
           <w:rtl/>
         </w:rPr>
         <w:drawing>
-          <wp:inline distT="0" distB="0" distL="0" distR="0" wp14:anchorId="0E1CE880" wp14:editId="06103226">
+          <wp:inline distT="0" distB="0" distL="0" distR="0" wp14:anchorId="04D68B24" wp14:editId="35A48A98">
             <wp:extent cx="5274310" cy="5274310"/>
             <wp:effectExtent l="0" t="0" r="2540" b="2540"/>
             <wp:docPr id="6" name="תמונה 6"/>
@@ -3935,7 +3663,7 @@
                     <pic:cNvPicPr/>
                   </pic:nvPicPr>
                   <pic:blipFill>
-                    <a:blip r:embed="rId13">
+                    <a:blip r:embed="rId11">
                       <a:extLst>
                         <a:ext uri="{28A0092B-C50C-407E-A947-70E740481C1C}">
                           <a14:useLocalDpi xmlns:a14="http://schemas.microsoft.com/office/drawing/2010/main" val="0"/>
@@ -4013,17 +3741,41 @@
     </w:p>
     <w:p>
       <w:pPr>
-        <w:rPr>
-          <w:rtl/>
-        </w:rPr>
-      </w:pPr>
-    </w:p>
-    <w:p>
-      <w:pPr>
-        <w:rPr>
-          <w:rtl/>
-        </w:rPr>
-      </w:pPr>
+        <w:pStyle w:val="1"/>
+        <w:rPr>
+          <w:rtl/>
+        </w:rPr>
+      </w:pPr>
+      <w:bookmarkStart w:id="8" w:name="_Toc510890781"/>
+      <w:r>
+        <w:rPr>
+          <w:rFonts w:hint="cs"/>
+          <w:rtl/>
+        </w:rPr>
+        <w:lastRenderedPageBreak/>
+        <w:t>תיאור המחלקות</w:t>
+      </w:r>
+      <w:bookmarkEnd w:id="8"/>
+      <w:r>
+        <w:rPr>
+          <w:rFonts w:hint="cs"/>
+          <w:rtl/>
+        </w:rPr>
+        <w:t xml:space="preserve"> </w:t>
+      </w:r>
+      <w:r>
+        <w:rPr>
+          <w:rtl/>
+        </w:rPr>
+        <w:t>–</w:t>
+      </w:r>
+      <w:r>
+        <w:rPr>
+          <w:rFonts w:hint="cs"/>
+          <w:rtl/>
+        </w:rPr>
+        <w:t xml:space="preserve"> פעולות מרכזיות</w:t>
+      </w:r>
     </w:p>
     <w:p>
       <w:pPr>
@@ -4032,7 +3784,242 @@
           <w:rtl/>
         </w:rPr>
       </w:pPr>
-      <w:bookmarkStart w:id="12" w:name="_Toc510890784"/>
+      <w:bookmarkStart w:id="9" w:name="_Toc510890782"/>
+      <w:r>
+        <w:rPr>
+          <w:rtl/>
+        </w:rPr>
+        <w:t>אלגוריתם מרכזי</w:t>
+      </w:r>
+      <w:bookmarkEnd w:id="9"/>
+    </w:p>
+    <w:p/>
+    <w:bookmarkStart w:id="10" w:name="_MON_1583098799"/>
+    <w:bookmarkEnd w:id="10"/>
+    <w:p>
+      <w:pPr>
+        <w:rPr>
+          <w:rtl/>
+        </w:rPr>
+      </w:pPr>
+      <w:r>
+        <w:object w:dxaOrig="8306" w:dyaOrig="11346">
+          <v:shapetype id="_x0000_t75" coordsize="21600,21600" o:spt="75" o:preferrelative="t" path="m@4@5l@4@11@9@11@9@5xe" filled="f" stroked="f">
+            <v:stroke joinstyle="miter"/>
+            <v:formulas>
+              <v:f eqn="if lineDrawn pixelLineWidth 0"/>
+              <v:f eqn="sum @0 1 0"/>
+              <v:f eqn="sum 0 0 @1"/>
+              <v:f eqn="prod @2 1 2"/>
+              <v:f eqn="prod @3 21600 pixelWidth"/>
+              <v:f eqn="prod @3 21600 pixelHeight"/>
+              <v:f eqn="sum @0 0 1"/>
+              <v:f eqn="prod @6 1 2"/>
+              <v:f eqn="prod @7 21600 pixelWidth"/>
+              <v:f eqn="sum @8 21600 0"/>
+              <v:f eqn="prod @7 21600 pixelHeight"/>
+              <v:f eqn="sum @10 21600 0"/>
+            </v:formulas>
+            <v:path o:extrusionok="f" gradientshapeok="t" o:connecttype="rect"/>
+            <o:lock v:ext="edit" aspectratio="t"/>
+          </v:shapetype>
+          <v:shape id="_x0000_i1025" type="#_x0000_t75" style="width:415.5pt;height:567pt" o:ole="">
+            <v:imagedata r:id="rId12" o:title=""/>
+          </v:shape>
+          <o:OLEObject Type="Embed" ProgID="Word.OpenDocumentText.12" ShapeID="_x0000_i1025" DrawAspect="Content" ObjectID="_1586177308" r:id="rId13"/>
+        </w:object>
+      </w:r>
+    </w:p>
+    <w:p>
+      <w:pPr>
+        <w:rPr>
+          <w:rtl/>
+        </w:rPr>
+      </w:pPr>
+    </w:p>
+    <w:p>
+      <w:pPr>
+        <w:rPr>
+          <w:rtl/>
+        </w:rPr>
+      </w:pPr>
+      <w:r>
+        <w:rPr>
+          <w:rFonts w:hint="cs"/>
+          <w:rtl/>
+        </w:rPr>
+        <w:t>האלגוריתם המרכזי עובד בצורה הבאה:</w:t>
+      </w:r>
+    </w:p>
+    <w:p>
+      <w:pPr>
+        <w:rPr>
+          <w:rtl/>
+        </w:rPr>
+      </w:pPr>
+      <w:r>
+        <w:rPr>
+          <w:rFonts w:hint="cs"/>
+          <w:rtl/>
+        </w:rPr>
+        <w:t>הוא יוצר רשימה של חיבורים אפשריים לכל אחד מהשכנים של תא המקור, ולאחר מכן נכנס ללולאה שמתבצעת כל עוד ישנם חיבורים של תאים לטיפול. הלולאה מחברת באופן רנדומלי תאים חדשים לדרך הראשית של המבוך, ומסירה את כל החיבורים המובילים אל התאים שנוספו מהרשימה של החיבורים. לאחר מכן היא מוסיפה את כל החיבורים האפשריים לתאים חדשים לרשימת החיבורים, כאשר התאים שנוספים לא יכולים להיות חלק מהמבוך.</w:t>
+      </w:r>
+    </w:p>
+    <w:p>
+      <w:pPr>
+        <w:rPr>
+          <w:rtl/>
+        </w:rPr>
+      </w:pPr>
+    </w:p>
+    <w:p>
+      <w:pPr>
+        <w:rPr>
+          <w:rtl/>
+        </w:rPr>
+      </w:pPr>
+    </w:p>
+    <w:p>
+      <w:pPr>
+        <w:rPr>
+          <w:rtl/>
+        </w:rPr>
+      </w:pPr>
+    </w:p>
+    <w:p>
+      <w:pPr>
+        <w:rPr>
+          <w:rtl/>
+        </w:rPr>
+      </w:pPr>
+    </w:p>
+    <w:p>
+      <w:pPr>
+        <w:rPr>
+          <w:rtl/>
+        </w:rPr>
+      </w:pPr>
+    </w:p>
+    <w:p>
+      <w:pPr>
+        <w:rPr>
+          <w:rtl/>
+        </w:rPr>
+      </w:pPr>
+    </w:p>
+    <w:p>
+      <w:pPr>
+        <w:rPr>
+          <w:rtl/>
+        </w:rPr>
+      </w:pPr>
+    </w:p>
+    <w:p>
+      <w:pPr>
+        <w:rPr>
+          <w:rtl/>
+        </w:rPr>
+      </w:pPr>
+    </w:p>
+    <w:p>
+      <w:pPr>
+        <w:rPr>
+          <w:rtl/>
+        </w:rPr>
+      </w:pPr>
+    </w:p>
+    <w:p>
+      <w:pPr>
+        <w:rPr>
+          <w:rtl/>
+        </w:rPr>
+      </w:pPr>
+    </w:p>
+    <w:p>
+      <w:pPr>
+        <w:rPr>
+          <w:rtl/>
+        </w:rPr>
+      </w:pPr>
+    </w:p>
+    <w:p>
+      <w:pPr>
+        <w:rPr>
+          <w:rtl/>
+        </w:rPr>
+      </w:pPr>
+    </w:p>
+    <w:p>
+      <w:pPr>
+        <w:rPr>
+          <w:rtl/>
+        </w:rPr>
+      </w:pPr>
+    </w:p>
+    <w:p>
+      <w:pPr>
+        <w:rPr>
+          <w:rtl/>
+        </w:rPr>
+      </w:pPr>
+    </w:p>
+    <w:p>
+      <w:pPr>
+        <w:rPr>
+          <w:rtl/>
+        </w:rPr>
+      </w:pPr>
+    </w:p>
+    <w:p>
+      <w:pPr>
+        <w:rPr>
+          <w:rtl/>
+        </w:rPr>
+      </w:pPr>
+    </w:p>
+    <w:p>
+      <w:pPr>
+        <w:rPr>
+          <w:rtl/>
+        </w:rPr>
+      </w:pPr>
+    </w:p>
+    <w:p>
+      <w:pPr>
+        <w:rPr>
+          <w:rtl/>
+        </w:rPr>
+      </w:pPr>
+    </w:p>
+    <w:p>
+      <w:pPr>
+        <w:rPr>
+          <w:rtl/>
+        </w:rPr>
+      </w:pPr>
+    </w:p>
+    <w:p>
+      <w:pPr>
+        <w:rPr>
+          <w:rtl/>
+        </w:rPr>
+      </w:pPr>
+    </w:p>
+    <w:p>
+      <w:pPr>
+        <w:rPr>
+          <w:rtl/>
+        </w:rPr>
+      </w:pPr>
+    </w:p>
+    <w:p>
+      <w:pPr>
+        <w:pStyle w:val="2"/>
+        <w:rPr>
+          <w:rtl/>
+        </w:rPr>
+      </w:pPr>
+      <w:bookmarkStart w:id="11" w:name="_Toc510890784"/>
       <w:r>
         <w:rPr>
           <w:rFonts w:hint="cs"/>
@@ -4041,24 +4028,31 @@
         <w:lastRenderedPageBreak/>
         <w:t>תא במבוך</w:t>
       </w:r>
-      <w:bookmarkEnd w:id="12"/>
-    </w:p>
-    <w:bookmarkStart w:id="13" w:name="_MON_1583099769"/>
-    <w:bookmarkEnd w:id="13"/>
-    <w:p>
-      <w:pPr>
-        <w:rPr>
-          <w:rtl/>
-        </w:rPr>
-      </w:pPr>
-      <w:r>
-        <w:object w:dxaOrig="8306" w:dyaOrig="13793">
-          <v:shape id="_x0000_i1026" type="#_x0000_t75" style="width:390.75pt;height:649.5pt" o:ole="">
+      <w:bookmarkEnd w:id="11"/>
+    </w:p>
+    <w:bookmarkStart w:id="12" w:name="_MON_1583099769"/>
+    <w:bookmarkEnd w:id="12"/>
+    <w:p>
+      <w:pPr>
+        <w:rPr>
+          <w:rtl/>
+        </w:rPr>
+      </w:pPr>
+      <w:r>
+        <w:object w:dxaOrig="8306" w:dyaOrig="13489">
+          <v:shape id="_x0000_i1056" type="#_x0000_t75" style="width:390.75pt;height:635.25pt" o:ole="">
             <v:imagedata r:id="rId14" o:title=""/>
           </v:shape>
-          <o:OLEObject Type="Embed" ProgID="Word.OpenDocumentText.12" ShapeID="_x0000_i1026" DrawAspect="Content" ObjectID="_1584632652" r:id="rId15"/>
+          <o:OLEObject Type="Embed" ProgID="Word.OpenDocumentText.12" ShapeID="_x0000_i1056" DrawAspect="Content" ObjectID="_1586177309" r:id="rId15"/>
         </w:object>
       </w:r>
+    </w:p>
+    <w:p>
+      <w:pPr>
+        <w:rPr>
+          <w:rtl/>
+        </w:rPr>
+      </w:pPr>
     </w:p>
     <w:p>
       <w:pPr>
@@ -4104,6 +4098,7 @@
         </w:rPr>
         <w:t xml:space="preserve">השכנים שלו (במערך של 4 </w:t>
       </w:r>
+      <w:proofErr w:type="spellStart"/>
       <w:r>
         <w:rPr>
           <w:rFonts w:hint="cs"/>
@@ -4113,6 +4108,7 @@
       <w:r>
         <w:t>azeNode</w:t>
       </w:r>
+      <w:proofErr w:type="spellEnd"/>
       <w:r>
         <w:rPr>
           <w:rFonts w:hint="cs"/>
@@ -4337,7 +4333,7 @@
           <w:rtl/>
         </w:rPr>
       </w:pPr>
-      <w:bookmarkStart w:id="14" w:name="_Toc510890785"/>
+      <w:bookmarkStart w:id="13" w:name="_Toc510890785"/>
       <w:r>
         <w:rPr>
           <w:rFonts w:hint="cs"/>
@@ -4346,29 +4342,29 @@
         <w:lastRenderedPageBreak/>
         <w:t>יצירת התאים במבוך והגדרת השכנים שלהם</w:t>
       </w:r>
-      <w:bookmarkEnd w:id="14"/>
-    </w:p>
-    <w:p>
-      <w:pPr>
-        <w:rPr>
-          <w:rtl/>
-        </w:rPr>
-      </w:pPr>
-    </w:p>
-    <w:bookmarkStart w:id="15" w:name="_MON_1583100090"/>
-    <w:bookmarkEnd w:id="15"/>
-    <w:p>
-      <w:pPr>
-        <w:rPr>
-          <w:rtl/>
-        </w:rPr>
-      </w:pPr>
-      <w:r>
-        <w:object w:dxaOrig="8306" w:dyaOrig="7074">
-          <v:shape id="_x0000_i1027" type="#_x0000_t75" style="width:415.5pt;height:354pt" o:ole="">
+      <w:bookmarkEnd w:id="13"/>
+    </w:p>
+    <w:p>
+      <w:pPr>
+        <w:rPr>
+          <w:rtl/>
+        </w:rPr>
+      </w:pPr>
+    </w:p>
+    <w:bookmarkStart w:id="14" w:name="_MON_1583100090"/>
+    <w:bookmarkEnd w:id="14"/>
+    <w:p>
+      <w:pPr>
+        <w:rPr>
+          <w:rtl/>
+        </w:rPr>
+      </w:pPr>
+      <w:r>
+        <w:object w:dxaOrig="8306" w:dyaOrig="9731">
+          <v:shape id="_x0000_i1054" type="#_x0000_t75" style="width:415.5pt;height:486.75pt" o:ole="">
             <v:imagedata r:id="rId16" o:title=""/>
           </v:shape>
-          <o:OLEObject Type="Embed" ProgID="Word.OpenDocumentText.12" ShapeID="_x0000_i1027" DrawAspect="Content" ObjectID="_1584632653" r:id="rId17"/>
+          <o:OLEObject Type="Embed" ProgID="Word.OpenDocumentText.12" ShapeID="_x0000_i1054" DrawAspect="Content" ObjectID="_1586177310" r:id="rId17"/>
         </w:object>
       </w:r>
     </w:p>
@@ -4403,41 +4399,7 @@
     <w:p>
       <w:pPr>
         <w:rPr>
-          <w:rtl/>
-        </w:rPr>
-      </w:pPr>
-    </w:p>
-    <w:p>
-      <w:pPr>
-        <w:rPr>
-          <w:rtl/>
-        </w:rPr>
-      </w:pPr>
-    </w:p>
-    <w:p>
-      <w:pPr>
-        <w:rPr>
-          <w:rtl/>
-        </w:rPr>
-      </w:pPr>
-    </w:p>
-    <w:p>
-      <w:pPr>
-        <w:rPr>
-          <w:rtl/>
-        </w:rPr>
-      </w:pPr>
-    </w:p>
-    <w:p>
-      <w:pPr>
-        <w:rPr>
-          <w:rtl/>
-        </w:rPr>
-      </w:pPr>
-    </w:p>
-    <w:p>
-      <w:pPr>
-        <w:rPr>
+          <w:rFonts w:hint="cs"/>
           <w:rtl/>
         </w:rPr>
       </w:pPr>
@@ -4463,107 +4425,249 @@
           <w:rtl/>
         </w:rPr>
       </w:pPr>
-      <w:bookmarkStart w:id="16" w:name="_Toc510890786"/>
       <w:r>
         <w:rPr>
           <w:rFonts w:hint="cs"/>
           <w:rtl/>
         </w:rPr>
         <w:lastRenderedPageBreak/>
-        <w:t>השרת</w:t>
-      </w:r>
-      <w:bookmarkEnd w:id="16"/>
-    </w:p>
-    <w:p>
-      <w:pPr>
-        <w:rPr>
-          <w:rtl/>
-        </w:rPr>
-      </w:pPr>
-    </w:p>
-    <w:p>
-      <w:pPr>
-        <w:rPr>
-          <w:rtl/>
-        </w:rPr>
-      </w:pPr>
-    </w:p>
-    <w:p>
-      <w:pPr>
-        <w:rPr>
-          <w:rtl/>
-        </w:rPr>
-      </w:pPr>
-    </w:p>
-    <w:p>
-      <w:pPr>
-        <w:rPr>
-          <w:rtl/>
-        </w:rPr>
-      </w:pPr>
-    </w:p>
-    <w:p>
-      <w:pPr>
-        <w:rPr>
-          <w:rtl/>
-        </w:rPr>
-      </w:pPr>
-    </w:p>
-    <w:p>
-      <w:pPr>
-        <w:rPr>
-          <w:rtl/>
-        </w:rPr>
-      </w:pPr>
-    </w:p>
-    <w:p>
-      <w:pPr>
-        <w:rPr>
-          <w:rtl/>
-        </w:rPr>
-      </w:pPr>
-    </w:p>
-    <w:p>
-      <w:pPr>
-        <w:rPr>
-          <w:rtl/>
-        </w:rPr>
-      </w:pPr>
-    </w:p>
-    <w:p>
-      <w:pPr>
-        <w:rPr>
-          <w:rtl/>
-        </w:rPr>
-      </w:pPr>
-    </w:p>
-    <w:p>
-      <w:pPr>
-        <w:rPr>
-          <w:rtl/>
-        </w:rPr>
-      </w:pPr>
-    </w:p>
-    <w:p>
-      <w:pPr>
-        <w:rPr>
-          <w:rtl/>
-        </w:rPr>
-      </w:pPr>
-    </w:p>
-    <w:p>
-      <w:pPr>
-        <w:rPr>
-          <w:rtl/>
-        </w:rPr>
-      </w:pPr>
-    </w:p>
-    <w:p>
-      <w:pPr>
-        <w:rPr>
-          <w:rtl/>
-        </w:rPr>
-      </w:pPr>
+        <w:t>טיפול בתזוזה</w:t>
+      </w:r>
+    </w:p>
+    <w:p>
+      <w:pPr>
+        <w:pStyle w:val="2"/>
+        <w:rPr>
+          <w:rtl/>
+        </w:rPr>
+      </w:pPr>
+    </w:p>
+    <w:bookmarkStart w:id="15" w:name="_MON_1586176801"/>
+    <w:bookmarkEnd w:id="15"/>
+    <w:p>
+      <w:pPr>
+        <w:pStyle w:val="2"/>
+        <w:rPr>
+          <w:rFonts w:hint="cs"/>
+          <w:rtl/>
+        </w:rPr>
+      </w:pPr>
+      <w:r>
+        <w:object w:dxaOrig="8306" w:dyaOrig="10293">
+          <v:shape id="_x0000_i1065" type="#_x0000_t75" style="width:405pt;height:501pt" o:ole="">
+            <v:imagedata r:id="rId18" o:title=""/>
+          </v:shape>
+          <o:OLEObject Type="Embed" ProgID="Word.OpenDocumentText.12" ShapeID="_x0000_i1065" DrawAspect="Content" ObjectID="_1586177311" r:id="rId19"/>
+        </w:object>
+      </w:r>
+    </w:p>
+    <w:p>
+      <w:pPr>
+        <w:rPr>
+          <w:rFonts w:hint="cs"/>
+        </w:rPr>
+      </w:pPr>
+    </w:p>
+    <w:p>
+      <w:pPr>
+        <w:rPr>
+          <w:rtl/>
+        </w:rPr>
+      </w:pPr>
+    </w:p>
+    <w:p>
+      <w:pPr>
+        <w:rPr>
+          <w:rtl/>
+        </w:rPr>
+      </w:pPr>
+    </w:p>
+    <w:p>
+      <w:pPr>
+        <w:rPr>
+          <w:rtl/>
+        </w:rPr>
+      </w:pPr>
+    </w:p>
+    <w:p>
+      <w:pPr>
+        <w:rPr>
+          <w:rtl/>
+        </w:rPr>
+      </w:pPr>
+    </w:p>
+    <w:bookmarkStart w:id="16" w:name="_MON_1586177030"/>
+    <w:bookmarkEnd w:id="16"/>
+    <w:p>
+      <w:pPr>
+        <w:rPr>
+          <w:rtl/>
+        </w:rPr>
+      </w:pPr>
+      <w:r>
+        <w:object w:dxaOrig="8306" w:dyaOrig="8613">
+          <v:shape id="_x0000_i1069" type="#_x0000_t75" style="width:415.5pt;height:430.5pt" o:ole="">
+            <v:imagedata r:id="rId20" o:title=""/>
+          </v:shape>
+          <o:OLEObject Type="Embed" ProgID="Word.OpenDocumentText.12" ShapeID="_x0000_i1069" DrawAspect="Content" ObjectID="_1586177312" r:id="rId21"/>
+        </w:object>
+      </w:r>
+    </w:p>
+    <w:p>
+      <w:pPr>
+        <w:rPr>
+          <w:rtl/>
+        </w:rPr>
+      </w:pPr>
+    </w:p>
+    <w:p>
+      <w:pPr>
+        <w:rPr>
+          <w:rtl/>
+        </w:rPr>
+      </w:pPr>
+      <w:r>
+        <w:rPr>
+          <w:rFonts w:hint="cs"/>
+          <w:rtl/>
+        </w:rPr>
+        <w:t xml:space="preserve">הפעולה אחראית על כל דימוי התזוזה במשחק. היא קולטת את  לחיצות המקלדת של המשתמש על החצים, ולפיהם מדמה תזוזה על ידי </w:t>
+      </w:r>
+      <w:r>
+        <w:rPr>
+          <w:rFonts w:hint="cs"/>
+          <w:rtl/>
+        </w:rPr>
+        <w:t>צביעת המשבצות ובכך נראה כאילו המשתמש זז בתוך לוח המשחק.</w:t>
+      </w:r>
+    </w:p>
+    <w:p>
+      <w:pPr>
+        <w:rPr>
+          <w:rFonts w:hint="cs"/>
+          <w:rtl/>
+        </w:rPr>
+      </w:pPr>
+    </w:p>
+    <w:p>
+      <w:pPr>
+        <w:rPr>
+          <w:rFonts w:hint="cs"/>
+          <w:rtl/>
+        </w:rPr>
+      </w:pPr>
+    </w:p>
+    <w:p>
+      <w:pPr>
+        <w:rPr>
+          <w:rtl/>
+        </w:rPr>
+      </w:pPr>
+    </w:p>
+    <w:p>
+      <w:pPr>
+        <w:rPr>
+          <w:rtl/>
+        </w:rPr>
+      </w:pPr>
+    </w:p>
+    <w:p>
+      <w:pPr>
+        <w:rPr>
+          <w:rtl/>
+        </w:rPr>
+      </w:pPr>
+    </w:p>
+    <w:p>
+      <w:pPr>
+        <w:rPr>
+          <w:rtl/>
+        </w:rPr>
+      </w:pPr>
+    </w:p>
+    <w:p>
+      <w:pPr>
+        <w:rPr>
+          <w:rtl/>
+        </w:rPr>
+      </w:pPr>
+    </w:p>
+    <w:p>
+      <w:pPr>
+        <w:pStyle w:val="2"/>
+        <w:rPr>
+          <w:rtl/>
+        </w:rPr>
+      </w:pPr>
+      <w:r>
+        <w:rPr>
+          <w:rFonts w:hint="cs"/>
+          <w:rtl/>
+        </w:rPr>
+        <w:lastRenderedPageBreak/>
+        <w:t>חיבור בין 2 חוליות של המבוך</w:t>
+      </w:r>
+    </w:p>
+    <w:p>
+      <w:pPr>
+        <w:rPr>
+          <w:rtl/>
+        </w:rPr>
+      </w:pPr>
+    </w:p>
+    <w:bookmarkStart w:id="17" w:name="_MON_1586177184"/>
+    <w:bookmarkEnd w:id="17"/>
+    <w:p>
+      <w:pPr>
+        <w:rPr>
+          <w:rFonts w:hint="cs"/>
+          <w:rtl/>
+        </w:rPr>
+      </w:pPr>
+      <w:r>
+        <w:object w:dxaOrig="8306" w:dyaOrig="2712">
+          <v:shape id="_x0000_i1071" type="#_x0000_t75" style="width:415.5pt;height:135.75pt" o:ole="">
+            <v:imagedata r:id="rId22" o:title=""/>
+          </v:shape>
+          <o:OLEObject Type="Embed" ProgID="Word.OpenDocumentText.12" ShapeID="_x0000_i1071" DrawAspect="Content" ObjectID="_1586177313" r:id="rId23"/>
+        </w:object>
+      </w:r>
+    </w:p>
+    <w:p>
+      <w:pPr>
+        <w:rPr>
+          <w:rtl/>
+        </w:rPr>
+      </w:pPr>
+    </w:p>
+    <w:p>
+      <w:pPr>
+        <w:rPr>
+          <w:rFonts w:hint="cs"/>
+          <w:rtl/>
+        </w:rPr>
+      </w:pPr>
+      <w:r>
+        <w:rPr>
+          <w:rFonts w:hint="cs"/>
+          <w:rtl/>
+        </w:rPr>
+        <w:t>מחלקה יחסית פשוטה אשר נועדה להקל על מציאת חיבורים בין 2 חוליות משחק.</w:t>
+      </w:r>
+    </w:p>
+    <w:p>
+      <w:pPr>
+        <w:rPr>
+          <w:rtl/>
+        </w:rPr>
+      </w:pPr>
+      <w:r>
+        <w:rPr>
+          <w:rFonts w:hint="cs"/>
+          <w:rtl/>
+        </w:rPr>
+        <w:t>משומשת בעיקר באלגוריתם המרכזי.</w:t>
+      </w:r>
     </w:p>
     <w:p>
       <w:pPr>
@@ -4660,11 +4764,10 @@
       <w:pPr>
         <w:pStyle w:val="1"/>
         <w:rPr>
-          <w:rFonts w:hint="cs"/>
-          <w:rtl/>
-        </w:rPr>
-      </w:pPr>
-      <w:bookmarkStart w:id="17" w:name="_Toc510890787"/>
+          <w:rtl/>
+        </w:rPr>
+      </w:pPr>
+      <w:bookmarkStart w:id="18" w:name="_Toc510890787"/>
       <w:r>
         <w:rPr>
           <w:rFonts w:hint="cs"/>
@@ -4673,7 +4776,7 @@
         <w:lastRenderedPageBreak/>
         <w:t>קשיים</w:t>
       </w:r>
-      <w:bookmarkEnd w:id="17"/>
+      <w:bookmarkEnd w:id="18"/>
     </w:p>
     <w:p>
       <w:pPr>
@@ -4981,7 +5084,7 @@
           <w:rtl/>
         </w:rPr>
       </w:pPr>
-      <w:bookmarkStart w:id="18" w:name="_Toc510890788"/>
+      <w:bookmarkStart w:id="19" w:name="_Toc510890788"/>
       <w:r>
         <w:rPr>
           <w:rFonts w:hint="cs"/>
@@ -4990,176 +5093,149 @@
         <w:lastRenderedPageBreak/>
         <w:t>מסקנות</w:t>
       </w:r>
-      <w:bookmarkEnd w:id="18"/>
-    </w:p>
-    <w:p>
-      <w:pPr>
-        <w:rPr>
-          <w:rtl/>
-        </w:rPr>
-      </w:pPr>
-    </w:p>
-    <w:p>
-      <w:pPr>
-        <w:rPr>
-          <w:rtl/>
-        </w:rPr>
-      </w:pPr>
-    </w:p>
-    <w:p>
-      <w:pPr>
-        <w:rPr>
-          <w:rtl/>
-        </w:rPr>
-      </w:pPr>
-    </w:p>
-    <w:p>
-      <w:pPr>
-        <w:rPr>
-          <w:rtl/>
-        </w:rPr>
-      </w:pPr>
-    </w:p>
-    <w:p>
-      <w:pPr>
-        <w:rPr>
-          <w:rtl/>
-        </w:rPr>
-      </w:pPr>
-    </w:p>
-    <w:p>
-      <w:pPr>
-        <w:rPr>
-          <w:rtl/>
-        </w:rPr>
-      </w:pPr>
-    </w:p>
-    <w:p>
-      <w:pPr>
-        <w:rPr>
-          <w:rtl/>
-        </w:rPr>
-      </w:pPr>
-    </w:p>
-    <w:p>
-      <w:pPr>
-        <w:rPr>
-          <w:rtl/>
-        </w:rPr>
-      </w:pPr>
-    </w:p>
-    <w:p>
-      <w:pPr>
-        <w:rPr>
-          <w:rtl/>
-        </w:rPr>
-      </w:pPr>
-    </w:p>
-    <w:p>
-      <w:pPr>
-        <w:rPr>
-          <w:rtl/>
-        </w:rPr>
-      </w:pPr>
-    </w:p>
-    <w:p>
-      <w:pPr>
-        <w:rPr>
-          <w:rtl/>
-        </w:rPr>
-      </w:pPr>
-    </w:p>
-    <w:p>
-      <w:pPr>
-        <w:rPr>
-          <w:rtl/>
-        </w:rPr>
-      </w:pPr>
-    </w:p>
-    <w:p>
-      <w:pPr>
-        <w:rPr>
-          <w:rtl/>
-        </w:rPr>
-      </w:pPr>
-    </w:p>
-    <w:p>
-      <w:pPr>
-        <w:rPr>
-          <w:rtl/>
-        </w:rPr>
-      </w:pPr>
-    </w:p>
-    <w:p>
-      <w:pPr>
-        <w:rPr>
-          <w:rtl/>
-        </w:rPr>
-      </w:pPr>
-    </w:p>
-    <w:p>
-      <w:pPr>
-        <w:rPr>
-          <w:rtl/>
-        </w:rPr>
-      </w:pPr>
-    </w:p>
-    <w:p>
-      <w:pPr>
-        <w:rPr>
-          <w:rtl/>
-        </w:rPr>
-      </w:pPr>
-    </w:p>
-    <w:p>
-      <w:pPr>
-        <w:rPr>
-          <w:rtl/>
-        </w:rPr>
-      </w:pPr>
-    </w:p>
-    <w:p>
-      <w:pPr>
-        <w:rPr>
-          <w:rtl/>
-        </w:rPr>
-      </w:pPr>
-    </w:p>
-    <w:p>
-      <w:pPr>
-        <w:rPr>
-          <w:rtl/>
-        </w:rPr>
-      </w:pPr>
-    </w:p>
-    <w:p>
-      <w:pPr>
-        <w:rPr>
-          <w:rtl/>
-        </w:rPr>
-      </w:pPr>
-    </w:p>
-    <w:p>
-      <w:pPr>
-        <w:rPr>
-          <w:rtl/>
-        </w:rPr>
-      </w:pPr>
-    </w:p>
-    <w:p>
-      <w:pPr>
-        <w:rPr>
-          <w:rtl/>
-        </w:rPr>
-      </w:pPr>
-    </w:p>
-    <w:p>
-      <w:pPr>
-        <w:rPr>
-          <w:rtl/>
-        </w:rPr>
-      </w:pPr>
-    </w:p>
+      <w:bookmarkEnd w:id="19"/>
+    </w:p>
+    <w:p>
+      <w:pPr>
+        <w:rPr>
+          <w:rtl/>
+        </w:rPr>
+      </w:pPr>
+      <w:r>
+        <w:rPr>
+          <w:rFonts w:hint="cs"/>
+          <w:rtl/>
+        </w:rPr>
+        <w:t>גיליתי שכדאי לתכנן מבעוד מועד את מהלך העבודה, וכדאי לחשוב מראש כבר על בעיות שונות שיכולות לצוץ. תכנון מראש יאפשר יצירת לוח זמנים מתוכנן מראש, בו תהיה הקצאה לכמות הזמן שיש להשקיע על כל חלק, ויהיו פחות הפתעות</w:t>
+      </w:r>
+    </w:p>
+    <w:p>
+      <w:pPr>
+        <w:rPr>
+          <w:rtl/>
+        </w:rPr>
+      </w:pPr>
+      <w:r>
+        <w:rPr>
+          <w:rFonts w:hint="cs"/>
+          <w:rtl/>
+        </w:rPr>
+        <w:t>כמו כן, גיליתי שכדאי ללמוד היטב את הנושאים אותם אני הולך לממש בעבודה, ולא רק לרפרף עליהם ולנסות לממש אותם "על עיוור". ככה, יש הבנה עמוקה יותר בנושא, ובמקרה של טעויות, אפשר להבין בקלות איך להתגבר על הבעיה, ואף לתכנן מראש את דרך הפתרון לבעיה שתהיה ידועה מראש.</w:t>
+      </w:r>
+    </w:p>
+    <w:p>
+      <w:pPr>
+        <w:rPr>
+          <w:rtl/>
+        </w:rPr>
+      </w:pPr>
+    </w:p>
+    <w:p>
+      <w:pPr>
+        <w:rPr>
+          <w:rtl/>
+        </w:rPr>
+      </w:pPr>
+    </w:p>
+    <w:p>
+      <w:pPr>
+        <w:rPr>
+          <w:rtl/>
+        </w:rPr>
+      </w:pPr>
+    </w:p>
+    <w:p>
+      <w:pPr>
+        <w:rPr>
+          <w:rtl/>
+        </w:rPr>
+      </w:pPr>
+    </w:p>
+    <w:p>
+      <w:pPr>
+        <w:rPr>
+          <w:rtl/>
+        </w:rPr>
+      </w:pPr>
+    </w:p>
+    <w:p>
+      <w:pPr>
+        <w:rPr>
+          <w:rtl/>
+        </w:rPr>
+      </w:pPr>
+    </w:p>
+    <w:p>
+      <w:pPr>
+        <w:rPr>
+          <w:rtl/>
+        </w:rPr>
+      </w:pPr>
+    </w:p>
+    <w:p>
+      <w:pPr>
+        <w:rPr>
+          <w:rtl/>
+        </w:rPr>
+      </w:pPr>
+    </w:p>
+    <w:p>
+      <w:pPr>
+        <w:rPr>
+          <w:rtl/>
+        </w:rPr>
+      </w:pPr>
+    </w:p>
+    <w:p>
+      <w:pPr>
+        <w:rPr>
+          <w:rtl/>
+        </w:rPr>
+      </w:pPr>
+    </w:p>
+    <w:p>
+      <w:pPr>
+        <w:rPr>
+          <w:rtl/>
+        </w:rPr>
+      </w:pPr>
+    </w:p>
+    <w:p>
+      <w:pPr>
+        <w:rPr>
+          <w:rtl/>
+        </w:rPr>
+      </w:pPr>
+    </w:p>
+    <w:p>
+      <w:pPr>
+        <w:rPr>
+          <w:rtl/>
+        </w:rPr>
+      </w:pPr>
+    </w:p>
+    <w:p>
+      <w:pPr>
+        <w:rPr>
+          <w:rtl/>
+        </w:rPr>
+      </w:pPr>
+    </w:p>
+    <w:p>
+      <w:pPr>
+        <w:rPr>
+          <w:rtl/>
+        </w:rPr>
+      </w:pPr>
+    </w:p>
+    <w:p>
+      <w:pPr>
+        <w:rPr>
+          <w:rtl/>
+        </w:rPr>
+      </w:pPr>
+    </w:p>
+    <w:p/>
     <w:p>
       <w:pPr>
         <w:rPr>
@@ -5174,7 +5250,7 @@
           <w:rtl/>
         </w:rPr>
       </w:pPr>
-      <w:bookmarkStart w:id="19" w:name="_Toc510890789"/>
+      <w:bookmarkStart w:id="20" w:name="_Toc510890789"/>
       <w:r>
         <w:rPr>
           <w:rFonts w:hint="cs"/>
@@ -5183,7 +5259,7 @@
         <w:lastRenderedPageBreak/>
         <w:t>ביבליוגרפיה</w:t>
       </w:r>
-      <w:bookmarkEnd w:id="19"/>
+      <w:bookmarkEnd w:id="20"/>
     </w:p>
     <w:p>
       <w:pPr>
@@ -5197,7 +5273,7 @@
           <w:sz w:val="28"/>
         </w:rPr>
       </w:pPr>
-      <w:hyperlink r:id="rId18" w:history="1">
+      <w:hyperlink r:id="rId24" w:history="1">
         <w:r>
           <w:rPr>
             <w:rStyle w:val="Hyperlink"/>
@@ -5230,7 +5306,7 @@
           <w:sz w:val="28"/>
         </w:rPr>
       </w:pPr>
-      <w:hyperlink r:id="rId19" w:history="1">
+      <w:hyperlink r:id="rId25" w:history="1">
         <w:r>
           <w:rPr>
             <w:rStyle w:val="Hyperlink"/>
@@ -5263,7 +5339,7 @@
           <w:sz w:val="28"/>
         </w:rPr>
       </w:pPr>
-      <w:hyperlink r:id="rId20" w:history="1">
+      <w:hyperlink r:id="rId26" w:history="1">
         <w:r>
           <w:rPr>
             <w:rStyle w:val="Hyperlink"/>
@@ -5339,9 +5415,12 @@
         </w:rPr>
       </w:pPr>
     </w:p>
-    <w:p/>
+    <w:p>
+      <w:bookmarkStart w:id="21" w:name="_GoBack"/>
+      <w:bookmarkEnd w:id="21"/>
+    </w:p>
     <w:sectPr>
-      <w:footerReference w:type="default" r:id="rId21"/>
+      <w:footerReference w:type="default" r:id="rId27"/>
       <w:pgSz w:w="11906" w:h="16838"/>
       <w:pgMar w:top="1440" w:right="1800" w:bottom="1440" w:left="1800" w:header="708" w:footer="708" w:gutter="0"/>
       <w:cols w:space="708"/>
@@ -5425,7 +5504,7 @@
             <w:rtl/>
             <w:lang w:val="he-IL"/>
           </w:rPr>
-          <w:t>2</w:t>
+          <w:t>19</w:t>
         </w:r>
         <w:r>
           <w:fldChar w:fldCharType="end"/>

</xml_diff>